<commit_message>
Init version of 3rd file: MoHinhUseCase
</commit_message>
<xml_diff>
--- a/Requirement/3-MoHinhUseCase.docx
+++ b/Requirement/3-MoHinhUseCase.docx
@@ -1,6 +1,6 @@
 
 <file path=word/document.xml><?xml version="1.0" encoding="utf-8"?>
-<w:document xmlns:wpc="http://schemas.microsoft.com/office/word/2010/wordprocessingCanvas" xmlns:mc="http://schemas.openxmlformats.org/markup-compatibility/2006" xmlns:o="urn:schemas-microsoft-com:office:office" xmlns:r="http://schemas.openxmlformats.org/officeDocument/2006/relationships" xmlns:m="http://schemas.openxmlformats.org/officeDocument/2006/math" xmlns:v="urn:schemas-microsoft-com:vml" xmlns:wp14="http://schemas.microsoft.com/office/word/2010/wordprocessingDrawing" xmlns:wp="http://schemas.openxmlformats.org/drawingml/2006/wordprocessingDrawing" xmlns:w10="urn:schemas-microsoft-com:office:word" xmlns:w="http://schemas.openxmlformats.org/wordprocessingml/2006/main" xmlns:w14="http://schemas.microsoft.com/office/word/2010/wordml" xmlns:wpg="http://schemas.microsoft.com/office/word/2010/wordprocessingGroup" xmlns:wpi="http://schemas.microsoft.com/office/word/2010/wordprocessingInk" xmlns:wne="http://schemas.microsoft.com/office/word/2006/wordml" xmlns:wps="http://schemas.microsoft.com/office/word/2010/wordprocessingShape" mc:Ignorable="w14 wp14">
+<w:document xmlns:wpc="http://schemas.microsoft.com/office/word/2010/wordprocessingCanvas" xmlns:cx="http://schemas.microsoft.com/office/drawing/2014/chartex" xmlns:mc="http://schemas.openxmlformats.org/markup-compatibility/2006" xmlns:o="urn:schemas-microsoft-com:office:office" xmlns:r="http://schemas.openxmlformats.org/officeDocument/2006/relationships" xmlns:m="http://schemas.openxmlformats.org/officeDocument/2006/math" xmlns:v="urn:schemas-microsoft-com:vml" xmlns:wp14="http://schemas.microsoft.com/office/word/2010/wordprocessingDrawing" xmlns:wp="http://schemas.openxmlformats.org/drawingml/2006/wordprocessingDrawing" xmlns:w10="urn:schemas-microsoft-com:office:word" xmlns:w="http://schemas.openxmlformats.org/wordprocessingml/2006/main" xmlns:w14="http://schemas.microsoft.com/office/word/2010/wordml" xmlns:w15="http://schemas.microsoft.com/office/word/2012/wordml" xmlns:w16se="http://schemas.microsoft.com/office/word/2015/wordml/symex" xmlns:wpg="http://schemas.microsoft.com/office/word/2010/wordprocessingGroup" xmlns:wpi="http://schemas.microsoft.com/office/word/2010/wordprocessingInk" xmlns:wne="http://schemas.microsoft.com/office/word/2006/wordml" xmlns:wps="http://schemas.microsoft.com/office/word/2010/wordprocessingShape" mc:Ignorable="w14 w15 w16se wp14">
   <w:body>
     <w:p>
       <w:pPr>
@@ -68,36 +68,9 @@
       </w:pPr>
       <w:r>
         <w:rPr>
-          <w:lang w:val="en-US"/>
-        </w:rPr>
-        <w:t>Mô hình Use case</w:t>
-      </w:r>
-      <w:r>
-        <w:rPr>
-          <w:lang w:val="en-US"/>
-        </w:rPr>
-        <w:t xml:space="preserve"> </w:t>
-      </w:r>
-      <w:r>
-        <w:rPr>
-          <w:color w:val="0000FF"/>
-          <w:lang w:val="en-US"/>
-        </w:rPr>
-        <w:t>&lt;</w:t>
-      </w:r>
-      <w:r>
-        <w:rPr>
-          <w:color w:val="0000FF"/>
-          <w:lang w:val="en-US"/>
-        </w:rPr>
-        <w:t>Tên đề tài</w:t>
-      </w:r>
-      <w:r>
-        <w:rPr>
-          <w:color w:val="0000FF"/>
-          <w:lang w:val="en-US"/>
-        </w:rPr>
-        <w:t>&gt;</w:t>
+          <w:noProof/>
+        </w:rPr>
+        <w:t>Phát biểu bài toán Quản lý thư viện</w:t>
       </w:r>
     </w:p>
     <w:p>
@@ -129,32 +102,11 @@
       <w:r>
         <w:rPr>
           <w:rFonts w:ascii="Arial" w:hAnsi="Arial"/>
-          <w:color w:val="0000FF"/>
           <w:sz w:val="34"/>
           <w:szCs w:val="30"/>
           <w:lang w:val="en-US"/>
         </w:rPr>
-        <w:t>&lt;x</w:t>
-      </w:r>
-      <w:r>
-        <w:rPr>
-          <w:rFonts w:ascii="Arial" w:hAnsi="Arial"/>
-          <w:color w:val="0000FF"/>
-          <w:sz w:val="34"/>
-          <w:szCs w:val="30"/>
-          <w:lang w:val="en-US"/>
-        </w:rPr>
-        <w:t>.y</w:t>
-      </w:r>
-      <w:r>
-        <w:rPr>
-          <w:rFonts w:ascii="Arial" w:hAnsi="Arial"/>
-          <w:color w:val="0000FF"/>
-          <w:sz w:val="34"/>
-          <w:szCs w:val="30"/>
-          <w:lang w:val="en-US"/>
-        </w:rPr>
-        <w:t>&gt;</w:t>
+        <w:t>1.0</w:t>
       </w:r>
     </w:p>
     <w:p>
@@ -289,41 +241,39 @@
         <w:jc w:val="center"/>
         <w:rPr>
           <w:rFonts w:ascii="Arial" w:hAnsi="Arial" w:cs="Arial"/>
-          <w:color w:val="0000FF"/>
+          <w:noProof/>
           <w:sz w:val="30"/>
           <w:szCs w:val="30"/>
-          <w:lang w:val="en-US"/>
         </w:rPr>
       </w:pPr>
       <w:r>
         <w:rPr>
           <w:rFonts w:ascii="Arial" w:hAnsi="Arial" w:cs="Arial"/>
-          <w:color w:val="0000FF"/>
+          <w:noProof/>
           <w:sz w:val="30"/>
           <w:szCs w:val="30"/>
-          <w:lang w:val="en-US"/>
-        </w:rPr>
-        <w:t>&lt;</w:t>
-      </w:r>
-      <w:r>
+        </w:rPr>
+        <w:t>1412168 – Võ Thanh Hiếu</w:t>
+      </w:r>
+    </w:p>
+    <w:p>
+      <w:pPr>
+        <w:jc w:val="center"/>
         <w:rPr>
           <w:rFonts w:ascii="Arial" w:hAnsi="Arial" w:cs="Arial"/>
-          <w:color w:val="0000FF"/>
+          <w:noProof/>
           <w:sz w:val="30"/>
           <w:szCs w:val="30"/>
-          <w:lang w:val="en-US"/>
-        </w:rPr>
-        <w:t>MSSV1 – Họ và tên sinh viên</w:t>
-      </w:r>
+        </w:rPr>
+      </w:pPr>
       <w:r>
         <w:rPr>
           <w:rFonts w:ascii="Arial" w:hAnsi="Arial" w:cs="Arial"/>
-          <w:color w:val="0000FF"/>
+          <w:noProof/>
           <w:sz w:val="30"/>
           <w:szCs w:val="30"/>
-          <w:lang w:val="en-US"/>
-        </w:rPr>
-        <w:t>&gt;</w:t>
+        </w:rPr>
+        <w:t>1412173 – Võ Xuân Hiển</w:t>
       </w:r>
     </w:p>
     <w:p>
@@ -331,54 +281,13 @@
         <w:jc w:val="center"/>
         <w:rPr>
           <w:rFonts w:ascii="Arial" w:hAnsi="Arial" w:cs="Arial"/>
-          <w:color w:val="0000FF"/>
+          <w:noProof/>
           <w:sz w:val="30"/>
           <w:szCs w:val="30"/>
-          <w:lang w:val="en-US"/>
-        </w:rPr>
-      </w:pPr>
-      <w:r>
-        <w:rPr>
-          <w:rFonts w:ascii="Arial" w:hAnsi="Arial" w:cs="Arial"/>
-          <w:color w:val="0000FF"/>
-          <w:sz w:val="30"/>
-          <w:szCs w:val="30"/>
-          <w:lang w:val="en-US"/>
-        </w:rPr>
-        <w:t>[&lt;</w:t>
-      </w:r>
-      <w:r>
-        <w:rPr>
-          <w:rFonts w:ascii="Arial" w:hAnsi="Arial" w:cs="Arial"/>
-          <w:color w:val="0000FF"/>
-          <w:sz w:val="30"/>
-          <w:szCs w:val="30"/>
-          <w:lang w:val="en-US"/>
-        </w:rPr>
-        <w:t>MSSV2 – Họ và tên sinh viên</w:t>
-      </w:r>
-      <w:r>
-        <w:rPr>
-          <w:rFonts w:ascii="Arial" w:hAnsi="Arial" w:cs="Arial"/>
-          <w:color w:val="0000FF"/>
-          <w:sz w:val="30"/>
-          <w:szCs w:val="30"/>
-          <w:lang w:val="en-US"/>
-        </w:rPr>
-        <w:t>&gt;]</w:t>
-      </w:r>
-    </w:p>
-    <w:p>
-      <w:pPr>
-        <w:jc w:val="center"/>
-        <w:rPr>
-          <w:sz w:val="30"/>
-          <w:szCs w:val="30"/>
-          <w:lang w:val="en-US"/>
         </w:rPr>
         <w:sectPr>
-          <w:headerReference w:type="default" r:id="rId8"/>
-          <w:footerReference w:type="default" r:id="rId9"/>
+          <w:headerReference w:type="default" r:id="rId7"/>
+          <w:footerReference w:type="default" r:id="rId8"/>
           <w:pgSz w:w="11907" w:h="16839" w:code="9"/>
           <w:pgMar w:top="1440" w:right="1440" w:bottom="1440" w:left="1440" w:header="720" w:footer="720" w:gutter="0"/>
           <w:cols w:space="720"/>
@@ -389,52 +298,11 @@
       <w:r>
         <w:rPr>
           <w:rFonts w:ascii="Arial" w:hAnsi="Arial" w:cs="Arial"/>
-          <w:color w:val="0000FF"/>
+          <w:noProof/>
           <w:sz w:val="30"/>
           <w:szCs w:val="30"/>
-          <w:lang w:val="en-US"/>
-        </w:rPr>
-        <w:t>[&lt;</w:t>
-      </w:r>
-      <w:r>
-        <w:rPr>
-          <w:rFonts w:ascii="Arial" w:hAnsi="Arial" w:cs="Arial"/>
-          <w:color w:val="0000FF"/>
-          <w:sz w:val="30"/>
-          <w:szCs w:val="30"/>
-          <w:lang w:val="en-US"/>
-        </w:rPr>
-        <w:t>MSSV</w:t>
-      </w:r>
-      <w:r>
-        <w:rPr>
-          <w:rFonts w:ascii="Arial" w:hAnsi="Arial" w:cs="Arial"/>
-          <w:color w:val="0000FF"/>
-          <w:sz w:val="30"/>
-          <w:szCs w:val="30"/>
-          <w:lang w:val="en-US"/>
-        </w:rPr>
-        <w:t>3</w:t>
-      </w:r>
-      <w:r>
-        <w:rPr>
-          <w:rFonts w:ascii="Arial" w:hAnsi="Arial" w:cs="Arial"/>
-          <w:color w:val="0000FF"/>
-          <w:sz w:val="30"/>
-          <w:szCs w:val="30"/>
-          <w:lang w:val="en-US"/>
-        </w:rPr>
-        <w:t xml:space="preserve"> – Họ và tên sinh viên</w:t>
-      </w:r>
-      <w:r>
-        <w:rPr>
-          <w:rFonts w:ascii="Arial" w:hAnsi="Arial" w:cs="Arial"/>
-          <w:color w:val="0000FF"/>
-          <w:sz w:val="30"/>
-          <w:szCs w:val="30"/>
-          <w:lang w:val="en-US"/>
-        </w:rPr>
-        <w:t>&gt;]</w:t>
+        </w:rPr>
+        <w:t>1412180 – Nguyễn Thái Hoàng</w:t>
       </w:r>
     </w:p>
     <w:p>
@@ -448,8 +316,6 @@
           <w:lang w:val="en-US"/>
         </w:rPr>
       </w:pPr>
-      <w:bookmarkStart w:id="0" w:name="_GoBack"/>
-      <w:bookmarkEnd w:id="0"/>
       <w:r>
         <w:rPr>
           <w:rFonts w:ascii="Arial" w:eastAsia="SimSun" w:hAnsi="Arial"/>
@@ -643,33 +509,15 @@
               <w:jc w:val="center"/>
               <w:rPr>
                 <w:rFonts w:eastAsia="SimSun"/>
-                <w:color w:val="0000FF"/>
                 <w:lang w:val="en-US"/>
               </w:rPr>
             </w:pPr>
             <w:r>
               <w:rPr>
                 <w:rFonts w:eastAsia="SimSun"/>
-                <w:color w:val="0000FF"/>
-                <w:lang w:val="en-US"/>
-              </w:rPr>
-              <w:t>&lt;</w:t>
-            </w:r>
-            <w:r>
-              <w:rPr>
-                <w:rFonts w:eastAsia="SimSun"/>
-                <w:color w:val="0000FF"/>
-                <w:lang w:val="en-US"/>
-              </w:rPr>
-              <w:t>dd/mm/yyyy</w:t>
-            </w:r>
-            <w:r>
-              <w:rPr>
-                <w:rFonts w:eastAsia="SimSun"/>
-                <w:color w:val="0000FF"/>
-                <w:lang w:val="en-US"/>
-              </w:rPr>
-              <w:t>&gt;</w:t>
+                <w:lang w:val="en-US"/>
+              </w:rPr>
+              <w:t>29/06/2020</w:t>
             </w:r>
           </w:p>
         </w:tc>
@@ -690,33 +538,15 @@
               <w:jc w:val="center"/>
               <w:rPr>
                 <w:rFonts w:eastAsia="SimSun"/>
-                <w:color w:val="0000FF"/>
                 <w:lang w:val="en-US"/>
               </w:rPr>
             </w:pPr>
             <w:r>
               <w:rPr>
                 <w:rFonts w:eastAsia="SimSun"/>
-                <w:color w:val="0000FF"/>
-                <w:lang w:val="en-US"/>
-              </w:rPr>
-              <w:t>&lt;</w:t>
-            </w:r>
-            <w:r>
-              <w:rPr>
-                <w:rFonts w:eastAsia="SimSun"/>
-                <w:color w:val="0000FF"/>
-                <w:lang w:val="en-US"/>
-              </w:rPr>
-              <w:t>x.y</w:t>
-            </w:r>
-            <w:r>
-              <w:rPr>
-                <w:rFonts w:eastAsia="SimSun"/>
-                <w:color w:val="0000FF"/>
-                <w:lang w:val="en-US"/>
-              </w:rPr>
-              <w:t>&gt;</w:t>
+                <w:lang w:val="en-US"/>
+              </w:rPr>
+              <w:t>1.0</w:t>
             </w:r>
           </w:p>
         </w:tc>
@@ -737,18 +567,25 @@
               <w:jc w:val="center"/>
               <w:rPr>
                 <w:rFonts w:eastAsia="SimSun"/>
-                <w:color w:val="0000FF"/>
                 <w:lang w:val="en-US"/>
               </w:rPr>
             </w:pPr>
             <w:r>
               <w:rPr>
                 <w:rFonts w:eastAsia="SimSun"/>
-                <w:color w:val="0000FF"/>
-                <w:lang w:val="en-US"/>
-              </w:rPr>
-              <w:t>&lt;mô tả phiên bản tài liệu&gt;</w:t>
+                <w:lang w:val="en-US"/>
+              </w:rPr>
+              <w:t>Khởi tạo đầu cho tài liệu, thay đổi thông tin đề tài, thông tin nhóm</w:t>
             </w:r>
+            <w:r>
+              <w:rPr>
+                <w:rFonts w:eastAsia="SimSun"/>
+                <w:lang w:val="en-US"/>
+              </w:rPr>
+              <w:t>; Thêm system use-case diagram</w:t>
+            </w:r>
+            <w:bookmarkStart w:id="0" w:name="_GoBack"/>
+            <w:bookmarkEnd w:id="0"/>
           </w:p>
         </w:tc>
         <w:tc>
@@ -768,17 +605,15 @@
               <w:jc w:val="center"/>
               <w:rPr>
                 <w:rFonts w:eastAsia="SimSun"/>
-                <w:color w:val="0000FF"/>
                 <w:lang w:val="en-US"/>
               </w:rPr>
             </w:pPr>
             <w:r>
               <w:rPr>
                 <w:rFonts w:eastAsia="SimSun"/>
-                <w:color w:val="0000FF"/>
-                <w:lang w:val="en-US"/>
-              </w:rPr>
-              <w:t>&lt; người thực hiện&gt;</w:t>
+                <w:lang w:val="en-US"/>
+              </w:rPr>
+              <w:t>Võ Thanh Hiếu</w:t>
             </w:r>
           </w:p>
         </w:tc>
@@ -1588,17 +1423,114 @@
     </w:p>
     <w:p>
       <w:pPr>
-        <w:rPr>
-          <w:i/>
-          <w:color w:val="0000FF"/>
-        </w:rPr>
-      </w:pPr>
-      <w:r>
-        <w:rPr>
-          <w:i/>
-          <w:color w:val="0000FF"/>
-        </w:rPr>
-        <w:t>Anh/Chị hãy trình bày hình vẽ sơ đồ Use-case trong phần này</w:t>
+        <w:keepNext/>
+      </w:pPr>
+      <w:r>
+        <w:rPr>
+          <w:noProof/>
+          <w:lang w:val="en-US"/>
+        </w:rPr>
+        <w:drawing>
+          <wp:inline distT="0" distB="0" distL="0" distR="0">
+            <wp:extent cx="5724525" cy="7000875"/>
+            <wp:effectExtent l="0" t="0" r="9525" b="9525"/>
+            <wp:docPr id="9" name="Picture 9"/>
+            <wp:cNvGraphicFramePr>
+              <a:graphicFrameLocks xmlns:a="http://schemas.openxmlformats.org/drawingml/2006/main" noChangeAspect="1"/>
+            </wp:cNvGraphicFramePr>
+            <a:graphic xmlns:a="http://schemas.openxmlformats.org/drawingml/2006/main">
+              <a:graphicData uri="http://schemas.openxmlformats.org/drawingml/2006/picture">
+                <pic:pic xmlns:pic="http://schemas.openxmlformats.org/drawingml/2006/picture">
+                  <pic:nvPicPr>
+                    <pic:cNvPr id="0" name="Picture 3"/>
+                    <pic:cNvPicPr>
+                      <a:picLocks noChangeAspect="1" noChangeArrowheads="1"/>
+                    </pic:cNvPicPr>
+                  </pic:nvPicPr>
+                  <pic:blipFill>
+                    <a:blip r:embed="rId9">
+                      <a:extLst>
+                        <a:ext uri="{28A0092B-C50C-407E-A947-70E740481C1C}">
+                          <a14:useLocalDpi xmlns:a14="http://schemas.microsoft.com/office/drawing/2010/main" val="0"/>
+                        </a:ext>
+                      </a:extLst>
+                    </a:blip>
+                    <a:srcRect/>
+                    <a:stretch>
+                      <a:fillRect/>
+                    </a:stretch>
+                  </pic:blipFill>
+                  <pic:spPr bwMode="auto">
+                    <a:xfrm>
+                      <a:off x="0" y="0"/>
+                      <a:ext cx="5724525" cy="7000875"/>
+                    </a:xfrm>
+                    <a:prstGeom prst="rect">
+                      <a:avLst/>
+                    </a:prstGeom>
+                    <a:noFill/>
+                    <a:ln>
+                      <a:noFill/>
+                    </a:ln>
+                  </pic:spPr>
+                </pic:pic>
+              </a:graphicData>
+            </a:graphic>
+          </wp:inline>
+        </w:drawing>
+      </w:r>
+    </w:p>
+    <w:p>
+      <w:pPr>
+        <w:pStyle w:val="Caption"/>
+        <w:rPr>
+          <w:i w:val="0"/>
+          <w:color w:val="auto"/>
+        </w:rPr>
+      </w:pPr>
+      <w:r>
+        <w:rPr>
+          <w:color w:val="auto"/>
+        </w:rPr>
+        <w:t xml:space="preserve">Figure </w:t>
+      </w:r>
+      <w:r>
+        <w:rPr>
+          <w:color w:val="auto"/>
+        </w:rPr>
+        <w:fldChar w:fldCharType="begin"/>
+      </w:r>
+      <w:r>
+        <w:rPr>
+          <w:color w:val="auto"/>
+        </w:rPr>
+        <w:instrText xml:space="preserve"> SEQ Figure \* ARABIC </w:instrText>
+      </w:r>
+      <w:r>
+        <w:rPr>
+          <w:color w:val="auto"/>
+        </w:rPr>
+        <w:fldChar w:fldCharType="separate"/>
+      </w:r>
+      <w:r>
+        <w:rPr>
+          <w:noProof/>
+          <w:color w:val="auto"/>
+        </w:rPr>
+        <w:t>1</w:t>
+      </w:r>
+      <w:r>
+        <w:rPr>
+          <w:color w:val="auto"/>
+        </w:rPr>
+        <w:fldChar w:fldCharType="end"/>
+      </w:r>
+      <w:r>
+        <w:rPr>
+          <w:color w:val="auto"/>
+          <w:lang w:val="en-US"/>
+        </w:rPr>
+        <w:t xml:space="preserve"> System Use case diagram</w:t>
       </w:r>
     </w:p>
     <w:p>
@@ -1722,6 +1654,12 @@
                 <w:lang w:val="en-US"/>
               </w:rPr>
             </w:pPr>
+            <w:r>
+              <w:rPr>
+                <w:lang w:val="en-US"/>
+              </w:rPr>
+              <w:t>1</w:t>
+            </w:r>
           </w:p>
         </w:tc>
         <w:tc>
@@ -1735,6 +1673,12 @@
                 <w:lang w:val="en-US"/>
               </w:rPr>
             </w:pPr>
+            <w:r>
+              <w:rPr>
+                <w:lang w:val="en-US"/>
+              </w:rPr>
+              <w:t>Độc giả</w:t>
+            </w:r>
           </w:p>
         </w:tc>
         <w:tc>
@@ -1748,6 +1692,12 @@
                 <w:lang w:val="en-US"/>
               </w:rPr>
             </w:pPr>
+            <w:r>
+              <w:rPr>
+                <w:lang w:val="en-US"/>
+              </w:rPr>
+              <w:t>Người đến thư viện tra cứu, đọc, mược hoặc trả sách</w:t>
+            </w:r>
           </w:p>
         </w:tc>
       </w:tr>
@@ -1764,6 +1714,13 @@
                 <w:lang w:val="en-US"/>
               </w:rPr>
             </w:pPr>
+            <w:r>
+              <w:rPr>
+                <w:lang w:val="en-US"/>
+              </w:rPr>
+              <w:lastRenderedPageBreak/>
+              <w:t>2</w:t>
+            </w:r>
           </w:p>
         </w:tc>
         <w:tc>
@@ -1777,6 +1734,12 @@
                 <w:lang w:val="en-US"/>
               </w:rPr>
             </w:pPr>
+            <w:r>
+              <w:rPr>
+                <w:lang w:val="en-US"/>
+              </w:rPr>
+              <w:t>Nhân viên thư viện</w:t>
+            </w:r>
           </w:p>
         </w:tc>
         <w:tc>
@@ -1790,6 +1753,132 @@
                 <w:lang w:val="en-US"/>
               </w:rPr>
             </w:pPr>
+            <w:r>
+              <w:rPr>
+                <w:lang w:val="en-US"/>
+              </w:rPr>
+              <w:t>Nói chung về mọi người làm việc trong thư viện</w:t>
+            </w:r>
+          </w:p>
+        </w:tc>
+      </w:tr>
+      <w:tr>
+        <w:tc>
+          <w:tcPr>
+            <w:tcW w:w="763" w:type="dxa"/>
+            <w:shd w:val="clear" w:color="auto" w:fill="auto"/>
+          </w:tcPr>
+          <w:p>
+            <w:pPr>
+              <w:jc w:val="center"/>
+              <w:rPr>
+                <w:lang w:val="en-US"/>
+              </w:rPr>
+            </w:pPr>
+            <w:r>
+              <w:rPr>
+                <w:lang w:val="en-US"/>
+              </w:rPr>
+              <w:t>3</w:t>
+            </w:r>
+          </w:p>
+        </w:tc>
+        <w:tc>
+          <w:tcPr>
+            <w:tcW w:w="3192" w:type="dxa"/>
+            <w:shd w:val="clear" w:color="auto" w:fill="auto"/>
+          </w:tcPr>
+          <w:p>
+            <w:pPr>
+              <w:rPr>
+                <w:lang w:val="en-US"/>
+              </w:rPr>
+            </w:pPr>
+            <w:r>
+              <w:rPr>
+                <w:lang w:val="en-US"/>
+              </w:rPr>
+              <w:t>Thủ thư</w:t>
+            </w:r>
+          </w:p>
+        </w:tc>
+        <w:tc>
+          <w:tcPr>
+            <w:tcW w:w="5651" w:type="dxa"/>
+            <w:shd w:val="clear" w:color="auto" w:fill="auto"/>
+          </w:tcPr>
+          <w:p>
+            <w:pPr>
+              <w:rPr>
+                <w:lang w:val="en-US"/>
+              </w:rPr>
+            </w:pPr>
+            <w:r>
+              <w:rPr>
+                <w:lang w:val="en-US"/>
+              </w:rPr>
+              <w:t>Là nhân viên thư viện ngồi tại khu tiếp khách của thư viện, tiếp nhận và xử lý những yêu cầu của độc giả</w:t>
+            </w:r>
+          </w:p>
+        </w:tc>
+      </w:tr>
+      <w:tr>
+        <w:tc>
+          <w:tcPr>
+            <w:tcW w:w="763" w:type="dxa"/>
+            <w:shd w:val="clear" w:color="auto" w:fill="auto"/>
+          </w:tcPr>
+          <w:p>
+            <w:pPr>
+              <w:jc w:val="center"/>
+              <w:rPr>
+                <w:lang w:val="en-US"/>
+              </w:rPr>
+            </w:pPr>
+            <w:r>
+              <w:rPr>
+                <w:lang w:val="en-US"/>
+              </w:rPr>
+              <w:t>4</w:t>
+            </w:r>
+          </w:p>
+        </w:tc>
+        <w:tc>
+          <w:tcPr>
+            <w:tcW w:w="3192" w:type="dxa"/>
+            <w:shd w:val="clear" w:color="auto" w:fill="auto"/>
+          </w:tcPr>
+          <w:p>
+            <w:pPr>
+              <w:rPr>
+                <w:lang w:val="en-US"/>
+              </w:rPr>
+            </w:pPr>
+            <w:r>
+              <w:rPr>
+                <w:lang w:val="en-US"/>
+              </w:rPr>
+              <w:t>Quản lý</w:t>
+            </w:r>
+          </w:p>
+        </w:tc>
+        <w:tc>
+          <w:tcPr>
+            <w:tcW w:w="5651" w:type="dxa"/>
+            <w:shd w:val="clear" w:color="auto" w:fill="auto"/>
+          </w:tcPr>
+          <w:p>
+            <w:pPr>
+              <w:rPr>
+                <w:lang w:val="en-US"/>
+              </w:rPr>
+            </w:pPr>
+            <w:r>
+              <w:rPr>
+                <w:lang w:val="en-US"/>
+              </w:rPr>
+              <w:t>Cấp bậc quản lý tại thư viện, làm những công tác quản lý hệ thống hoặc thống kê dữ liệu</w:t>
+            </w:r>
           </w:p>
         </w:tc>
       </w:tr>
@@ -1913,6 +2002,210 @@
                 <w:lang w:val="en-US"/>
               </w:rPr>
             </w:pPr>
+            <w:r>
+              <w:rPr>
+                <w:lang w:val="en-US"/>
+              </w:rPr>
+              <w:t>1</w:t>
+            </w:r>
+          </w:p>
+        </w:tc>
+        <w:tc>
+          <w:tcPr>
+            <w:tcW w:w="3192" w:type="dxa"/>
+            <w:shd w:val="clear" w:color="auto" w:fill="auto"/>
+          </w:tcPr>
+          <w:p>
+            <w:pPr>
+              <w:rPr>
+                <w:lang w:val="en-US"/>
+              </w:rPr>
+            </w:pPr>
+            <w:r>
+              <w:rPr>
+                <w:lang w:val="en-US"/>
+              </w:rPr>
+              <w:t>Quản lý độc giả</w:t>
+            </w:r>
+          </w:p>
+        </w:tc>
+        <w:tc>
+          <w:tcPr>
+            <w:tcW w:w="5651" w:type="dxa"/>
+            <w:shd w:val="clear" w:color="auto" w:fill="auto"/>
+          </w:tcPr>
+          <w:p>
+            <w:pPr>
+              <w:rPr>
+                <w:lang w:val="en-US"/>
+              </w:rPr>
+            </w:pPr>
+            <w:r>
+              <w:rPr>
+                <w:lang w:val="en-US"/>
+              </w:rPr>
+              <w:t>Truy vấn thông tin các loại độc giả (dựa vào trạng thái mượn sách)</w:t>
+            </w:r>
+          </w:p>
+        </w:tc>
+      </w:tr>
+      <w:tr>
+        <w:tc>
+          <w:tcPr>
+            <w:tcW w:w="763" w:type="dxa"/>
+            <w:shd w:val="clear" w:color="auto" w:fill="auto"/>
+          </w:tcPr>
+          <w:p>
+            <w:pPr>
+              <w:jc w:val="center"/>
+              <w:rPr>
+                <w:lang w:val="en-US"/>
+              </w:rPr>
+            </w:pPr>
+            <w:r>
+              <w:rPr>
+                <w:lang w:val="en-US"/>
+              </w:rPr>
+              <w:t>2</w:t>
+            </w:r>
+          </w:p>
+        </w:tc>
+        <w:tc>
+          <w:tcPr>
+            <w:tcW w:w="3192" w:type="dxa"/>
+            <w:shd w:val="clear" w:color="auto" w:fill="auto"/>
+          </w:tcPr>
+          <w:p>
+            <w:pPr>
+              <w:rPr>
+                <w:lang w:val="en-US"/>
+              </w:rPr>
+            </w:pPr>
+            <w:r>
+              <w:rPr>
+                <w:lang w:val="en-US"/>
+              </w:rPr>
+              <w:t>&lt;&lt;CRUD&gt;&gt; Quản lý tài khoản</w:t>
+            </w:r>
+          </w:p>
+        </w:tc>
+        <w:tc>
+          <w:tcPr>
+            <w:tcW w:w="5651" w:type="dxa"/>
+            <w:shd w:val="clear" w:color="auto" w:fill="auto"/>
+          </w:tcPr>
+          <w:p>
+            <w:pPr>
+              <w:rPr>
+                <w:lang w:val="en-US"/>
+              </w:rPr>
+            </w:pPr>
+            <w:r>
+              <w:rPr>
+                <w:lang w:val="en-US"/>
+              </w:rPr>
+              <w:t xml:space="preserve">CRUD cho đối tượng tài khoản, cung cấp các phương thức quản lý </w:t>
+            </w:r>
+          </w:p>
+        </w:tc>
+      </w:tr>
+      <w:tr>
+        <w:tc>
+          <w:tcPr>
+            <w:tcW w:w="763" w:type="dxa"/>
+            <w:shd w:val="clear" w:color="auto" w:fill="auto"/>
+          </w:tcPr>
+          <w:p>
+            <w:pPr>
+              <w:jc w:val="center"/>
+              <w:rPr>
+                <w:lang w:val="en-US"/>
+              </w:rPr>
+            </w:pPr>
+          </w:p>
+        </w:tc>
+        <w:tc>
+          <w:tcPr>
+            <w:tcW w:w="3192" w:type="dxa"/>
+            <w:shd w:val="clear" w:color="auto" w:fill="auto"/>
+          </w:tcPr>
+          <w:p>
+            <w:pPr>
+              <w:rPr>
+                <w:lang w:val="en-US"/>
+              </w:rPr>
+            </w:pPr>
+          </w:p>
+        </w:tc>
+        <w:tc>
+          <w:tcPr>
+            <w:tcW w:w="5651" w:type="dxa"/>
+            <w:shd w:val="clear" w:color="auto" w:fill="auto"/>
+          </w:tcPr>
+          <w:p>
+            <w:pPr>
+              <w:rPr>
+                <w:lang w:val="en-US"/>
+              </w:rPr>
+            </w:pPr>
+          </w:p>
+        </w:tc>
+      </w:tr>
+      <w:tr>
+        <w:tc>
+          <w:tcPr>
+            <w:tcW w:w="763" w:type="dxa"/>
+            <w:shd w:val="clear" w:color="auto" w:fill="auto"/>
+          </w:tcPr>
+          <w:p>
+            <w:pPr>
+              <w:jc w:val="center"/>
+              <w:rPr>
+                <w:lang w:val="en-US"/>
+              </w:rPr>
+            </w:pPr>
+          </w:p>
+        </w:tc>
+        <w:tc>
+          <w:tcPr>
+            <w:tcW w:w="3192" w:type="dxa"/>
+            <w:shd w:val="clear" w:color="auto" w:fill="auto"/>
+          </w:tcPr>
+          <w:p>
+            <w:pPr>
+              <w:rPr>
+                <w:lang w:val="en-US"/>
+              </w:rPr>
+            </w:pPr>
+          </w:p>
+        </w:tc>
+        <w:tc>
+          <w:tcPr>
+            <w:tcW w:w="5651" w:type="dxa"/>
+            <w:shd w:val="clear" w:color="auto" w:fill="auto"/>
+          </w:tcPr>
+          <w:p>
+            <w:pPr>
+              <w:rPr>
+                <w:lang w:val="en-US"/>
+              </w:rPr>
+            </w:pPr>
+          </w:p>
+        </w:tc>
+      </w:tr>
+      <w:tr>
+        <w:tc>
+          <w:tcPr>
+            <w:tcW w:w="763" w:type="dxa"/>
+            <w:shd w:val="clear" w:color="auto" w:fill="auto"/>
+          </w:tcPr>
+          <w:p>
+            <w:pPr>
+              <w:jc w:val="center"/>
+              <w:rPr>
+                <w:lang w:val="en-US"/>
+              </w:rPr>
+            </w:pPr>
           </w:p>
         </w:tc>
         <w:tc>
@@ -2387,7 +2680,7 @@
 </file>
 
 <file path=word/endnotes.xml><?xml version="1.0" encoding="utf-8"?>
-<w:endnotes xmlns:wpc="http://schemas.microsoft.com/office/word/2010/wordprocessingCanvas" xmlns:mc="http://schemas.openxmlformats.org/markup-compatibility/2006" xmlns:o="urn:schemas-microsoft-com:office:office" xmlns:r="http://schemas.openxmlformats.org/officeDocument/2006/relationships" xmlns:m="http://schemas.openxmlformats.org/officeDocument/2006/math" xmlns:v="urn:schemas-microsoft-com:vml" xmlns:wp14="http://schemas.microsoft.com/office/word/2010/wordprocessingDrawing" xmlns:wp="http://schemas.openxmlformats.org/drawingml/2006/wordprocessingDrawing" xmlns:w10="urn:schemas-microsoft-com:office:word" xmlns:w="http://schemas.openxmlformats.org/wordprocessingml/2006/main" xmlns:w14="http://schemas.microsoft.com/office/word/2010/wordml" xmlns:wpg="http://schemas.microsoft.com/office/word/2010/wordprocessingGroup" xmlns:wpi="http://schemas.microsoft.com/office/word/2010/wordprocessingInk" xmlns:wne="http://schemas.microsoft.com/office/word/2006/wordml" xmlns:wps="http://schemas.microsoft.com/office/word/2010/wordprocessingShape" mc:Ignorable="w14 wp14">
+<w:endnotes xmlns:wpc="http://schemas.microsoft.com/office/word/2010/wordprocessingCanvas" xmlns:cx="http://schemas.microsoft.com/office/drawing/2014/chartex" xmlns:mc="http://schemas.openxmlformats.org/markup-compatibility/2006" xmlns:o="urn:schemas-microsoft-com:office:office" xmlns:r="http://schemas.openxmlformats.org/officeDocument/2006/relationships" xmlns:m="http://schemas.openxmlformats.org/officeDocument/2006/math" xmlns:v="urn:schemas-microsoft-com:vml" xmlns:wp14="http://schemas.microsoft.com/office/word/2010/wordprocessingDrawing" xmlns:wp="http://schemas.openxmlformats.org/drawingml/2006/wordprocessingDrawing" xmlns:w10="urn:schemas-microsoft-com:office:word" xmlns:w="http://schemas.openxmlformats.org/wordprocessingml/2006/main" xmlns:w14="http://schemas.microsoft.com/office/word/2010/wordml" xmlns:w15="http://schemas.microsoft.com/office/word/2012/wordml" xmlns:w16se="http://schemas.microsoft.com/office/word/2015/wordml/symex" xmlns:wpg="http://schemas.microsoft.com/office/word/2010/wordprocessingGroup" xmlns:wpi="http://schemas.microsoft.com/office/word/2010/wordprocessingInk" xmlns:wne="http://schemas.microsoft.com/office/word/2006/wordml" xmlns:wps="http://schemas.microsoft.com/office/word/2010/wordprocessingShape" mc:Ignorable="w14 w15 w16se wp14">
   <w:endnote w:type="separator" w:id="-1">
     <w:p>
       <w:r>
@@ -2406,7 +2699,7 @@
 </file>
 
 <file path=word/footer1.xml><?xml version="1.0" encoding="utf-8"?>
-<w:ftr xmlns:wpc="http://schemas.microsoft.com/office/word/2010/wordprocessingCanvas" xmlns:mc="http://schemas.openxmlformats.org/markup-compatibility/2006" xmlns:o="urn:schemas-microsoft-com:office:office" xmlns:r="http://schemas.openxmlformats.org/officeDocument/2006/relationships" xmlns:m="http://schemas.openxmlformats.org/officeDocument/2006/math" xmlns:v="urn:schemas-microsoft-com:vml" xmlns:wp14="http://schemas.microsoft.com/office/word/2010/wordprocessingDrawing" xmlns:wp="http://schemas.openxmlformats.org/drawingml/2006/wordprocessingDrawing" xmlns:w10="urn:schemas-microsoft-com:office:word" xmlns:w="http://schemas.openxmlformats.org/wordprocessingml/2006/main" xmlns:w14="http://schemas.microsoft.com/office/word/2010/wordml" xmlns:wpg="http://schemas.microsoft.com/office/word/2010/wordprocessingGroup" xmlns:wpi="http://schemas.microsoft.com/office/word/2010/wordprocessingInk" xmlns:wne="http://schemas.microsoft.com/office/word/2006/wordml" xmlns:wps="http://schemas.microsoft.com/office/word/2010/wordprocessingShape" mc:Ignorable="w14 wp14">
+<w:ftr xmlns:wpc="http://schemas.microsoft.com/office/word/2010/wordprocessingCanvas" xmlns:cx="http://schemas.microsoft.com/office/drawing/2014/chartex" xmlns:mc="http://schemas.openxmlformats.org/markup-compatibility/2006" xmlns:o="urn:schemas-microsoft-com:office:office" xmlns:r="http://schemas.openxmlformats.org/officeDocument/2006/relationships" xmlns:m="http://schemas.openxmlformats.org/officeDocument/2006/math" xmlns:v="urn:schemas-microsoft-com:vml" xmlns:wp14="http://schemas.microsoft.com/office/word/2010/wordprocessingDrawing" xmlns:wp="http://schemas.openxmlformats.org/drawingml/2006/wordprocessingDrawing" xmlns:w10="urn:schemas-microsoft-com:office:word" xmlns:w="http://schemas.openxmlformats.org/wordprocessingml/2006/main" xmlns:w14="http://schemas.microsoft.com/office/word/2010/wordml" xmlns:w15="http://schemas.microsoft.com/office/word/2012/wordml" xmlns:w16se="http://schemas.microsoft.com/office/word/2015/wordml/symex" xmlns:wpg="http://schemas.microsoft.com/office/word/2010/wordprocessingGroup" xmlns:wpi="http://schemas.microsoft.com/office/word/2010/wordprocessingInk" xmlns:wne="http://schemas.microsoft.com/office/word/2006/wordml" xmlns:wps="http://schemas.microsoft.com/office/word/2010/wordprocessingShape" mc:Ignorable="w14 w15 w16se wp14">
   <w:p>
     <w:pPr>
       <w:pStyle w:val="Footer"/>
@@ -2417,13 +2710,13 @@
         <w:lang w:val="en-US"/>
       </w:rPr>
       <w:drawing>
-        <wp:anchor distT="0" distB="0" distL="114300" distR="114300" simplePos="0" relativeHeight="251668480" behindDoc="0" locked="0" layoutInCell="1" allowOverlap="1" wp14:anchorId="53490AFF" wp14:editId="3437CB0E">
+        <wp:anchor distT="0" distB="0" distL="114300" distR="114300" simplePos="0" relativeHeight="251662848" behindDoc="0" locked="0" layoutInCell="1" allowOverlap="1" wp14:anchorId="01006801" wp14:editId="07A2A2AB">
           <wp:simplePos x="0" y="0"/>
           <wp:positionH relativeFrom="column">
-            <wp:posOffset>-913729</wp:posOffset>
+            <wp:posOffset>-909955</wp:posOffset>
           </wp:positionH>
           <wp:positionV relativeFrom="paragraph">
-            <wp:posOffset>-360644</wp:posOffset>
+            <wp:posOffset>-356870</wp:posOffset>
           </wp:positionV>
           <wp:extent cx="8323307" cy="992937"/>
           <wp:effectExtent l="0" t="0" r="0" b="0"/>
@@ -2495,7 +2788,7 @@
 </file>
 
 <file path=word/footer2.xml><?xml version="1.0" encoding="utf-8"?>
-<w:ftr xmlns:wpc="http://schemas.microsoft.com/office/word/2010/wordprocessingCanvas" xmlns:mc="http://schemas.openxmlformats.org/markup-compatibility/2006" xmlns:o="urn:schemas-microsoft-com:office:office" xmlns:r="http://schemas.openxmlformats.org/officeDocument/2006/relationships" xmlns:m="http://schemas.openxmlformats.org/officeDocument/2006/math" xmlns:v="urn:schemas-microsoft-com:vml" xmlns:wp14="http://schemas.microsoft.com/office/word/2010/wordprocessingDrawing" xmlns:wp="http://schemas.openxmlformats.org/drawingml/2006/wordprocessingDrawing" xmlns:w10="urn:schemas-microsoft-com:office:word" xmlns:w="http://schemas.openxmlformats.org/wordprocessingml/2006/main" xmlns:w14="http://schemas.microsoft.com/office/word/2010/wordml" xmlns:wpg="http://schemas.microsoft.com/office/word/2010/wordprocessingGroup" xmlns:wpi="http://schemas.microsoft.com/office/word/2010/wordprocessingInk" xmlns:wne="http://schemas.microsoft.com/office/word/2006/wordml" xmlns:wps="http://schemas.microsoft.com/office/word/2010/wordprocessingShape" mc:Ignorable="w14 wp14">
+<w:ftr xmlns:wpc="http://schemas.microsoft.com/office/word/2010/wordprocessingCanvas" xmlns:cx="http://schemas.microsoft.com/office/drawing/2014/chartex" xmlns:mc="http://schemas.openxmlformats.org/markup-compatibility/2006" xmlns:o="urn:schemas-microsoft-com:office:office" xmlns:r="http://schemas.openxmlformats.org/officeDocument/2006/relationships" xmlns:m="http://schemas.openxmlformats.org/officeDocument/2006/math" xmlns:v="urn:schemas-microsoft-com:vml" xmlns:wp14="http://schemas.microsoft.com/office/word/2010/wordprocessingDrawing" xmlns:wp="http://schemas.openxmlformats.org/drawingml/2006/wordprocessingDrawing" xmlns:w10="urn:schemas-microsoft-com:office:word" xmlns:w="http://schemas.openxmlformats.org/wordprocessingml/2006/main" xmlns:w14="http://schemas.microsoft.com/office/word/2010/wordml" xmlns:w15="http://schemas.microsoft.com/office/word/2012/wordml" xmlns:w16se="http://schemas.microsoft.com/office/word/2015/wordml/symex" xmlns:wpg="http://schemas.microsoft.com/office/word/2010/wordprocessingGroup" xmlns:wpi="http://schemas.microsoft.com/office/word/2010/wordprocessingInk" xmlns:wne="http://schemas.microsoft.com/office/word/2006/wordml" xmlns:wps="http://schemas.microsoft.com/office/word/2010/wordprocessingShape" mc:Ignorable="w14 w15 w16se wp14">
   <w:tbl>
     <w:tblPr>
       <w:tblW w:w="0" w:type="auto"/>
@@ -2646,7 +2939,7 @@
               <w:rStyle w:val="PageNumber"/>
               <w:noProof/>
             </w:rPr>
-            <w:t>2</w:t>
+            <w:t>1</w:t>
           </w:r>
           <w:r>
             <w:rPr>
@@ -2667,7 +2960,7 @@
 </file>
 
 <file path=word/footnotes.xml><?xml version="1.0" encoding="utf-8"?>
-<w:footnotes xmlns:wpc="http://schemas.microsoft.com/office/word/2010/wordprocessingCanvas" xmlns:mc="http://schemas.openxmlformats.org/markup-compatibility/2006" xmlns:o="urn:schemas-microsoft-com:office:office" xmlns:r="http://schemas.openxmlformats.org/officeDocument/2006/relationships" xmlns:m="http://schemas.openxmlformats.org/officeDocument/2006/math" xmlns:v="urn:schemas-microsoft-com:vml" xmlns:wp14="http://schemas.microsoft.com/office/word/2010/wordprocessingDrawing" xmlns:wp="http://schemas.openxmlformats.org/drawingml/2006/wordprocessingDrawing" xmlns:w10="urn:schemas-microsoft-com:office:word" xmlns:w="http://schemas.openxmlformats.org/wordprocessingml/2006/main" xmlns:w14="http://schemas.microsoft.com/office/word/2010/wordml" xmlns:wpg="http://schemas.microsoft.com/office/word/2010/wordprocessingGroup" xmlns:wpi="http://schemas.microsoft.com/office/word/2010/wordprocessingInk" xmlns:wne="http://schemas.microsoft.com/office/word/2006/wordml" xmlns:wps="http://schemas.microsoft.com/office/word/2010/wordprocessingShape" mc:Ignorable="w14 wp14">
+<w:footnotes xmlns:wpc="http://schemas.microsoft.com/office/word/2010/wordprocessingCanvas" xmlns:cx="http://schemas.microsoft.com/office/drawing/2014/chartex" xmlns:mc="http://schemas.openxmlformats.org/markup-compatibility/2006" xmlns:o="urn:schemas-microsoft-com:office:office" xmlns:r="http://schemas.openxmlformats.org/officeDocument/2006/relationships" xmlns:m="http://schemas.openxmlformats.org/officeDocument/2006/math" xmlns:v="urn:schemas-microsoft-com:vml" xmlns:wp14="http://schemas.microsoft.com/office/word/2010/wordprocessingDrawing" xmlns:wp="http://schemas.openxmlformats.org/drawingml/2006/wordprocessingDrawing" xmlns:w10="urn:schemas-microsoft-com:office:word" xmlns:w="http://schemas.openxmlformats.org/wordprocessingml/2006/main" xmlns:w14="http://schemas.microsoft.com/office/word/2010/wordml" xmlns:w15="http://schemas.microsoft.com/office/word/2012/wordml" xmlns:w16se="http://schemas.microsoft.com/office/word/2015/wordml/symex" xmlns:wpg="http://schemas.microsoft.com/office/word/2010/wordprocessingGroup" xmlns:wpi="http://schemas.microsoft.com/office/word/2010/wordprocessingInk" xmlns:wne="http://schemas.microsoft.com/office/word/2006/wordml" xmlns:wps="http://schemas.microsoft.com/office/word/2010/wordprocessingShape" mc:Ignorable="w14 w15 w16se wp14">
   <w:footnote w:type="separator" w:id="-1">
     <w:p>
       <w:r>
@@ -2686,7 +2979,7 @@
 </file>
 
 <file path=word/header1.xml><?xml version="1.0" encoding="utf-8"?>
-<w:hdr xmlns:wpc="http://schemas.microsoft.com/office/word/2010/wordprocessingCanvas" xmlns:mc="http://schemas.openxmlformats.org/markup-compatibility/2006" xmlns:o="urn:schemas-microsoft-com:office:office" xmlns:r="http://schemas.openxmlformats.org/officeDocument/2006/relationships" xmlns:m="http://schemas.openxmlformats.org/officeDocument/2006/math" xmlns:v="urn:schemas-microsoft-com:vml" xmlns:wp14="http://schemas.microsoft.com/office/word/2010/wordprocessingDrawing" xmlns:wp="http://schemas.openxmlformats.org/drawingml/2006/wordprocessingDrawing" xmlns:w10="urn:schemas-microsoft-com:office:word" xmlns:w="http://schemas.openxmlformats.org/wordprocessingml/2006/main" xmlns:w14="http://schemas.microsoft.com/office/word/2010/wordml" xmlns:wpg="http://schemas.microsoft.com/office/word/2010/wordprocessingGroup" xmlns:wpi="http://schemas.microsoft.com/office/word/2010/wordprocessingInk" xmlns:wne="http://schemas.microsoft.com/office/word/2006/wordml" xmlns:wps="http://schemas.microsoft.com/office/word/2010/wordprocessingShape" mc:Ignorable="w14 wp14">
+<w:hdr xmlns:wpc="http://schemas.microsoft.com/office/word/2010/wordprocessingCanvas" xmlns:cx="http://schemas.microsoft.com/office/drawing/2014/chartex" xmlns:mc="http://schemas.openxmlformats.org/markup-compatibility/2006" xmlns:o="urn:schemas-microsoft-com:office:office" xmlns:r="http://schemas.openxmlformats.org/officeDocument/2006/relationships" xmlns:m="http://schemas.openxmlformats.org/officeDocument/2006/math" xmlns:v="urn:schemas-microsoft-com:vml" xmlns:wp14="http://schemas.microsoft.com/office/word/2010/wordprocessingDrawing" xmlns:wp="http://schemas.openxmlformats.org/drawingml/2006/wordprocessingDrawing" xmlns:w10="urn:schemas-microsoft-com:office:word" xmlns:w="http://schemas.openxmlformats.org/wordprocessingml/2006/main" xmlns:w14="http://schemas.microsoft.com/office/word/2010/wordml" xmlns:w15="http://schemas.microsoft.com/office/word/2012/wordml" xmlns:w16se="http://schemas.microsoft.com/office/word/2015/wordml/symex" xmlns:wpg="http://schemas.microsoft.com/office/word/2010/wordprocessingGroup" xmlns:wpi="http://schemas.microsoft.com/office/word/2010/wordprocessingInk" xmlns:wne="http://schemas.microsoft.com/office/word/2006/wordml" xmlns:wps="http://schemas.microsoft.com/office/word/2010/wordprocessingShape" mc:Ignorable="w14 w15 w16se wp14">
   <w:p>
     <w:pPr>
       <w:pStyle w:val="Header"/>
@@ -2699,15 +2992,15 @@
       <mc:AlternateContent>
         <mc:Choice Requires="wps">
           <w:drawing>
-            <wp:anchor distT="0" distB="0" distL="114300" distR="114300" simplePos="0" relativeHeight="251659264" behindDoc="0" locked="0" layoutInCell="1" allowOverlap="1" wp14:anchorId="5B662CCF" wp14:editId="79D1F9E8">
+            <wp:anchor distT="0" distB="0" distL="114300" distR="114300" simplePos="0" relativeHeight="251660800" behindDoc="0" locked="0" layoutInCell="1" allowOverlap="1" wp14:anchorId="203C79D2" wp14:editId="4B1A35AB">
               <wp:simplePos x="0" y="0"/>
               <wp:positionH relativeFrom="page">
-                <wp:posOffset>0</wp:posOffset>
+                <wp:posOffset>-1</wp:posOffset>
               </wp:positionH>
               <wp:positionV relativeFrom="page">
-                <wp:posOffset>0</wp:posOffset>
+                <wp:posOffset>1</wp:posOffset>
               </wp:positionV>
-              <wp:extent cx="1183005" cy="10351135"/>
+              <wp:extent cx="1183005" cy="10325100"/>
               <wp:effectExtent l="0" t="0" r="0" b="0"/>
               <wp:wrapNone/>
               <wp:docPr id="3" name="Freeform 1"/>
@@ -2723,7 +3016,7 @@
                     <wps:spPr bwMode="auto">
                       <a:xfrm flipH="1">
                         <a:off x="0" y="0"/>
-                        <a:ext cx="1183005" cy="10351135"/>
+                        <a:ext cx="1183005" cy="10325100"/>
                       </a:xfrm>
                       <a:custGeom>
                         <a:avLst/>
@@ -2839,10 +3132,10 @@
         </mc:Choice>
         <mc:Fallback>
           <w:pict>
-            <v:shape id="Freeform 1" o:spid="_x0000_s1026" style="position:absolute;margin-left:0;margin-top:0;width:93.15pt;height:815.05pt;flip:x;z-index:251659264;visibility:visible;mso-wrap-style:square;mso-width-percent:0;mso-height-percent:0;mso-wrap-distance-left:9pt;mso-wrap-distance-top:0;mso-wrap-distance-right:9pt;mso-wrap-distance-bottom:0;mso-position-horizontal:absolute;mso-position-horizontal-relative:page;mso-position-vertical:absolute;mso-position-vertical-relative:page;mso-width-percent:0;mso-height-percent:0;mso-width-relative:page;mso-height-relative:page;v-text-anchor:top" coordsize="502,3168" o:gfxdata="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" path="m502,c93,,93,,93,,146,383,323,1900,,3168v502,,502,,502,l502,xe" fillcolor="#8db3e2" stroked="f" strokecolor="#212120">
+            <v:shape w14:anchorId="7A72881C" id="Freeform 1" o:spid="_x0000_s1026" style="position:absolute;margin-left:0;margin-top:0;width:93.15pt;height:813pt;flip:x;z-index:251660800;visibility:visible;mso-wrap-style:square;mso-width-percent:0;mso-height-percent:0;mso-wrap-distance-left:9pt;mso-wrap-distance-top:0;mso-wrap-distance-right:9pt;mso-wrap-distance-bottom:0;mso-position-horizontal:absolute;mso-position-horizontal-relative:page;mso-position-vertical:absolute;mso-position-vertical-relative:page;mso-width-percent:0;mso-height-percent:0;mso-width-relative:page;mso-height-relative:page;v-text-anchor:top" coordsize="502,3168" o:gfxdata="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" path="m502,c93,,93,,93,,146,383,323,1900,,3168v502,,502,,502,l502,xe" fillcolor="#8db3e2" stroked="f" strokecolor="#212120">
               <v:fill color2="#1f497d" rotate="t" focus="100%" type="gradient"/>
               <v:shadow color="#8c8682"/>
-              <v:path arrowok="t" o:connecttype="custom" o:connectlocs="1183005,0;219162,0;0,10351135;1183005,10351135;1183005,0" o:connectangles="0,0,0,0,0"/>
+              <v:path arrowok="t" o:connecttype="custom" o:connectlocs="1183005,0;219162,0;0,10325100;1183005,10325100;1183005,0" o:connectangles="0,0,0,0,0"/>
               <w10:wrap anchorx="page" anchory="page"/>
             </v:shape>
           </w:pict>
@@ -2855,7 +3148,7 @@
         <w:lang w:val="en-US"/>
       </w:rPr>
       <w:drawing>
-        <wp:anchor distT="0" distB="0" distL="114300" distR="114300" simplePos="0" relativeHeight="251660288" behindDoc="0" locked="0" layoutInCell="1" allowOverlap="1" wp14:anchorId="54A5AF60" wp14:editId="7345E4C4">
+        <wp:anchor distT="0" distB="0" distL="114300" distR="114300" simplePos="0" relativeHeight="251661824" behindDoc="0" locked="0" layoutInCell="1" allowOverlap="1" wp14:anchorId="4789CCCB" wp14:editId="0C826243">
           <wp:simplePos x="0" y="0"/>
           <wp:positionH relativeFrom="column">
             <wp:posOffset>-538642</wp:posOffset>
@@ -2996,16 +3289,11 @@
       </w:rPr>
     </w:pPr>
   </w:p>
-  <w:p>
-    <w:pPr>
-      <w:pStyle w:val="Header"/>
-    </w:pPr>
-  </w:p>
 </w:hdr>
 </file>
 
 <file path=word/header2.xml><?xml version="1.0" encoding="utf-8"?>
-<w:hdr xmlns:wpc="http://schemas.microsoft.com/office/word/2010/wordprocessingCanvas" xmlns:mc="http://schemas.openxmlformats.org/markup-compatibility/2006" xmlns:o="urn:schemas-microsoft-com:office:office" xmlns:r="http://schemas.openxmlformats.org/officeDocument/2006/relationships" xmlns:m="http://schemas.openxmlformats.org/officeDocument/2006/math" xmlns:v="urn:schemas-microsoft-com:vml" xmlns:wp14="http://schemas.microsoft.com/office/word/2010/wordprocessingDrawing" xmlns:wp="http://schemas.openxmlformats.org/drawingml/2006/wordprocessingDrawing" xmlns:w10="urn:schemas-microsoft-com:office:word" xmlns:w="http://schemas.openxmlformats.org/wordprocessingml/2006/main" xmlns:w14="http://schemas.microsoft.com/office/word/2010/wordml" xmlns:wpg="http://schemas.microsoft.com/office/word/2010/wordprocessingGroup" xmlns:wpi="http://schemas.microsoft.com/office/word/2010/wordprocessingInk" xmlns:wne="http://schemas.microsoft.com/office/word/2006/wordml" xmlns:wps="http://schemas.microsoft.com/office/word/2010/wordprocessingShape" mc:Ignorable="w14 wp14">
+<w:hdr xmlns:wpc="http://schemas.microsoft.com/office/word/2010/wordprocessingCanvas" xmlns:cx="http://schemas.microsoft.com/office/drawing/2014/chartex" xmlns:mc="http://schemas.openxmlformats.org/markup-compatibility/2006" xmlns:o="urn:schemas-microsoft-com:office:office" xmlns:r="http://schemas.openxmlformats.org/officeDocument/2006/relationships" xmlns:m="http://schemas.openxmlformats.org/officeDocument/2006/math" xmlns:v="urn:schemas-microsoft-com:vml" xmlns:wp14="http://schemas.microsoft.com/office/word/2010/wordprocessingDrawing" xmlns:wp="http://schemas.openxmlformats.org/drawingml/2006/wordprocessingDrawing" xmlns:w10="urn:schemas-microsoft-com:office:word" xmlns:w="http://schemas.openxmlformats.org/wordprocessingml/2006/main" xmlns:w14="http://schemas.microsoft.com/office/word/2010/wordml" xmlns:w15="http://schemas.microsoft.com/office/word/2012/wordml" xmlns:w16se="http://schemas.microsoft.com/office/word/2015/wordml/symex" xmlns:wpg="http://schemas.microsoft.com/office/word/2010/wordprocessingGroup" xmlns:wpi="http://schemas.microsoft.com/office/word/2010/wordprocessingInk" xmlns:wne="http://schemas.microsoft.com/office/word/2006/wordml" xmlns:wps="http://schemas.microsoft.com/office/word/2010/wordprocessingShape" mc:Ignorable="w14 w15 w16se wp14">
   <w:p>
     <w:r>
       <w:rPr>
@@ -3013,7 +3301,7 @@
         <w:lang w:val="en-US"/>
       </w:rPr>
       <w:drawing>
-        <wp:anchor distT="0" distB="0" distL="114300" distR="114300" simplePos="0" relativeHeight="251664384" behindDoc="1" locked="0" layoutInCell="1" allowOverlap="1" wp14:anchorId="3273FEA6" wp14:editId="26FCF475">
+        <wp:anchor distT="0" distB="0" distL="114300" distR="114300" simplePos="0" relativeHeight="251659776" behindDoc="1" locked="0" layoutInCell="1" allowOverlap="1" wp14:anchorId="3273FEA6" wp14:editId="26FCF475">
           <wp:simplePos x="0" y="0"/>
           <wp:positionH relativeFrom="column">
             <wp:posOffset>-541655</wp:posOffset>
@@ -3106,24 +3394,9 @@
           </w:pPr>
           <w:r>
             <w:rPr>
-              <w:color w:val="0000FF"/>
               <w:lang w:val="en-US"/>
             </w:rPr>
-            <w:t>&lt;</w:t>
-          </w:r>
-          <w:r>
-            <w:rPr>
-              <w:color w:val="0000FF"/>
-              <w:lang w:val="en-US"/>
-            </w:rPr>
-            <w:t>Tên đề tài</w:t>
-          </w:r>
-          <w:r>
-            <w:rPr>
-              <w:color w:val="0000FF"/>
-              <w:lang w:val="en-US"/>
-            </w:rPr>
-            <w:t>&gt;</w:t>
+            <w:t>Quản lý thư viện</w:t>
           </w:r>
         </w:p>
       </w:tc>
@@ -3147,24 +3420,9 @@
           </w:r>
           <w:r>
             <w:rPr>
-              <w:color w:val="0000FF"/>
               <w:lang w:val="en-US"/>
             </w:rPr>
-            <w:t>&lt;</w:t>
-          </w:r>
-          <w:r>
-            <w:rPr>
-              <w:color w:val="0000FF"/>
-              <w:lang w:val="en-US"/>
-            </w:rPr>
-            <w:t>x.y</w:t>
-          </w:r>
-          <w:r>
-            <w:rPr>
-              <w:color w:val="0000FF"/>
-              <w:lang w:val="en-US"/>
-            </w:rPr>
-            <w:t>&gt;</w:t>
+            <w:t>1.0</w:t>
           </w:r>
         </w:p>
       </w:tc>
@@ -3210,24 +3468,9 @@
           </w:r>
           <w:r>
             <w:rPr>
-              <w:color w:val="0000FF"/>
               <w:lang w:val="en-US"/>
             </w:rPr>
-            <w:t>&lt;</w:t>
-          </w:r>
-          <w:r>
-            <w:rPr>
-              <w:color w:val="0000FF"/>
-              <w:lang w:val="en-US"/>
-            </w:rPr>
-            <w:t>dd/mm/yyyy</w:t>
-          </w:r>
-          <w:r>
-            <w:rPr>
-              <w:color w:val="0000FF"/>
-              <w:lang w:val="en-US"/>
-            </w:rPr>
-            <w:t>&gt;</w:t>
+            <w:t>29/06/2020</w:t>
           </w:r>
         </w:p>
       </w:tc>
@@ -3245,8 +3488,8 @@
 </file>
 
 <file path=word/numbering.xml><?xml version="1.0" encoding="utf-8"?>
-<w:numbering xmlns:wpc="http://schemas.microsoft.com/office/word/2010/wordprocessingCanvas" xmlns:mc="http://schemas.openxmlformats.org/markup-compatibility/2006" xmlns:o="urn:schemas-microsoft-com:office:office" xmlns:r="http://schemas.openxmlformats.org/officeDocument/2006/relationships" xmlns:m="http://schemas.openxmlformats.org/officeDocument/2006/math" xmlns:v="urn:schemas-microsoft-com:vml" xmlns:wp14="http://schemas.microsoft.com/office/word/2010/wordprocessingDrawing" xmlns:wp="http://schemas.openxmlformats.org/drawingml/2006/wordprocessingDrawing" xmlns:w10="urn:schemas-microsoft-com:office:word" xmlns:w="http://schemas.openxmlformats.org/wordprocessingml/2006/main" xmlns:w14="http://schemas.microsoft.com/office/word/2010/wordml" xmlns:wpg="http://schemas.microsoft.com/office/word/2010/wordprocessingGroup" xmlns:wpi="http://schemas.microsoft.com/office/word/2010/wordprocessingInk" xmlns:wne="http://schemas.microsoft.com/office/word/2006/wordml" xmlns:wps="http://schemas.microsoft.com/office/word/2010/wordprocessingShape" mc:Ignorable="w14 wp14">
-  <w:abstractNum w:abstractNumId="0">
+<w:numbering xmlns:wpc="http://schemas.microsoft.com/office/word/2010/wordprocessingCanvas" xmlns:cx="http://schemas.microsoft.com/office/drawing/2014/chartex" xmlns:mc="http://schemas.openxmlformats.org/markup-compatibility/2006" xmlns:o="urn:schemas-microsoft-com:office:office" xmlns:r="http://schemas.openxmlformats.org/officeDocument/2006/relationships" xmlns:m="http://schemas.openxmlformats.org/officeDocument/2006/math" xmlns:v="urn:schemas-microsoft-com:vml" xmlns:wp14="http://schemas.microsoft.com/office/word/2010/wordprocessingDrawing" xmlns:wp="http://schemas.openxmlformats.org/drawingml/2006/wordprocessingDrawing" xmlns:w10="urn:schemas-microsoft-com:office:word" xmlns:w="http://schemas.openxmlformats.org/wordprocessingml/2006/main" xmlns:w14="http://schemas.microsoft.com/office/word/2010/wordml" xmlns:w15="http://schemas.microsoft.com/office/word/2012/wordml" xmlns:w16se="http://schemas.microsoft.com/office/word/2015/wordml/symex" xmlns:wpg="http://schemas.microsoft.com/office/word/2010/wordprocessingGroup" xmlns:wpi="http://schemas.microsoft.com/office/word/2010/wordprocessingInk" xmlns:wne="http://schemas.microsoft.com/office/word/2006/wordml" xmlns:wps="http://schemas.microsoft.com/office/word/2010/wordprocessingShape" mc:Ignorable="w14 w15 w16se wp14">
+  <w:abstractNum w:abstractNumId="0" w15:restartNumberingAfterBreak="0">
     <w:nsid w:val="FFFFFFFB"/>
     <w:multiLevelType w:val="multilevel"/>
     <w:tmpl w:val="FFFFFFFF"/>
@@ -3323,7 +3566,7 @@
       <w:lvlJc w:val="left"/>
     </w:lvl>
   </w:abstractNum>
-  <w:abstractNum w:abstractNumId="1">
+  <w:abstractNum w:abstractNumId="1" w15:restartNumberingAfterBreak="0">
     <w:nsid w:val="FFFFFFFE"/>
     <w:multiLevelType w:val="singleLevel"/>
     <w:tmpl w:val="FFFFFFFF"/>
@@ -3333,7 +3576,7 @@
       <w:lvlJc w:val="left"/>
     </w:lvl>
   </w:abstractNum>
-  <w:abstractNum w:abstractNumId="2">
+  <w:abstractNum w:abstractNumId="2" w15:restartNumberingAfterBreak="0">
     <w:nsid w:val="17E609A9"/>
     <w:multiLevelType w:val="singleLevel"/>
     <w:tmpl w:val="0409000F"/>
@@ -3350,7 +3593,7 @@
       </w:pPr>
     </w:lvl>
   </w:abstractNum>
-  <w:abstractNum w:abstractNumId="3">
+  <w:abstractNum w:abstractNumId="3" w15:restartNumberingAfterBreak="0">
     <w:nsid w:val="27B45ACA"/>
     <w:multiLevelType w:val="singleLevel"/>
     <w:tmpl w:val="0409000F"/>
@@ -3367,7 +3610,7 @@
       </w:pPr>
     </w:lvl>
   </w:abstractNum>
-  <w:abstractNum w:abstractNumId="4">
+  <w:abstractNum w:abstractNumId="4" w15:restartNumberingAfterBreak="0">
     <w:nsid w:val="29CB02D6"/>
     <w:multiLevelType w:val="singleLevel"/>
     <w:tmpl w:val="0409000F"/>
@@ -3384,7 +3627,7 @@
       </w:pPr>
     </w:lvl>
   </w:abstractNum>
-  <w:abstractNum w:abstractNumId="5">
+  <w:abstractNum w:abstractNumId="5" w15:restartNumberingAfterBreak="0">
     <w:nsid w:val="2A2F0523"/>
     <w:multiLevelType w:val="singleLevel"/>
     <w:tmpl w:val="0409000F"/>
@@ -3401,7 +3644,7 @@
       </w:pPr>
     </w:lvl>
   </w:abstractNum>
-  <w:abstractNum w:abstractNumId="6">
+  <w:abstractNum w:abstractNumId="6" w15:restartNumberingAfterBreak="0">
     <w:nsid w:val="34182DDF"/>
     <w:multiLevelType w:val="singleLevel"/>
     <w:tmpl w:val="0409000F"/>
@@ -3418,7 +3661,7 @@
       </w:pPr>
     </w:lvl>
   </w:abstractNum>
-  <w:abstractNum w:abstractNumId="7">
+  <w:abstractNum w:abstractNumId="7" w15:restartNumberingAfterBreak="0">
     <w:nsid w:val="34A25CA1"/>
     <w:multiLevelType w:val="singleLevel"/>
     <w:tmpl w:val="0409000F"/>
@@ -3435,7 +3678,7 @@
       </w:pPr>
     </w:lvl>
   </w:abstractNum>
-  <w:abstractNum w:abstractNumId="8">
+  <w:abstractNum w:abstractNumId="8" w15:restartNumberingAfterBreak="0">
     <w:nsid w:val="3C1B1972"/>
     <w:multiLevelType w:val="singleLevel"/>
     <w:tmpl w:val="0409000F"/>
@@ -3452,7 +3695,7 @@
       </w:pPr>
     </w:lvl>
   </w:abstractNum>
-  <w:abstractNum w:abstractNumId="9">
+  <w:abstractNum w:abstractNumId="9" w15:restartNumberingAfterBreak="0">
     <w:nsid w:val="456B6BA5"/>
     <w:multiLevelType w:val="singleLevel"/>
     <w:tmpl w:val="0409000F"/>
@@ -3469,7 +3712,7 @@
       </w:pPr>
     </w:lvl>
   </w:abstractNum>
-  <w:abstractNum w:abstractNumId="10">
+  <w:abstractNum w:abstractNumId="10" w15:restartNumberingAfterBreak="0">
     <w:nsid w:val="467C4A59"/>
     <w:multiLevelType w:val="singleLevel"/>
     <w:tmpl w:val="0409000F"/>
@@ -3486,7 +3729,7 @@
       </w:pPr>
     </w:lvl>
   </w:abstractNum>
-  <w:abstractNum w:abstractNumId="11">
+  <w:abstractNum w:abstractNumId="11" w15:restartNumberingAfterBreak="0">
     <w:nsid w:val="47415235"/>
     <w:multiLevelType w:val="hybridMultilevel"/>
     <w:tmpl w:val="0068EB28"/>
@@ -3626,7 +3869,7 @@
       </w:rPr>
     </w:lvl>
   </w:abstractNum>
-  <w:abstractNum w:abstractNumId="12">
+  <w:abstractNum w:abstractNumId="12" w15:restartNumberingAfterBreak="0">
     <w:nsid w:val="4841308A"/>
     <w:multiLevelType w:val="singleLevel"/>
     <w:tmpl w:val="0409000F"/>
@@ -3643,7 +3886,7 @@
       </w:pPr>
     </w:lvl>
   </w:abstractNum>
-  <w:abstractNum w:abstractNumId="13">
+  <w:abstractNum w:abstractNumId="13" w15:restartNumberingAfterBreak="0">
     <w:nsid w:val="54022156"/>
     <w:multiLevelType w:val="singleLevel"/>
     <w:tmpl w:val="0409000F"/>
@@ -3660,7 +3903,7 @@
       </w:pPr>
     </w:lvl>
   </w:abstractNum>
-  <w:abstractNum w:abstractNumId="14">
+  <w:abstractNum w:abstractNumId="14" w15:restartNumberingAfterBreak="0">
     <w:nsid w:val="55EC7679"/>
     <w:multiLevelType w:val="singleLevel"/>
     <w:tmpl w:val="0409000F"/>
@@ -3677,7 +3920,7 @@
       </w:pPr>
     </w:lvl>
   </w:abstractNum>
-  <w:abstractNum w:abstractNumId="15">
+  <w:abstractNum w:abstractNumId="15" w15:restartNumberingAfterBreak="0">
     <w:nsid w:val="58E34A87"/>
     <w:multiLevelType w:val="singleLevel"/>
     <w:tmpl w:val="0409000F"/>
@@ -3694,7 +3937,7 @@
       </w:pPr>
     </w:lvl>
   </w:abstractNum>
-  <w:abstractNum w:abstractNumId="16">
+  <w:abstractNum w:abstractNumId="16" w15:restartNumberingAfterBreak="0">
     <w:nsid w:val="5A2F0953"/>
     <w:multiLevelType w:val="singleLevel"/>
     <w:tmpl w:val="76681128"/>
@@ -3714,7 +3957,7 @@
       </w:rPr>
     </w:lvl>
   </w:abstractNum>
-  <w:abstractNum w:abstractNumId="17">
+  <w:abstractNum w:abstractNumId="17" w15:restartNumberingAfterBreak="0">
     <w:nsid w:val="616936C1"/>
     <w:multiLevelType w:val="singleLevel"/>
     <w:tmpl w:val="0409000F"/>
@@ -3734,7 +3977,7 @@
       </w:rPr>
     </w:lvl>
   </w:abstractNum>
-  <w:abstractNum w:abstractNumId="18">
+  <w:abstractNum w:abstractNumId="18" w15:restartNumberingAfterBreak="0">
     <w:nsid w:val="623D117C"/>
     <w:multiLevelType w:val="singleLevel"/>
     <w:tmpl w:val="0409000F"/>
@@ -3751,7 +3994,7 @@
       </w:pPr>
     </w:lvl>
   </w:abstractNum>
-  <w:abstractNum w:abstractNumId="19">
+  <w:abstractNum w:abstractNumId="19" w15:restartNumberingAfterBreak="0">
     <w:nsid w:val="62496643"/>
     <w:multiLevelType w:val="singleLevel"/>
     <w:tmpl w:val="0409000F"/>
@@ -3768,7 +4011,7 @@
       </w:pPr>
     </w:lvl>
   </w:abstractNum>
-  <w:abstractNum w:abstractNumId="20">
+  <w:abstractNum w:abstractNumId="20" w15:restartNumberingAfterBreak="0">
     <w:nsid w:val="69E954B9"/>
     <w:multiLevelType w:val="singleLevel"/>
     <w:tmpl w:val="0409000F"/>
@@ -3785,7 +4028,7 @@
       </w:pPr>
     </w:lvl>
   </w:abstractNum>
-  <w:abstractNum w:abstractNumId="21">
+  <w:abstractNum w:abstractNumId="21" w15:restartNumberingAfterBreak="0">
     <w:nsid w:val="6C1A01CB"/>
     <w:multiLevelType w:val="singleLevel"/>
     <w:tmpl w:val="0409000F"/>
@@ -3802,7 +4045,7 @@
       </w:pPr>
     </w:lvl>
   </w:abstractNum>
-  <w:abstractNum w:abstractNumId="22">
+  <w:abstractNum w:abstractNumId="22" w15:restartNumberingAfterBreak="0">
     <w:nsid w:val="6D5943B7"/>
     <w:multiLevelType w:val="singleLevel"/>
     <w:tmpl w:val="0409000F"/>
@@ -3819,7 +4062,7 @@
       </w:pPr>
     </w:lvl>
   </w:abstractNum>
-  <w:abstractNum w:abstractNumId="23">
+  <w:abstractNum w:abstractNumId="23" w15:restartNumberingAfterBreak="0">
     <w:nsid w:val="72F5738E"/>
     <w:multiLevelType w:val="singleLevel"/>
     <w:tmpl w:val="0409000F"/>
@@ -3836,7 +4079,7 @@
       </w:pPr>
     </w:lvl>
   </w:abstractNum>
-  <w:abstractNum w:abstractNumId="24">
+  <w:abstractNum w:abstractNumId="24" w15:restartNumberingAfterBreak="0">
     <w:nsid w:val="73E86986"/>
     <w:multiLevelType w:val="singleLevel"/>
     <w:tmpl w:val="0409000F"/>
@@ -3853,7 +4096,7 @@
       </w:pPr>
     </w:lvl>
   </w:abstractNum>
-  <w:abstractNum w:abstractNumId="25">
+  <w:abstractNum w:abstractNumId="25" w15:restartNumberingAfterBreak="0">
     <w:nsid w:val="74E4221C"/>
     <w:multiLevelType w:val="singleLevel"/>
     <w:tmpl w:val="0409000F"/>
@@ -3870,7 +4113,7 @@
       </w:pPr>
     </w:lvl>
   </w:abstractNum>
-  <w:abstractNum w:abstractNumId="26">
+  <w:abstractNum w:abstractNumId="26" w15:restartNumberingAfterBreak="0">
     <w:nsid w:val="78411D85"/>
     <w:multiLevelType w:val="singleLevel"/>
     <w:tmpl w:val="0409000F"/>
@@ -3887,7 +4130,7 @@
       </w:pPr>
     </w:lvl>
   </w:abstractNum>
-  <w:abstractNum w:abstractNumId="27">
+  <w:abstractNum w:abstractNumId="27" w15:restartNumberingAfterBreak="0">
     <w:nsid w:val="799A49DD"/>
     <w:multiLevelType w:val="singleLevel"/>
     <w:tmpl w:val="0409000F"/>
@@ -4103,7 +4346,7 @@
 </file>
 
 <file path=word/styles.xml><?xml version="1.0" encoding="utf-8"?>
-<w:styles xmlns:mc="http://schemas.openxmlformats.org/markup-compatibility/2006" xmlns:r="http://schemas.openxmlformats.org/officeDocument/2006/relationships" xmlns:w="http://schemas.openxmlformats.org/wordprocessingml/2006/main" xmlns:w14="http://schemas.microsoft.com/office/word/2010/wordml" mc:Ignorable="w14">
+<w:styles xmlns:mc="http://schemas.openxmlformats.org/markup-compatibility/2006" xmlns:r="http://schemas.openxmlformats.org/officeDocument/2006/relationships" xmlns:w="http://schemas.openxmlformats.org/wordprocessingml/2006/main" xmlns:w14="http://schemas.microsoft.com/office/word/2010/wordml" xmlns:w15="http://schemas.microsoft.com/office/word/2012/wordml" xmlns:w16se="http://schemas.microsoft.com/office/word/2015/wordml/symex" mc:Ignorable="w14 w15 w16se">
   <w:docDefaults>
     <w:rPrDefault>
       <w:rPr>
@@ -4113,7 +4356,7 @@
     </w:rPrDefault>
     <w:pPrDefault/>
   </w:docDefaults>
-  <w:latentStyles w:defLockedState="0" w:defUIPriority="0" w:defSemiHidden="0" w:defUnhideWhenUsed="0" w:defQFormat="0" w:count="267">
+  <w:latentStyles w:defLockedState="0" w:defUIPriority="0" w:defSemiHidden="0" w:defUnhideWhenUsed="0" w:defQFormat="0" w:count="371">
     <w:lsdException w:name="Normal" w:qFormat="1"/>
     <w:lsdException w:name="heading 1" w:qFormat="1"/>
     <w:lsdException w:name="heading 2" w:qFormat="1"/>
@@ -4121,19 +4364,148 @@
     <w:lsdException w:name="heading 4" w:qFormat="1"/>
     <w:lsdException w:name="heading 5" w:qFormat="1"/>
     <w:lsdException w:name="heading 6" w:qFormat="1"/>
-    <w:lsdException w:name="heading 7" w:qFormat="1"/>
-    <w:lsdException w:name="heading 8" w:qFormat="1"/>
-    <w:lsdException w:name="heading 9" w:qFormat="1"/>
-    <w:lsdException w:name="toc 1" w:uiPriority="39"/>
-    <w:lsdException w:name="toc 2" w:uiPriority="39"/>
-    <w:lsdException w:name="header" w:uiPriority="99"/>
+    <w:lsdException w:name="heading 7" w:semiHidden="1" w:unhideWhenUsed="1" w:qFormat="1"/>
+    <w:lsdException w:name="heading 8" w:semiHidden="1" w:unhideWhenUsed="1" w:qFormat="1"/>
+    <w:lsdException w:name="heading 9" w:semiHidden="1" w:unhideWhenUsed="1" w:qFormat="1"/>
+    <w:lsdException w:name="index 1" w:semiHidden="1" w:unhideWhenUsed="1"/>
+    <w:lsdException w:name="index 2" w:semiHidden="1" w:unhideWhenUsed="1"/>
+    <w:lsdException w:name="index 3" w:semiHidden="1" w:unhideWhenUsed="1"/>
+    <w:lsdException w:name="index 4" w:semiHidden="1" w:unhideWhenUsed="1"/>
+    <w:lsdException w:name="index 5" w:semiHidden="1" w:unhideWhenUsed="1"/>
+    <w:lsdException w:name="index 6" w:semiHidden="1" w:unhideWhenUsed="1"/>
+    <w:lsdException w:name="index 7" w:semiHidden="1" w:unhideWhenUsed="1"/>
+    <w:lsdException w:name="index 8" w:semiHidden="1" w:unhideWhenUsed="1"/>
+    <w:lsdException w:name="index 9" w:semiHidden="1" w:unhideWhenUsed="1"/>
+    <w:lsdException w:name="toc 1" w:semiHidden="1" w:uiPriority="39" w:unhideWhenUsed="1"/>
+    <w:lsdException w:name="toc 2" w:semiHidden="1" w:uiPriority="39" w:unhideWhenUsed="1"/>
+    <w:lsdException w:name="toc 3" w:semiHidden="1" w:unhideWhenUsed="1"/>
+    <w:lsdException w:name="toc 4" w:semiHidden="1" w:unhideWhenUsed="1"/>
+    <w:lsdException w:name="toc 5" w:semiHidden="1" w:unhideWhenUsed="1"/>
+    <w:lsdException w:name="toc 6" w:semiHidden="1" w:unhideWhenUsed="1"/>
+    <w:lsdException w:name="toc 7" w:semiHidden="1" w:unhideWhenUsed="1"/>
+    <w:lsdException w:name="toc 8" w:semiHidden="1" w:unhideWhenUsed="1"/>
+    <w:lsdException w:name="toc 9" w:semiHidden="1" w:unhideWhenUsed="1"/>
+    <w:lsdException w:name="Normal Indent" w:semiHidden="1" w:unhideWhenUsed="1"/>
+    <w:lsdException w:name="footnote text" w:semiHidden="1" w:unhideWhenUsed="1"/>
+    <w:lsdException w:name="annotation text" w:semiHidden="1" w:unhideWhenUsed="1"/>
+    <w:lsdException w:name="header" w:semiHidden="1" w:uiPriority="99" w:unhideWhenUsed="1"/>
+    <w:lsdException w:name="footer" w:semiHidden="1" w:unhideWhenUsed="1"/>
+    <w:lsdException w:name="index heading" w:semiHidden="1" w:unhideWhenUsed="1"/>
     <w:lsdException w:name="caption" w:semiHidden="1" w:unhideWhenUsed="1" w:qFormat="1"/>
+    <w:lsdException w:name="table of figures" w:semiHidden="1" w:unhideWhenUsed="1"/>
+    <w:lsdException w:name="envelope address" w:semiHidden="1" w:unhideWhenUsed="1"/>
+    <w:lsdException w:name="envelope return" w:semiHidden="1" w:unhideWhenUsed="1"/>
+    <w:lsdException w:name="footnote reference" w:semiHidden="1" w:unhideWhenUsed="1"/>
+    <w:lsdException w:name="annotation reference" w:semiHidden="1" w:unhideWhenUsed="1"/>
+    <w:lsdException w:name="line number" w:semiHidden="1" w:unhideWhenUsed="1"/>
+    <w:lsdException w:name="page number" w:semiHidden="1" w:unhideWhenUsed="1"/>
+    <w:lsdException w:name="endnote reference" w:semiHidden="1" w:unhideWhenUsed="1"/>
+    <w:lsdException w:name="endnote text" w:semiHidden="1" w:unhideWhenUsed="1"/>
+    <w:lsdException w:name="table of authorities" w:semiHidden="1" w:unhideWhenUsed="1"/>
+    <w:lsdException w:name="macro" w:semiHidden="1" w:unhideWhenUsed="1"/>
+    <w:lsdException w:name="toa heading" w:semiHidden="1" w:unhideWhenUsed="1"/>
+    <w:lsdException w:name="List" w:semiHidden="1" w:unhideWhenUsed="1"/>
+    <w:lsdException w:name="List Bullet" w:semiHidden="1" w:unhideWhenUsed="1"/>
+    <w:lsdException w:name="List 2" w:semiHidden="1" w:unhideWhenUsed="1"/>
+    <w:lsdException w:name="List 3" w:semiHidden="1" w:unhideWhenUsed="1"/>
+    <w:lsdException w:name="List Bullet 2" w:semiHidden="1" w:unhideWhenUsed="1"/>
+    <w:lsdException w:name="List Bullet 3" w:semiHidden="1" w:unhideWhenUsed="1"/>
+    <w:lsdException w:name="List Bullet 4" w:semiHidden="1" w:unhideWhenUsed="1"/>
+    <w:lsdException w:name="List Bullet 5" w:semiHidden="1" w:unhideWhenUsed="1"/>
+    <w:lsdException w:name="List Number 2" w:semiHidden="1" w:unhideWhenUsed="1"/>
+    <w:lsdException w:name="List Number 3" w:semiHidden="1" w:unhideWhenUsed="1"/>
+    <w:lsdException w:name="List Number 4" w:semiHidden="1" w:unhideWhenUsed="1"/>
+    <w:lsdException w:name="List Number 5" w:semiHidden="1" w:unhideWhenUsed="1"/>
     <w:lsdException w:name="Title" w:qFormat="1"/>
+    <w:lsdException w:name="Closing" w:semiHidden="1" w:unhideWhenUsed="1"/>
+    <w:lsdException w:name="Signature" w:semiHidden="1" w:unhideWhenUsed="1"/>
+    <w:lsdException w:name="Default Paragraph Font" w:semiHidden="1" w:unhideWhenUsed="1"/>
+    <w:lsdException w:name="Body Text" w:semiHidden="1" w:unhideWhenUsed="1"/>
+    <w:lsdException w:name="Body Text Indent" w:semiHidden="1" w:unhideWhenUsed="1"/>
+    <w:lsdException w:name="List Continue" w:semiHidden="1" w:unhideWhenUsed="1"/>
+    <w:lsdException w:name="List Continue 2" w:semiHidden="1" w:unhideWhenUsed="1"/>
+    <w:lsdException w:name="List Continue 3" w:semiHidden="1" w:unhideWhenUsed="1"/>
+    <w:lsdException w:name="List Continue 4" w:semiHidden="1" w:unhideWhenUsed="1"/>
+    <w:lsdException w:name="List Continue 5" w:semiHidden="1" w:unhideWhenUsed="1"/>
+    <w:lsdException w:name="Message Header" w:semiHidden="1" w:unhideWhenUsed="1"/>
     <w:lsdException w:name="Subtitle" w:qFormat="1"/>
-    <w:lsdException w:name="Hyperlink" w:uiPriority="99"/>
+    <w:lsdException w:name="Body Text First Indent 2" w:semiHidden="1" w:unhideWhenUsed="1"/>
+    <w:lsdException w:name="Note Heading" w:semiHidden="1" w:unhideWhenUsed="1"/>
+    <w:lsdException w:name="Body Text 2" w:semiHidden="1" w:unhideWhenUsed="1"/>
+    <w:lsdException w:name="Body Text 3" w:semiHidden="1" w:unhideWhenUsed="1"/>
+    <w:lsdException w:name="Body Text Indent 2" w:semiHidden="1" w:unhideWhenUsed="1"/>
+    <w:lsdException w:name="Body Text Indent 3" w:semiHidden="1" w:unhideWhenUsed="1"/>
+    <w:lsdException w:name="Block Text" w:semiHidden="1" w:unhideWhenUsed="1"/>
+    <w:lsdException w:name="Hyperlink" w:semiHidden="1" w:uiPriority="99" w:unhideWhenUsed="1"/>
+    <w:lsdException w:name="FollowedHyperlink" w:semiHidden="1" w:unhideWhenUsed="1"/>
     <w:lsdException w:name="Strong" w:qFormat="1"/>
     <w:lsdException w:name="Emphasis" w:qFormat="1"/>
-    <w:lsdException w:name="Normal (Web)" w:uiPriority="99"/>
+    <w:lsdException w:name="Document Map" w:semiHidden="1" w:unhideWhenUsed="1"/>
+    <w:lsdException w:name="Plain Text" w:semiHidden="1" w:unhideWhenUsed="1"/>
+    <w:lsdException w:name="E-mail Signature" w:semiHidden="1" w:unhideWhenUsed="1"/>
+    <w:lsdException w:name="HTML Top of Form" w:semiHidden="1" w:unhideWhenUsed="1"/>
+    <w:lsdException w:name="HTML Bottom of Form" w:semiHidden="1" w:unhideWhenUsed="1"/>
+    <w:lsdException w:name="Normal (Web)" w:semiHidden="1" w:uiPriority="99" w:unhideWhenUsed="1"/>
+    <w:lsdException w:name="HTML Acronym" w:semiHidden="1" w:unhideWhenUsed="1"/>
+    <w:lsdException w:name="HTML Address" w:semiHidden="1" w:unhideWhenUsed="1"/>
+    <w:lsdException w:name="HTML Cite" w:semiHidden="1" w:unhideWhenUsed="1"/>
+    <w:lsdException w:name="HTML Code" w:semiHidden="1" w:unhideWhenUsed="1"/>
+    <w:lsdException w:name="HTML Definition" w:semiHidden="1" w:unhideWhenUsed="1"/>
+    <w:lsdException w:name="HTML Keyboard" w:semiHidden="1" w:unhideWhenUsed="1"/>
+    <w:lsdException w:name="HTML Preformatted" w:semiHidden="1" w:unhideWhenUsed="1"/>
+    <w:lsdException w:name="HTML Sample" w:semiHidden="1" w:unhideWhenUsed="1"/>
+    <w:lsdException w:name="HTML Typewriter" w:semiHidden="1" w:unhideWhenUsed="1"/>
+    <w:lsdException w:name="HTML Variable" w:semiHidden="1" w:unhideWhenUsed="1"/>
+    <w:lsdException w:name="Normal Table" w:semiHidden="1" w:unhideWhenUsed="1"/>
+    <w:lsdException w:name="annotation subject" w:semiHidden="1" w:unhideWhenUsed="1"/>
+    <w:lsdException w:name="No List" w:semiHidden="1" w:unhideWhenUsed="1"/>
+    <w:lsdException w:name="Outline List 1" w:semiHidden="1" w:unhideWhenUsed="1"/>
+    <w:lsdException w:name="Outline List 2" w:semiHidden="1" w:unhideWhenUsed="1"/>
+    <w:lsdException w:name="Outline List 3" w:semiHidden="1" w:unhideWhenUsed="1"/>
+    <w:lsdException w:name="Table Simple 1" w:semiHidden="1" w:unhideWhenUsed="1"/>
+    <w:lsdException w:name="Table Simple 2" w:semiHidden="1" w:unhideWhenUsed="1"/>
+    <w:lsdException w:name="Table Simple 3" w:semiHidden="1" w:unhideWhenUsed="1"/>
+    <w:lsdException w:name="Table Classic 1" w:semiHidden="1" w:unhideWhenUsed="1"/>
+    <w:lsdException w:name="Table Classic 2" w:semiHidden="1" w:unhideWhenUsed="1"/>
+    <w:lsdException w:name="Table Classic 3" w:semiHidden="1" w:unhideWhenUsed="1"/>
+    <w:lsdException w:name="Table Classic 4" w:semiHidden="1" w:unhideWhenUsed="1"/>
+    <w:lsdException w:name="Table Colorful 1" w:semiHidden="1" w:unhideWhenUsed="1"/>
+    <w:lsdException w:name="Table Colorful 2" w:semiHidden="1" w:unhideWhenUsed="1"/>
+    <w:lsdException w:name="Table Colorful 3" w:semiHidden="1" w:unhideWhenUsed="1"/>
+    <w:lsdException w:name="Table Columns 1" w:semiHidden="1" w:unhideWhenUsed="1"/>
+    <w:lsdException w:name="Table Columns 2" w:semiHidden="1" w:unhideWhenUsed="1"/>
+    <w:lsdException w:name="Table Columns 3" w:semiHidden="1" w:unhideWhenUsed="1"/>
+    <w:lsdException w:name="Table Columns 4" w:semiHidden="1" w:unhideWhenUsed="1"/>
+    <w:lsdException w:name="Table Columns 5" w:semiHidden="1" w:unhideWhenUsed="1"/>
+    <w:lsdException w:name="Table Grid 1" w:semiHidden="1" w:unhideWhenUsed="1"/>
+    <w:lsdException w:name="Table Grid 2" w:semiHidden="1" w:unhideWhenUsed="1"/>
+    <w:lsdException w:name="Table Grid 3" w:semiHidden="1" w:unhideWhenUsed="1"/>
+    <w:lsdException w:name="Table Grid 4" w:semiHidden="1" w:unhideWhenUsed="1"/>
+    <w:lsdException w:name="Table Grid 5" w:semiHidden="1" w:unhideWhenUsed="1"/>
+    <w:lsdException w:name="Table Grid 6" w:semiHidden="1" w:unhideWhenUsed="1"/>
+    <w:lsdException w:name="Table Grid 7" w:semiHidden="1" w:unhideWhenUsed="1"/>
+    <w:lsdException w:name="Table Grid 8" w:semiHidden="1" w:unhideWhenUsed="1"/>
+    <w:lsdException w:name="Table List 1" w:semiHidden="1" w:unhideWhenUsed="1"/>
+    <w:lsdException w:name="Table List 2" w:semiHidden="1" w:unhideWhenUsed="1"/>
+    <w:lsdException w:name="Table List 3" w:semiHidden="1" w:unhideWhenUsed="1"/>
+    <w:lsdException w:name="Table List 4" w:semiHidden="1" w:unhideWhenUsed="1"/>
+    <w:lsdException w:name="Table List 5" w:semiHidden="1" w:unhideWhenUsed="1"/>
+    <w:lsdException w:name="Table List 6" w:semiHidden="1" w:unhideWhenUsed="1"/>
+    <w:lsdException w:name="Table List 7" w:semiHidden="1" w:unhideWhenUsed="1"/>
+    <w:lsdException w:name="Table List 8" w:semiHidden="1" w:unhideWhenUsed="1"/>
+    <w:lsdException w:name="Table 3D effects 1" w:semiHidden="1" w:unhideWhenUsed="1"/>
+    <w:lsdException w:name="Table 3D effects 2" w:semiHidden="1" w:unhideWhenUsed="1"/>
+    <w:lsdException w:name="Table 3D effects 3" w:semiHidden="1" w:unhideWhenUsed="1"/>
+    <w:lsdException w:name="Table Contemporary" w:semiHidden="1" w:unhideWhenUsed="1"/>
+    <w:lsdException w:name="Table Elegant" w:semiHidden="1" w:unhideWhenUsed="1"/>
+    <w:lsdException w:name="Table Professional" w:semiHidden="1" w:unhideWhenUsed="1"/>
+    <w:lsdException w:name="Table Subtle 1" w:semiHidden="1" w:unhideWhenUsed="1"/>
+    <w:lsdException w:name="Table Subtle 2" w:semiHidden="1" w:unhideWhenUsed="1"/>
+    <w:lsdException w:name="Table Web 1" w:semiHidden="1" w:unhideWhenUsed="1"/>
+    <w:lsdException w:name="Table Web 2" w:semiHidden="1" w:unhideWhenUsed="1"/>
+    <w:lsdException w:name="Table Web 3" w:semiHidden="1" w:unhideWhenUsed="1"/>
+    <w:lsdException w:name="Balloon Text" w:semiHidden="1" w:unhideWhenUsed="1"/>
+    <w:lsdException w:name="Table Theme" w:semiHidden="1" w:unhideWhenUsed="1"/>
     <w:lsdException w:name="Placeholder Text" w:semiHidden="1" w:uiPriority="99"/>
     <w:lsdException w:name="No Spacing" w:uiPriority="1" w:qFormat="1"/>
     <w:lsdException w:name="Light Shading" w:uiPriority="60"/>
@@ -4245,6 +4617,110 @@
     <w:lsdException w:name="Book Title" w:uiPriority="33" w:qFormat="1"/>
     <w:lsdException w:name="Bibliography" w:semiHidden="1" w:uiPriority="37" w:unhideWhenUsed="1"/>
     <w:lsdException w:name="TOC Heading" w:semiHidden="1" w:uiPriority="39" w:unhideWhenUsed="1" w:qFormat="1"/>
+    <w:lsdException w:name="Plain Table 1" w:uiPriority="41"/>
+    <w:lsdException w:name="Plain Table 2" w:uiPriority="42"/>
+    <w:lsdException w:name="Plain Table 3" w:uiPriority="43"/>
+    <w:lsdException w:name="Plain Table 4" w:uiPriority="44"/>
+    <w:lsdException w:name="Plain Table 5" w:uiPriority="45"/>
+    <w:lsdException w:name="Grid Table Light" w:uiPriority="40"/>
+    <w:lsdException w:name="Grid Table 1 Light" w:uiPriority="46"/>
+    <w:lsdException w:name="Grid Table 2" w:uiPriority="47"/>
+    <w:lsdException w:name="Grid Table 3" w:uiPriority="48"/>
+    <w:lsdException w:name="Grid Table 4" w:uiPriority="49"/>
+    <w:lsdException w:name="Grid Table 5 Dark" w:uiPriority="50"/>
+    <w:lsdException w:name="Grid Table 6 Colorful" w:uiPriority="51"/>
+    <w:lsdException w:name="Grid Table 7 Colorful" w:uiPriority="52"/>
+    <w:lsdException w:name="Grid Table 1 Light Accent 1" w:uiPriority="46"/>
+    <w:lsdException w:name="Grid Table 2 Accent 1" w:uiPriority="47"/>
+    <w:lsdException w:name="Grid Table 3 Accent 1" w:uiPriority="48"/>
+    <w:lsdException w:name="Grid Table 4 Accent 1" w:uiPriority="49"/>
+    <w:lsdException w:name="Grid Table 5 Dark Accent 1" w:uiPriority="50"/>
+    <w:lsdException w:name="Grid Table 6 Colorful Accent 1" w:uiPriority="51"/>
+    <w:lsdException w:name="Grid Table 7 Colorful Accent 1" w:uiPriority="52"/>
+    <w:lsdException w:name="Grid Table 1 Light Accent 2" w:uiPriority="46"/>
+    <w:lsdException w:name="Grid Table 2 Accent 2" w:uiPriority="47"/>
+    <w:lsdException w:name="Grid Table 3 Accent 2" w:uiPriority="48"/>
+    <w:lsdException w:name="Grid Table 4 Accent 2" w:uiPriority="49"/>
+    <w:lsdException w:name="Grid Table 5 Dark Accent 2" w:uiPriority="50"/>
+    <w:lsdException w:name="Grid Table 6 Colorful Accent 2" w:uiPriority="51"/>
+    <w:lsdException w:name="Grid Table 7 Colorful Accent 2" w:uiPriority="52"/>
+    <w:lsdException w:name="Grid Table 1 Light Accent 3" w:uiPriority="46"/>
+    <w:lsdException w:name="Grid Table 2 Accent 3" w:uiPriority="47"/>
+    <w:lsdException w:name="Grid Table 3 Accent 3" w:uiPriority="48"/>
+    <w:lsdException w:name="Grid Table 4 Accent 3" w:uiPriority="49"/>
+    <w:lsdException w:name="Grid Table 5 Dark Accent 3" w:uiPriority="50"/>
+    <w:lsdException w:name="Grid Table 6 Colorful Accent 3" w:uiPriority="51"/>
+    <w:lsdException w:name="Grid Table 7 Colorful Accent 3" w:uiPriority="52"/>
+    <w:lsdException w:name="Grid Table 1 Light Accent 4" w:uiPriority="46"/>
+    <w:lsdException w:name="Grid Table 2 Accent 4" w:uiPriority="47"/>
+    <w:lsdException w:name="Grid Table 3 Accent 4" w:uiPriority="48"/>
+    <w:lsdException w:name="Grid Table 4 Accent 4" w:uiPriority="49"/>
+    <w:lsdException w:name="Grid Table 5 Dark Accent 4" w:uiPriority="50"/>
+    <w:lsdException w:name="Grid Table 6 Colorful Accent 4" w:uiPriority="51"/>
+    <w:lsdException w:name="Grid Table 7 Colorful Accent 4" w:uiPriority="52"/>
+    <w:lsdException w:name="Grid Table 1 Light Accent 5" w:uiPriority="46"/>
+    <w:lsdException w:name="Grid Table 2 Accent 5" w:uiPriority="47"/>
+    <w:lsdException w:name="Grid Table 3 Accent 5" w:uiPriority="48"/>
+    <w:lsdException w:name="Grid Table 4 Accent 5" w:uiPriority="49"/>
+    <w:lsdException w:name="Grid Table 5 Dark Accent 5" w:uiPriority="50"/>
+    <w:lsdException w:name="Grid Table 6 Colorful Accent 5" w:uiPriority="51"/>
+    <w:lsdException w:name="Grid Table 7 Colorful Accent 5" w:uiPriority="52"/>
+    <w:lsdException w:name="Grid Table 1 Light Accent 6" w:uiPriority="46"/>
+    <w:lsdException w:name="Grid Table 2 Accent 6" w:uiPriority="47"/>
+    <w:lsdException w:name="Grid Table 3 Accent 6" w:uiPriority="48"/>
+    <w:lsdException w:name="Grid Table 4 Accent 6" w:uiPriority="49"/>
+    <w:lsdException w:name="Grid Table 5 Dark Accent 6" w:uiPriority="50"/>
+    <w:lsdException w:name="Grid Table 6 Colorful Accent 6" w:uiPriority="51"/>
+    <w:lsdException w:name="Grid Table 7 Colorful Accent 6" w:uiPriority="52"/>
+    <w:lsdException w:name="List Table 1 Light" w:uiPriority="46"/>
+    <w:lsdException w:name="List Table 2" w:uiPriority="47"/>
+    <w:lsdException w:name="List Table 3" w:uiPriority="48"/>
+    <w:lsdException w:name="List Table 4" w:uiPriority="49"/>
+    <w:lsdException w:name="List Table 5 Dark" w:uiPriority="50"/>
+    <w:lsdException w:name="List Table 6 Colorful" w:uiPriority="51"/>
+    <w:lsdException w:name="List Table 7 Colorful" w:uiPriority="52"/>
+    <w:lsdException w:name="List Table 1 Light Accent 1" w:uiPriority="46"/>
+    <w:lsdException w:name="List Table 2 Accent 1" w:uiPriority="47"/>
+    <w:lsdException w:name="List Table 3 Accent 1" w:uiPriority="48"/>
+    <w:lsdException w:name="List Table 4 Accent 1" w:uiPriority="49"/>
+    <w:lsdException w:name="List Table 5 Dark Accent 1" w:uiPriority="50"/>
+    <w:lsdException w:name="List Table 6 Colorful Accent 1" w:uiPriority="51"/>
+    <w:lsdException w:name="List Table 7 Colorful Accent 1" w:uiPriority="52"/>
+    <w:lsdException w:name="List Table 1 Light Accent 2" w:uiPriority="46"/>
+    <w:lsdException w:name="List Table 2 Accent 2" w:uiPriority="47"/>
+    <w:lsdException w:name="List Table 3 Accent 2" w:uiPriority="48"/>
+    <w:lsdException w:name="List Table 4 Accent 2" w:uiPriority="49"/>
+    <w:lsdException w:name="List Table 5 Dark Accent 2" w:uiPriority="50"/>
+    <w:lsdException w:name="List Table 6 Colorful Accent 2" w:uiPriority="51"/>
+    <w:lsdException w:name="List Table 7 Colorful Accent 2" w:uiPriority="52"/>
+    <w:lsdException w:name="List Table 1 Light Accent 3" w:uiPriority="46"/>
+    <w:lsdException w:name="List Table 2 Accent 3" w:uiPriority="47"/>
+    <w:lsdException w:name="List Table 3 Accent 3" w:uiPriority="48"/>
+    <w:lsdException w:name="List Table 4 Accent 3" w:uiPriority="49"/>
+    <w:lsdException w:name="List Table 5 Dark Accent 3" w:uiPriority="50"/>
+    <w:lsdException w:name="List Table 6 Colorful Accent 3" w:uiPriority="51"/>
+    <w:lsdException w:name="List Table 7 Colorful Accent 3" w:uiPriority="52"/>
+    <w:lsdException w:name="List Table 1 Light Accent 4" w:uiPriority="46"/>
+    <w:lsdException w:name="List Table 2 Accent 4" w:uiPriority="47"/>
+    <w:lsdException w:name="List Table 3 Accent 4" w:uiPriority="48"/>
+    <w:lsdException w:name="List Table 4 Accent 4" w:uiPriority="49"/>
+    <w:lsdException w:name="List Table 5 Dark Accent 4" w:uiPriority="50"/>
+    <w:lsdException w:name="List Table 6 Colorful Accent 4" w:uiPriority="51"/>
+    <w:lsdException w:name="List Table 7 Colorful Accent 4" w:uiPriority="52"/>
+    <w:lsdException w:name="List Table 1 Light Accent 5" w:uiPriority="46"/>
+    <w:lsdException w:name="List Table 2 Accent 5" w:uiPriority="47"/>
+    <w:lsdException w:name="List Table 3 Accent 5" w:uiPriority="48"/>
+    <w:lsdException w:name="List Table 4 Accent 5" w:uiPriority="49"/>
+    <w:lsdException w:name="List Table 5 Dark Accent 5" w:uiPriority="50"/>
+    <w:lsdException w:name="List Table 6 Colorful Accent 5" w:uiPriority="51"/>
+    <w:lsdException w:name="List Table 7 Colorful Accent 5" w:uiPriority="52"/>
+    <w:lsdException w:name="List Table 1 Light Accent 6" w:uiPriority="46"/>
+    <w:lsdException w:name="List Table 2 Accent 6" w:uiPriority="47"/>
+    <w:lsdException w:name="List Table 3 Accent 6" w:uiPriority="48"/>
+    <w:lsdException w:name="List Table 4 Accent 6" w:uiPriority="49"/>
+    <w:lsdException w:name="List Table 5 Dark Accent 6" w:uiPriority="50"/>
+    <w:lsdException w:name="List Table 6 Colorful Accent 6" w:uiPriority="51"/>
+    <w:lsdException w:name="List Table 7 Colorful Accent 6" w:uiPriority="52"/>
   </w:latentStyles>
   <w:style w:type="paragraph" w:default="1" w:styleId="Normal">
     <w:name w:val="Normal"/>
@@ -4744,7 +5220,6 @@
       <w:spacing w:line="240" w:lineRule="atLeast"/>
     </w:pPr>
     <w:tblPr>
-      <w:tblInd w:w="0" w:type="dxa"/>
       <w:tblBorders>
         <w:top w:val="single" w:sz="4" w:space="0" w:color="auto"/>
         <w:left w:val="single" w:sz="4" w:space="0" w:color="auto"/>
@@ -4753,12 +5228,6 @@
         <w:insideH w:val="single" w:sz="4" w:space="0" w:color="auto"/>
         <w:insideV w:val="single" w:sz="4" w:space="0" w:color="auto"/>
       </w:tblBorders>
-      <w:tblCellMar>
-        <w:top w:w="0" w:type="dxa"/>
-        <w:left w:w="108" w:type="dxa"/>
-        <w:bottom w:w="0" w:type="dxa"/>
-        <w:right w:w="108" w:type="dxa"/>
-      </w:tblCellMar>
     </w:tblPr>
   </w:style>
   <w:style w:type="character" w:styleId="Hyperlink">
@@ -4833,738 +5302,22 @@
       <w:lang w:val="vi-VN"/>
     </w:rPr>
   </w:style>
-</w:styles>
-</file>
-
-<file path=word/stylesWithEffects.xml><?xml version="1.0" encoding="utf-8"?>
-<w:styles xmlns:wpc="http://schemas.microsoft.com/office/word/2010/wordprocessingCanvas" xmlns:mc="http://schemas.openxmlformats.org/markup-compatibility/2006" xmlns:o="urn:schemas-microsoft-com:office:office" xmlns:r="http://schemas.openxmlformats.org/officeDocument/2006/relationships" xmlns:m="http://schemas.openxmlformats.org/officeDocument/2006/math" xmlns:v="urn:schemas-microsoft-com:vml" xmlns:wp14="http://schemas.microsoft.com/office/word/2010/wordprocessingDrawing" xmlns:wp="http://schemas.openxmlformats.org/drawingml/2006/wordprocessingDrawing" xmlns:w10="urn:schemas-microsoft-com:office:word" xmlns:w="http://schemas.openxmlformats.org/wordprocessingml/2006/main" xmlns:w14="http://schemas.microsoft.com/office/word/2010/wordml" xmlns:wpg="http://schemas.microsoft.com/office/word/2010/wordprocessingGroup" xmlns:wpi="http://schemas.microsoft.com/office/word/2010/wordprocessingInk" xmlns:wne="http://schemas.microsoft.com/office/word/2006/wordml" xmlns:wps="http://schemas.microsoft.com/office/word/2010/wordprocessingShape" mc:Ignorable="w14 wp14">
-  <w:docDefaults>
-    <w:rPrDefault>
-      <w:rPr>
-        <w:rFonts w:ascii="Times New Roman" w:eastAsia="Times New Roman" w:hAnsi="Times New Roman" w:cs="Times New Roman"/>
-        <w:lang w:val="en-US" w:eastAsia="en-US" w:bidi="ar-SA"/>
-      </w:rPr>
-    </w:rPrDefault>
-    <w:pPrDefault/>
-  </w:docDefaults>
-  <w:latentStyles w:defLockedState="0" w:defUIPriority="0" w:defSemiHidden="0" w:defUnhideWhenUsed="0" w:defQFormat="0" w:count="267">
-    <w:lsdException w:name="Normal" w:qFormat="1"/>
-    <w:lsdException w:name="heading 1" w:qFormat="1"/>
-    <w:lsdException w:name="heading 2" w:qFormat="1"/>
-    <w:lsdException w:name="heading 3" w:qFormat="1"/>
-    <w:lsdException w:name="heading 4" w:qFormat="1"/>
-    <w:lsdException w:name="heading 5" w:qFormat="1"/>
-    <w:lsdException w:name="heading 6" w:qFormat="1"/>
-    <w:lsdException w:name="heading 7" w:qFormat="1"/>
-    <w:lsdException w:name="heading 8" w:qFormat="1"/>
-    <w:lsdException w:name="heading 9" w:qFormat="1"/>
-    <w:lsdException w:name="toc 1" w:uiPriority="39"/>
-    <w:lsdException w:name="toc 2" w:uiPriority="39"/>
-    <w:lsdException w:name="header" w:uiPriority="99"/>
-    <w:lsdException w:name="caption" w:semiHidden="1" w:unhideWhenUsed="1" w:qFormat="1"/>
-    <w:lsdException w:name="Title" w:qFormat="1"/>
-    <w:lsdException w:name="Subtitle" w:qFormat="1"/>
-    <w:lsdException w:name="Hyperlink" w:uiPriority="99"/>
-    <w:lsdException w:name="Strong" w:qFormat="1"/>
-    <w:lsdException w:name="Emphasis" w:qFormat="1"/>
-    <w:lsdException w:name="Normal (Web)" w:uiPriority="99"/>
-    <w:lsdException w:name="Placeholder Text" w:semiHidden="1" w:uiPriority="99"/>
-    <w:lsdException w:name="No Spacing" w:uiPriority="1" w:qFormat="1"/>
-    <w:lsdException w:name="Light Shading" w:uiPriority="60"/>
-    <w:lsdException w:name="Light List" w:uiPriority="61"/>
-    <w:lsdException w:name="Light Grid" w:uiPriority="62"/>
-    <w:lsdException w:name="Medium Shading 1" w:uiPriority="63"/>
-    <w:lsdException w:name="Medium Shading 2" w:uiPriority="64"/>
-    <w:lsdException w:name="Medium List 1" w:uiPriority="65"/>
-    <w:lsdException w:name="Medium List 2" w:uiPriority="66"/>
-    <w:lsdException w:name="Medium Grid 1" w:uiPriority="67"/>
-    <w:lsdException w:name="Medium Grid 2" w:uiPriority="68"/>
-    <w:lsdException w:name="Medium Grid 3" w:uiPriority="69"/>
-    <w:lsdException w:name="Dark List" w:uiPriority="70"/>
-    <w:lsdException w:name="Colorful Shading" w:uiPriority="71"/>
-    <w:lsdException w:name="Colorful List" w:uiPriority="72"/>
-    <w:lsdException w:name="Colorful Grid" w:uiPriority="73"/>
-    <w:lsdException w:name="Light Shading Accent 1" w:uiPriority="60"/>
-    <w:lsdException w:name="Light List Accent 1" w:uiPriority="61"/>
-    <w:lsdException w:name="Light Grid Accent 1" w:uiPriority="62"/>
-    <w:lsdException w:name="Medium Shading 1 Accent 1" w:uiPriority="63"/>
-    <w:lsdException w:name="Medium Shading 2 Accent 1" w:uiPriority="64"/>
-    <w:lsdException w:name="Medium List 1 Accent 1" w:uiPriority="65"/>
-    <w:lsdException w:name="Revision" w:semiHidden="1" w:uiPriority="99"/>
-    <w:lsdException w:name="List Paragraph" w:uiPriority="34" w:qFormat="1"/>
-    <w:lsdException w:name="Quote" w:uiPriority="29" w:qFormat="1"/>
-    <w:lsdException w:name="Intense Quote" w:uiPriority="30" w:qFormat="1"/>
-    <w:lsdException w:name="Medium List 2 Accent 1" w:uiPriority="66"/>
-    <w:lsdException w:name="Medium Grid 1 Accent 1" w:uiPriority="67"/>
-    <w:lsdException w:name="Medium Grid 2 Accent 1" w:uiPriority="68"/>
-    <w:lsdException w:name="Medium Grid 3 Accent 1" w:uiPriority="69"/>
-    <w:lsdException w:name="Dark List Accent 1" w:uiPriority="70"/>
-    <w:lsdException w:name="Colorful Shading Accent 1" w:uiPriority="71"/>
-    <w:lsdException w:name="Colorful List Accent 1" w:uiPriority="72"/>
-    <w:lsdException w:name="Colorful Grid Accent 1" w:uiPriority="73"/>
-    <w:lsdException w:name="Light Shading Accent 2" w:uiPriority="60"/>
-    <w:lsdException w:name="Light List Accent 2" w:uiPriority="61"/>
-    <w:lsdException w:name="Light Grid Accent 2" w:uiPriority="62"/>
-    <w:lsdException w:name="Medium Shading 1 Accent 2" w:uiPriority="63"/>
-    <w:lsdException w:name="Medium Shading 2 Accent 2" w:uiPriority="64"/>
-    <w:lsdException w:name="Medium List 1 Accent 2" w:uiPriority="65"/>
-    <w:lsdException w:name="Medium List 2 Accent 2" w:uiPriority="66"/>
-    <w:lsdException w:name="Medium Grid 1 Accent 2" w:uiPriority="67"/>
-    <w:lsdException w:name="Medium Grid 2 Accent 2" w:uiPriority="68"/>
-    <w:lsdException w:name="Medium Grid 3 Accent 2" w:uiPriority="69"/>
-    <w:lsdException w:name="Dark List Accent 2" w:uiPriority="70"/>
-    <w:lsdException w:name="Colorful Shading Accent 2" w:uiPriority="71"/>
-    <w:lsdException w:name="Colorful List Accent 2" w:uiPriority="72"/>
-    <w:lsdException w:name="Colorful Grid Accent 2" w:uiPriority="73"/>
-    <w:lsdException w:name="Light Shading Accent 3" w:uiPriority="60"/>
-    <w:lsdException w:name="Light List Accent 3" w:uiPriority="61"/>
-    <w:lsdException w:name="Light Grid Accent 3" w:uiPriority="62"/>
-    <w:lsdException w:name="Medium Shading 1 Accent 3" w:uiPriority="63"/>
-    <w:lsdException w:name="Medium Shading 2 Accent 3" w:uiPriority="64"/>
-    <w:lsdException w:name="Medium List 1 Accent 3" w:uiPriority="65"/>
-    <w:lsdException w:name="Medium List 2 Accent 3" w:uiPriority="66"/>
-    <w:lsdException w:name="Medium Grid 1 Accent 3" w:uiPriority="67"/>
-    <w:lsdException w:name="Medium Grid 2 Accent 3" w:uiPriority="68"/>
-    <w:lsdException w:name="Medium Grid 3 Accent 3" w:uiPriority="69"/>
-    <w:lsdException w:name="Dark List Accent 3" w:uiPriority="70"/>
-    <w:lsdException w:name="Colorful Shading Accent 3" w:uiPriority="71"/>
-    <w:lsdException w:name="Colorful List Accent 3" w:uiPriority="72"/>
-    <w:lsdException w:name="Colorful Grid Accent 3" w:uiPriority="73"/>
-    <w:lsdException w:name="Light Shading Accent 4" w:uiPriority="60"/>
-    <w:lsdException w:name="Light List Accent 4" w:uiPriority="61"/>
-    <w:lsdException w:name="Light Grid Accent 4" w:uiPriority="62"/>
-    <w:lsdException w:name="Medium Shading 1 Accent 4" w:uiPriority="63"/>
-    <w:lsdException w:name="Medium Shading 2 Accent 4" w:uiPriority="64"/>
-    <w:lsdException w:name="Medium List 1 Accent 4" w:uiPriority="65"/>
-    <w:lsdException w:name="Medium List 2 Accent 4" w:uiPriority="66"/>
-    <w:lsdException w:name="Medium Grid 1 Accent 4" w:uiPriority="67"/>
-    <w:lsdException w:name="Medium Grid 2 Accent 4" w:uiPriority="68"/>
-    <w:lsdException w:name="Medium Grid 3 Accent 4" w:uiPriority="69"/>
-    <w:lsdException w:name="Dark List Accent 4" w:uiPriority="70"/>
-    <w:lsdException w:name="Colorful Shading Accent 4" w:uiPriority="71"/>
-    <w:lsdException w:name="Colorful List Accent 4" w:uiPriority="72"/>
-    <w:lsdException w:name="Colorful Grid Accent 4" w:uiPriority="73"/>
-    <w:lsdException w:name="Light Shading Accent 5" w:uiPriority="60"/>
-    <w:lsdException w:name="Light List Accent 5" w:uiPriority="61"/>
-    <w:lsdException w:name="Light Grid Accent 5" w:uiPriority="62"/>
-    <w:lsdException w:name="Medium Shading 1 Accent 5" w:uiPriority="63"/>
-    <w:lsdException w:name="Medium Shading 2 Accent 5" w:uiPriority="64"/>
-    <w:lsdException w:name="Medium List 1 Accent 5" w:uiPriority="65"/>
-    <w:lsdException w:name="Medium List 2 Accent 5" w:uiPriority="66"/>
-    <w:lsdException w:name="Medium Grid 1 Accent 5" w:uiPriority="67"/>
-    <w:lsdException w:name="Medium Grid 2 Accent 5" w:uiPriority="68"/>
-    <w:lsdException w:name="Medium Grid 3 Accent 5" w:uiPriority="69"/>
-    <w:lsdException w:name="Dark List Accent 5" w:uiPriority="70"/>
-    <w:lsdException w:name="Colorful Shading Accent 5" w:uiPriority="71"/>
-    <w:lsdException w:name="Colorful List Accent 5" w:uiPriority="72"/>
-    <w:lsdException w:name="Colorful Grid Accent 5" w:uiPriority="73"/>
-    <w:lsdException w:name="Light Shading Accent 6" w:uiPriority="60"/>
-    <w:lsdException w:name="Light List Accent 6" w:uiPriority="61"/>
-    <w:lsdException w:name="Light Grid Accent 6" w:uiPriority="62"/>
-    <w:lsdException w:name="Medium Shading 1 Accent 6" w:uiPriority="63"/>
-    <w:lsdException w:name="Medium Shading 2 Accent 6" w:uiPriority="64"/>
-    <w:lsdException w:name="Medium List 1 Accent 6" w:uiPriority="65"/>
-    <w:lsdException w:name="Medium List 2 Accent 6" w:uiPriority="66"/>
-    <w:lsdException w:name="Medium Grid 1 Accent 6" w:uiPriority="67"/>
-    <w:lsdException w:name="Medium Grid 2 Accent 6" w:uiPriority="68"/>
-    <w:lsdException w:name="Medium Grid 3 Accent 6" w:uiPriority="69"/>
-    <w:lsdException w:name="Dark List Accent 6" w:uiPriority="70"/>
-    <w:lsdException w:name="Colorful Shading Accent 6" w:uiPriority="71"/>
-    <w:lsdException w:name="Colorful List Accent 6" w:uiPriority="72"/>
-    <w:lsdException w:name="Colorful Grid Accent 6" w:uiPriority="73"/>
-    <w:lsdException w:name="Subtle Emphasis" w:uiPriority="19" w:qFormat="1"/>
-    <w:lsdException w:name="Intense Emphasis" w:uiPriority="21" w:qFormat="1"/>
-    <w:lsdException w:name="Subtle Reference" w:uiPriority="31" w:qFormat="1"/>
-    <w:lsdException w:name="Intense Reference" w:uiPriority="32" w:qFormat="1"/>
-    <w:lsdException w:name="Book Title" w:uiPriority="33" w:qFormat="1"/>
-    <w:lsdException w:name="Bibliography" w:semiHidden="1" w:uiPriority="37" w:unhideWhenUsed="1"/>
-    <w:lsdException w:name="TOC Heading" w:semiHidden="1" w:uiPriority="39" w:unhideWhenUsed="1" w:qFormat="1"/>
-  </w:latentStyles>
-  <w:style w:type="paragraph" w:default="1" w:styleId="Normal">
-    <w:name w:val="Normal"/>
-    <w:qFormat/>
-    <w:pPr>
-      <w:widowControl w:val="0"/>
-      <w:spacing w:line="240" w:lineRule="atLeast"/>
-    </w:pPr>
-    <w:rPr>
-      <w:sz w:val="24"/>
-      <w:lang w:val="vi-VN"/>
-    </w:rPr>
-  </w:style>
-  <w:style w:type="paragraph" w:styleId="Heading1">
-    <w:name w:val="heading 1"/>
+  <w:style w:type="paragraph" w:styleId="Caption">
+    <w:name w:val="caption"/>
     <w:basedOn w:val="Normal"/>
     <w:next w:val="Normal"/>
+    <w:unhideWhenUsed/>
     <w:qFormat/>
+    <w:rsid w:val="00B94B8E"/>
     <w:pPr>
-      <w:keepNext/>
-      <w:numPr>
-        <w:numId w:val="1"/>
-      </w:numPr>
-      <w:spacing w:before="120" w:after="60"/>
-      <w:outlineLvl w:val="0"/>
-    </w:pPr>
-    <w:rPr>
-      <w:rFonts w:ascii="Arial" w:hAnsi="Arial"/>
-      <w:b/>
-    </w:rPr>
-  </w:style>
-  <w:style w:type="paragraph" w:styleId="Heading2">
-    <w:name w:val="heading 2"/>
-    <w:basedOn w:val="Heading1"/>
-    <w:next w:val="Normal"/>
-    <w:qFormat/>
-    <w:pPr>
-      <w:numPr>
-        <w:ilvl w:val="1"/>
-      </w:numPr>
-      <w:outlineLvl w:val="1"/>
-    </w:pPr>
-    <w:rPr>
-      <w:sz w:val="20"/>
-    </w:rPr>
-  </w:style>
-  <w:style w:type="paragraph" w:styleId="Heading3">
-    <w:name w:val="heading 3"/>
-    <w:basedOn w:val="Heading1"/>
-    <w:next w:val="Normal"/>
-    <w:qFormat/>
-    <w:pPr>
-      <w:numPr>
-        <w:ilvl w:val="2"/>
-      </w:numPr>
-      <w:outlineLvl w:val="2"/>
-    </w:pPr>
-    <w:rPr>
-      <w:b w:val="0"/>
-      <w:i/>
-      <w:sz w:val="20"/>
-    </w:rPr>
-  </w:style>
-  <w:style w:type="paragraph" w:styleId="Heading4">
-    <w:name w:val="heading 4"/>
-    <w:basedOn w:val="Heading1"/>
-    <w:next w:val="Normal"/>
-    <w:qFormat/>
-    <w:pPr>
-      <w:numPr>
-        <w:ilvl w:val="3"/>
-      </w:numPr>
-      <w:outlineLvl w:val="3"/>
-    </w:pPr>
-    <w:rPr>
-      <w:b w:val="0"/>
-      <w:sz w:val="20"/>
-    </w:rPr>
-  </w:style>
-  <w:style w:type="paragraph" w:styleId="Heading5">
-    <w:name w:val="heading 5"/>
-    <w:basedOn w:val="Normal"/>
-    <w:next w:val="Normal"/>
-    <w:qFormat/>
-    <w:pPr>
-      <w:numPr>
-        <w:ilvl w:val="4"/>
-        <w:numId w:val="1"/>
-      </w:numPr>
-      <w:spacing w:before="240" w:after="60"/>
-      <w:outlineLvl w:val="4"/>
-    </w:pPr>
-    <w:rPr>
-      <w:sz w:val="22"/>
-    </w:rPr>
-  </w:style>
-  <w:style w:type="paragraph" w:styleId="Heading6">
-    <w:name w:val="heading 6"/>
-    <w:basedOn w:val="Normal"/>
-    <w:next w:val="Normal"/>
-    <w:qFormat/>
-    <w:pPr>
-      <w:numPr>
-        <w:ilvl w:val="5"/>
-        <w:numId w:val="1"/>
-      </w:numPr>
-      <w:spacing w:before="240" w:after="60"/>
-      <w:outlineLvl w:val="5"/>
+      <w:spacing w:after="200" w:line="240" w:lineRule="auto"/>
     </w:pPr>
     <w:rPr>
       <w:i/>
-      <w:sz w:val="22"/>
-    </w:rPr>
-  </w:style>
-  <w:style w:type="paragraph" w:styleId="Heading7">
-    <w:name w:val="heading 7"/>
-    <w:basedOn w:val="Normal"/>
-    <w:next w:val="Normal"/>
-    <w:qFormat/>
-    <w:pPr>
-      <w:numPr>
-        <w:ilvl w:val="6"/>
-        <w:numId w:val="1"/>
-      </w:numPr>
-      <w:spacing w:before="240" w:after="60"/>
-      <w:outlineLvl w:val="6"/>
-    </w:pPr>
-  </w:style>
-  <w:style w:type="paragraph" w:styleId="Heading8">
-    <w:name w:val="heading 8"/>
-    <w:basedOn w:val="Normal"/>
-    <w:next w:val="Normal"/>
-    <w:qFormat/>
-    <w:pPr>
-      <w:numPr>
-        <w:ilvl w:val="7"/>
-        <w:numId w:val="1"/>
-      </w:numPr>
-      <w:spacing w:before="240" w:after="60"/>
-      <w:outlineLvl w:val="7"/>
-    </w:pPr>
-    <w:rPr>
-      <w:i/>
-    </w:rPr>
-  </w:style>
-  <w:style w:type="paragraph" w:styleId="Heading9">
-    <w:name w:val="heading 9"/>
-    <w:basedOn w:val="Normal"/>
-    <w:next w:val="Normal"/>
-    <w:qFormat/>
-    <w:pPr>
-      <w:numPr>
-        <w:ilvl w:val="8"/>
-        <w:numId w:val="1"/>
-      </w:numPr>
-      <w:spacing w:before="240" w:after="60"/>
-      <w:outlineLvl w:val="8"/>
-    </w:pPr>
-    <w:rPr>
-      <w:b/>
-      <w:i/>
+      <w:iCs/>
+      <w:color w:val="1F497D" w:themeColor="text2"/>
       <w:sz w:val="18"/>
-    </w:rPr>
-  </w:style>
-  <w:style w:type="character" w:default="1" w:styleId="DefaultParagraphFont">
-    <w:name w:val="Default Paragraph Font"/>
-    <w:uiPriority w:val="1"/>
-    <w:semiHidden/>
-    <w:unhideWhenUsed/>
-  </w:style>
-  <w:style w:type="table" w:default="1" w:styleId="TableNormal">
-    <w:name w:val="Normal Table"/>
-    <w:uiPriority w:val="99"/>
-    <w:semiHidden/>
-    <w:unhideWhenUsed/>
-    <w:tblPr>
-      <w:tblInd w:w="0" w:type="dxa"/>
-      <w:tblCellMar>
-        <w:top w:w="0" w:type="dxa"/>
-        <w:left w:w="108" w:type="dxa"/>
-        <w:bottom w:w="0" w:type="dxa"/>
-        <w:right w:w="108" w:type="dxa"/>
-      </w:tblCellMar>
-    </w:tblPr>
-  </w:style>
-  <w:style w:type="numbering" w:default="1" w:styleId="NoList">
-    <w:name w:val="No List"/>
-    <w:uiPriority w:val="99"/>
-    <w:semiHidden/>
-    <w:unhideWhenUsed/>
-  </w:style>
-  <w:style w:type="paragraph" w:customStyle="1" w:styleId="Paragraph2">
-    <w:name w:val="Paragraph2"/>
-    <w:basedOn w:val="Normal"/>
-    <w:pPr>
-      <w:spacing w:before="80"/>
-      <w:ind w:left="720"/>
-      <w:jc w:val="both"/>
-    </w:pPr>
-    <w:rPr>
-      <w:color w:val="000000"/>
-      <w:lang w:val="en-AU"/>
-    </w:rPr>
-  </w:style>
-  <w:style w:type="paragraph" w:styleId="Title">
-    <w:name w:val="Title"/>
-    <w:basedOn w:val="Normal"/>
-    <w:next w:val="Normal"/>
-    <w:link w:val="TitleChar"/>
-    <w:qFormat/>
-    <w:pPr>
-      <w:spacing w:line="240" w:lineRule="auto"/>
-      <w:jc w:val="center"/>
-    </w:pPr>
-    <w:rPr>
-      <w:rFonts w:ascii="Arial" w:hAnsi="Arial"/>
-      <w:b/>
-      <w:sz w:val="36"/>
-    </w:rPr>
-  </w:style>
-  <w:style w:type="paragraph" w:styleId="Subtitle">
-    <w:name w:val="Subtitle"/>
-    <w:basedOn w:val="Normal"/>
-    <w:qFormat/>
-    <w:pPr>
-      <w:spacing w:after="60"/>
-      <w:jc w:val="center"/>
-    </w:pPr>
-    <w:rPr>
-      <w:rFonts w:ascii="Arial" w:hAnsi="Arial"/>
-      <w:i/>
-      <w:sz w:val="36"/>
-      <w:lang w:val="en-AU"/>
-    </w:rPr>
-  </w:style>
-  <w:style w:type="paragraph" w:styleId="NormalIndent">
-    <w:name w:val="Normal Indent"/>
-    <w:basedOn w:val="Normal"/>
-    <w:pPr>
-      <w:ind w:left="900" w:hanging="900"/>
-    </w:pPr>
-  </w:style>
-  <w:style w:type="paragraph" w:styleId="TOC1">
-    <w:name w:val="toc 1"/>
-    <w:basedOn w:val="Normal"/>
-    <w:next w:val="Normal"/>
-    <w:uiPriority w:val="39"/>
-    <w:pPr>
-      <w:tabs>
-        <w:tab w:val="right" w:pos="9360"/>
-      </w:tabs>
-      <w:spacing w:before="240" w:after="60"/>
-      <w:ind w:right="720"/>
-    </w:pPr>
-  </w:style>
-  <w:style w:type="paragraph" w:styleId="TOC2">
-    <w:name w:val="toc 2"/>
-    <w:basedOn w:val="Normal"/>
-    <w:next w:val="Normal"/>
-    <w:uiPriority w:val="39"/>
-    <w:pPr>
-      <w:tabs>
-        <w:tab w:val="right" w:pos="9360"/>
-      </w:tabs>
-      <w:ind w:left="432" w:right="720"/>
-    </w:pPr>
-  </w:style>
-  <w:style w:type="paragraph" w:styleId="TOC3">
-    <w:name w:val="toc 3"/>
-    <w:basedOn w:val="Normal"/>
-    <w:next w:val="Normal"/>
-    <w:semiHidden/>
-    <w:pPr>
-      <w:tabs>
-        <w:tab w:val="right" w:pos="9360"/>
-      </w:tabs>
-      <w:ind w:left="864"/>
-    </w:pPr>
-  </w:style>
-  <w:style w:type="paragraph" w:styleId="Header">
-    <w:name w:val="header"/>
-    <w:basedOn w:val="Normal"/>
-    <w:link w:val="HeaderChar"/>
-    <w:uiPriority w:val="99"/>
-    <w:pPr>
-      <w:tabs>
-        <w:tab w:val="center" w:pos="4320"/>
-        <w:tab w:val="right" w:pos="8640"/>
-      </w:tabs>
-    </w:pPr>
-  </w:style>
-  <w:style w:type="paragraph" w:styleId="Footer">
-    <w:name w:val="footer"/>
-    <w:basedOn w:val="Normal"/>
-    <w:pPr>
-      <w:tabs>
-        <w:tab w:val="center" w:pos="4320"/>
-        <w:tab w:val="right" w:pos="8640"/>
-      </w:tabs>
-    </w:pPr>
-  </w:style>
-  <w:style w:type="character" w:styleId="PageNumber">
-    <w:name w:val="page number"/>
-    <w:basedOn w:val="DefaultParagraphFont"/>
-  </w:style>
-  <w:style w:type="paragraph" w:customStyle="1" w:styleId="Bullet2">
-    <w:name w:val="Bullet2"/>
-    <w:basedOn w:val="Normal"/>
-    <w:pPr>
-      <w:ind w:left="1440" w:hanging="360"/>
-    </w:pPr>
-    <w:rPr>
-      <w:color w:val="000080"/>
-    </w:rPr>
-  </w:style>
-  <w:style w:type="paragraph" w:customStyle="1" w:styleId="Paragraph1">
-    <w:name w:val="Paragraph1"/>
-    <w:basedOn w:val="Normal"/>
-    <w:pPr>
-      <w:spacing w:before="80" w:line="240" w:lineRule="auto"/>
-      <w:jc w:val="both"/>
-    </w:pPr>
-  </w:style>
-  <w:style w:type="paragraph" w:customStyle="1" w:styleId="Tabletext">
-    <w:name w:val="Tabletext"/>
-    <w:basedOn w:val="Normal"/>
-    <w:pPr>
-      <w:keepLines/>
-      <w:spacing w:after="120"/>
-    </w:pPr>
-  </w:style>
-  <w:style w:type="paragraph" w:styleId="BodyText">
-    <w:name w:val="Body Text"/>
-    <w:basedOn w:val="Normal"/>
-    <w:pPr>
-      <w:keepLines/>
-      <w:spacing w:after="120"/>
-      <w:ind w:left="720"/>
-    </w:pPr>
-  </w:style>
-  <w:style w:type="paragraph" w:customStyle="1" w:styleId="Paragraph3">
-    <w:name w:val="Paragraph3"/>
-    <w:basedOn w:val="Paragraph1"/>
-    <w:pPr>
-      <w:ind w:left="1530"/>
-    </w:pPr>
-  </w:style>
-  <w:style w:type="paragraph" w:customStyle="1" w:styleId="Bullet1">
-    <w:name w:val="Bullet1"/>
-    <w:basedOn w:val="Normal"/>
-    <w:pPr>
-      <w:ind w:left="720" w:hanging="432"/>
-    </w:pPr>
-  </w:style>
-  <w:style w:type="character" w:styleId="FootnoteReference">
-    <w:name w:val="footnote reference"/>
-    <w:semiHidden/>
-    <w:rPr>
-      <w:sz w:val="20"/>
-      <w:vertAlign w:val="superscript"/>
-    </w:rPr>
-  </w:style>
-  <w:style w:type="paragraph" w:styleId="FootnoteText">
-    <w:name w:val="footnote text"/>
-    <w:basedOn w:val="Normal"/>
-    <w:semiHidden/>
-    <w:pPr>
-      <w:keepNext/>
-      <w:keepLines/>
-      <w:pBdr>
-        <w:bottom w:val="single" w:sz="6" w:space="0" w:color="000000"/>
-      </w:pBdr>
-      <w:spacing w:before="40" w:after="40"/>
-      <w:ind w:left="360" w:hanging="360"/>
-    </w:pPr>
-    <w:rPr>
-      <w:rFonts w:ascii="Helvetica" w:hAnsi="Helvetica"/>
-      <w:sz w:val="16"/>
-    </w:rPr>
-  </w:style>
-  <w:style w:type="paragraph" w:styleId="DocumentMap">
-    <w:name w:val="Document Map"/>
-    <w:basedOn w:val="Normal"/>
-    <w:semiHidden/>
-    <w:pPr>
-      <w:shd w:val="clear" w:color="auto" w:fill="000080"/>
-    </w:pPr>
-    <w:rPr>
-      <w:rFonts w:ascii="Tahoma" w:hAnsi="Tahoma"/>
-    </w:rPr>
-  </w:style>
-  <w:style w:type="paragraph" w:customStyle="1" w:styleId="Paragraph4">
-    <w:name w:val="Paragraph4"/>
-    <w:basedOn w:val="Paragraph1"/>
-    <w:pPr>
-      <w:ind w:left="2250"/>
-    </w:pPr>
-  </w:style>
-  <w:style w:type="paragraph" w:styleId="TOC4">
-    <w:name w:val="toc 4"/>
-    <w:basedOn w:val="Normal"/>
-    <w:next w:val="Normal"/>
-    <w:semiHidden/>
-    <w:pPr>
-      <w:ind w:left="600"/>
-    </w:pPr>
-  </w:style>
-  <w:style w:type="paragraph" w:styleId="TOC5">
-    <w:name w:val="toc 5"/>
-    <w:basedOn w:val="Normal"/>
-    <w:next w:val="Normal"/>
-    <w:semiHidden/>
-    <w:pPr>
-      <w:ind w:left="800"/>
-    </w:pPr>
-  </w:style>
-  <w:style w:type="paragraph" w:styleId="TOC6">
-    <w:name w:val="toc 6"/>
-    <w:basedOn w:val="Normal"/>
-    <w:next w:val="Normal"/>
-    <w:semiHidden/>
-    <w:pPr>
-      <w:ind w:left="1000"/>
-    </w:pPr>
-  </w:style>
-  <w:style w:type="paragraph" w:styleId="TOC7">
-    <w:name w:val="toc 7"/>
-    <w:basedOn w:val="Normal"/>
-    <w:next w:val="Normal"/>
-    <w:semiHidden/>
-    <w:pPr>
-      <w:ind w:left="1200"/>
-    </w:pPr>
-  </w:style>
-  <w:style w:type="paragraph" w:styleId="TOC8">
-    <w:name w:val="toc 8"/>
-    <w:basedOn w:val="Normal"/>
-    <w:next w:val="Normal"/>
-    <w:semiHidden/>
-    <w:pPr>
-      <w:ind w:left="1400"/>
-    </w:pPr>
-  </w:style>
-  <w:style w:type="paragraph" w:styleId="TOC9">
-    <w:name w:val="toc 9"/>
-    <w:basedOn w:val="Normal"/>
-    <w:next w:val="Normal"/>
-    <w:semiHidden/>
-    <w:pPr>
-      <w:ind w:left="1600"/>
-    </w:pPr>
-  </w:style>
-  <w:style w:type="paragraph" w:styleId="BodyText2">
-    <w:name w:val="Body Text 2"/>
-    <w:basedOn w:val="Normal"/>
-    <w:pPr>
-      <w:widowControl/>
-      <w:spacing w:line="240" w:lineRule="auto"/>
-    </w:pPr>
-    <w:rPr>
-      <w:snapToGrid w:val="0"/>
-      <w:sz w:val="28"/>
-    </w:rPr>
-  </w:style>
-  <w:style w:type="paragraph" w:styleId="BodyText3">
-    <w:name w:val="Body Text 3"/>
-    <w:basedOn w:val="Normal"/>
-    <w:pPr>
-      <w:widowControl/>
-      <w:spacing w:line="240" w:lineRule="auto"/>
-    </w:pPr>
-    <w:rPr>
-      <w:snapToGrid w:val="0"/>
-    </w:rPr>
-  </w:style>
-  <w:style w:type="paragraph" w:customStyle="1" w:styleId="ToDoItem">
-    <w:name w:val="To Do Item"/>
-    <w:basedOn w:val="Normal"/>
-    <w:pPr>
-      <w:numPr>
-        <w:numId w:val="5"/>
-      </w:numPr>
-    </w:pPr>
-  </w:style>
-  <w:style w:type="character" w:customStyle="1" w:styleId="SoDAField">
-    <w:name w:val="SoDA Field"/>
-    <w:rPr>
-      <w:color w:val="0000FF"/>
-    </w:rPr>
-  </w:style>
-  <w:style w:type="table" w:styleId="TableGrid">
-    <w:name w:val="Table Grid"/>
-    <w:basedOn w:val="TableNormal"/>
-    <w:rsid w:val="007A1DE8"/>
-    <w:pPr>
-      <w:widowControl w:val="0"/>
-      <w:spacing w:line="240" w:lineRule="atLeast"/>
-    </w:pPr>
-    <w:tblPr>
-      <w:tblInd w:w="0" w:type="dxa"/>
-      <w:tblBorders>
-        <w:top w:val="single" w:sz="4" w:space="0" w:color="auto"/>
-        <w:left w:val="single" w:sz="4" w:space="0" w:color="auto"/>
-        <w:bottom w:val="single" w:sz="4" w:space="0" w:color="auto"/>
-        <w:right w:val="single" w:sz="4" w:space="0" w:color="auto"/>
-        <w:insideH w:val="single" w:sz="4" w:space="0" w:color="auto"/>
-        <w:insideV w:val="single" w:sz="4" w:space="0" w:color="auto"/>
-      </w:tblBorders>
-      <w:tblCellMar>
-        <w:top w:w="0" w:type="dxa"/>
-        <w:left w:w="108" w:type="dxa"/>
-        <w:bottom w:w="0" w:type="dxa"/>
-        <w:right w:w="108" w:type="dxa"/>
-      </w:tblCellMar>
-    </w:tblPr>
-  </w:style>
-  <w:style w:type="character" w:styleId="Hyperlink">
-    <w:name w:val="Hyperlink"/>
-    <w:uiPriority w:val="99"/>
-    <w:rsid w:val="00A23833"/>
-    <w:rPr>
-      <w:color w:val="0000FF"/>
-      <w:u w:val="single"/>
-    </w:rPr>
-  </w:style>
-  <w:style w:type="character" w:customStyle="1" w:styleId="TitleChar">
-    <w:name w:val="Title Char"/>
-    <w:link w:val="Title"/>
-    <w:rsid w:val="00A23833"/>
-    <w:rPr>
-      <w:rFonts w:ascii="Arial" w:hAnsi="Arial"/>
-      <w:b/>
-      <w:sz w:val="36"/>
-      <w:lang w:val="vi-VN"/>
-    </w:rPr>
-  </w:style>
-  <w:style w:type="paragraph" w:styleId="NormalWeb">
-    <w:name w:val="Normal (Web)"/>
-    <w:basedOn w:val="Normal"/>
-    <w:uiPriority w:val="99"/>
-    <w:unhideWhenUsed/>
-    <w:rsid w:val="00AC3388"/>
-    <w:pPr>
-      <w:widowControl/>
-      <w:spacing w:before="100" w:beforeAutospacing="1" w:after="100" w:afterAutospacing="1" w:line="240" w:lineRule="auto"/>
-    </w:pPr>
-    <w:rPr>
-      <w:szCs w:val="24"/>
-      <w:lang w:val="en-US"/>
-    </w:rPr>
-  </w:style>
-  <w:style w:type="paragraph" w:styleId="BalloonText">
-    <w:name w:val="Balloon Text"/>
-    <w:basedOn w:val="Normal"/>
-    <w:link w:val="BalloonTextChar"/>
-    <w:rsid w:val="00B1776A"/>
-    <w:pPr>
-      <w:spacing w:line="240" w:lineRule="auto"/>
-    </w:pPr>
-    <w:rPr>
-      <w:rFonts w:ascii="Tahoma" w:hAnsi="Tahoma" w:cs="Tahoma"/>
-      <w:sz w:val="16"/>
-      <w:szCs w:val="16"/>
-    </w:rPr>
-  </w:style>
-  <w:style w:type="character" w:customStyle="1" w:styleId="BalloonTextChar">
-    <w:name w:val="Balloon Text Char"/>
-    <w:basedOn w:val="DefaultParagraphFont"/>
-    <w:link w:val="BalloonText"/>
-    <w:rsid w:val="00B1776A"/>
-    <w:rPr>
-      <w:rFonts w:ascii="Tahoma" w:hAnsi="Tahoma" w:cs="Tahoma"/>
-      <w:sz w:val="16"/>
-      <w:szCs w:val="16"/>
-      <w:lang w:val="vi-VN"/>
-    </w:rPr>
-  </w:style>
-  <w:style w:type="character" w:customStyle="1" w:styleId="HeaderChar">
-    <w:name w:val="Header Char"/>
-    <w:basedOn w:val="DefaultParagraphFont"/>
-    <w:link w:val="Header"/>
-    <w:uiPriority w:val="99"/>
-    <w:rsid w:val="00FC77E2"/>
-    <w:rPr>
-      <w:sz w:val="24"/>
-      <w:lang w:val="vi-VN"/>
+      <w:szCs w:val="18"/>
     </w:rPr>
   </w:style>
 </w:styles>

</xml_diff>

<commit_message>
Cập nhật system usecase
</commit_message>
<xml_diff>
--- a/Requirement/3-MoHinhUseCase.docx
+++ b/Requirement/3-MoHinhUseCase.docx
@@ -1,6 +1,6 @@
 
 <file path=word/document.xml><?xml version="1.0" encoding="utf-8"?>
-<w:document xmlns:wpc="http://schemas.microsoft.com/office/word/2010/wordprocessingCanvas" xmlns:cx="http://schemas.microsoft.com/office/drawing/2014/chartex" xmlns:mc="http://schemas.openxmlformats.org/markup-compatibility/2006" xmlns:o="urn:schemas-microsoft-com:office:office" xmlns:r="http://schemas.openxmlformats.org/officeDocument/2006/relationships" xmlns:m="http://schemas.openxmlformats.org/officeDocument/2006/math" xmlns:v="urn:schemas-microsoft-com:vml" xmlns:wp14="http://schemas.microsoft.com/office/word/2010/wordprocessingDrawing" xmlns:wp="http://schemas.openxmlformats.org/drawingml/2006/wordprocessingDrawing" xmlns:w10="urn:schemas-microsoft-com:office:word" xmlns:w="http://schemas.openxmlformats.org/wordprocessingml/2006/main" xmlns:w14="http://schemas.microsoft.com/office/word/2010/wordml" xmlns:w15="http://schemas.microsoft.com/office/word/2012/wordml" xmlns:w16se="http://schemas.microsoft.com/office/word/2015/wordml/symex" xmlns:wpg="http://schemas.microsoft.com/office/word/2010/wordprocessingGroup" xmlns:wpi="http://schemas.microsoft.com/office/word/2010/wordprocessingInk" xmlns:wne="http://schemas.microsoft.com/office/word/2006/wordml" xmlns:wps="http://schemas.microsoft.com/office/word/2010/wordprocessingShape" mc:Ignorable="w14 w15 w16se wp14">
+<w:document xmlns:wpc="http://schemas.microsoft.com/office/word/2010/wordprocessingCanvas" xmlns:cx="http://schemas.microsoft.com/office/drawing/2014/chartex" xmlns:cx1="http://schemas.microsoft.com/office/drawing/2015/9/8/chartex" xmlns:mc="http://schemas.openxmlformats.org/markup-compatibility/2006" xmlns:o="urn:schemas-microsoft-com:office:office" xmlns:r="http://schemas.openxmlformats.org/officeDocument/2006/relationships" xmlns:m="http://schemas.openxmlformats.org/officeDocument/2006/math" xmlns:v="urn:schemas-microsoft-com:vml" xmlns:wp14="http://schemas.microsoft.com/office/word/2010/wordprocessingDrawing" xmlns:wp="http://schemas.openxmlformats.org/drawingml/2006/wordprocessingDrawing" xmlns:w10="urn:schemas-microsoft-com:office:word" xmlns:w="http://schemas.openxmlformats.org/wordprocessingml/2006/main" xmlns:w14="http://schemas.microsoft.com/office/word/2010/wordml" xmlns:w15="http://schemas.microsoft.com/office/word/2012/wordml" xmlns:w16se="http://schemas.microsoft.com/office/word/2015/wordml/symex" xmlns:wpg="http://schemas.microsoft.com/office/word/2010/wordprocessingGroup" xmlns:wpi="http://schemas.microsoft.com/office/word/2010/wordprocessingInk" xmlns:wne="http://schemas.microsoft.com/office/word/2006/wordml" xmlns:wps="http://schemas.microsoft.com/office/word/2010/wordprocessingShape" mc:Ignorable="w14 w15 w16se wp14">
   <w:body>
     <w:p>
       <w:pPr>
@@ -2463,17 +2463,7 @@
             <w:noProof/>
             <w:lang w:val="en-US"/>
           </w:rPr>
-          <w:t xml:space="preserve">Đặc tả </w:t>
-        </w:r>
-        <w:bookmarkStart w:id="0" w:name="_GoBack"/>
-        <w:bookmarkEnd w:id="0"/>
-        <w:r>
-          <w:rPr>
-            <w:rStyle w:val="Hyperlink"/>
-            <w:noProof/>
-            <w:lang w:val="en-US"/>
-          </w:rPr>
-          <w:t>Use-case Quản lý độc giả</w:t>
+          <w:t>Đặc tả Use-case Quản lý độc giả</w:t>
         </w:r>
         <w:r>
           <w:rPr>
@@ -2537,7 +2527,7 @@
         <w:lastRenderedPageBreak/>
         <w:fldChar w:fldCharType="end"/>
       </w:r>
-      <w:bookmarkStart w:id="1" w:name="_Toc44425161"/>
+      <w:bookmarkStart w:id="0" w:name="_Toc44425161"/>
       <w:r>
         <w:rPr>
           <w:lang w:val="en-US"/>
@@ -2547,7 +2537,7 @@
       <w:r>
         <w:t>Use-case</w:t>
       </w:r>
-      <w:bookmarkEnd w:id="1"/>
+      <w:bookmarkEnd w:id="0"/>
     </w:p>
     <w:p>
       <w:pPr>
@@ -2559,10 +2549,10 @@
           <w:lang w:val="en-US"/>
         </w:rPr>
         <w:drawing>
-          <wp:inline distT="0" distB="0" distL="0" distR="0" wp14:anchorId="6CE3A610" wp14:editId="7466B450">
-            <wp:extent cx="5734050" cy="6181725"/>
-            <wp:effectExtent l="0" t="0" r="0" b="9525"/>
-            <wp:docPr id="2" name="Picture 2"/>
+          <wp:inline distT="0" distB="0" distL="0" distR="0" wp14:anchorId="1AA26C6C" wp14:editId="3FB58131">
+            <wp:extent cx="5732145" cy="6316980"/>
+            <wp:effectExtent l="0" t="0" r="1905" b="7620"/>
+            <wp:docPr id="7" name="Picture 7"/>
             <wp:cNvGraphicFramePr>
               <a:graphicFrameLocks xmlns:a="http://schemas.openxmlformats.org/drawingml/2006/main" noChangeAspect="1"/>
             </wp:cNvGraphicFramePr>
@@ -2570,36 +2560,23 @@
               <a:graphicData uri="http://schemas.openxmlformats.org/drawingml/2006/picture">
                 <pic:pic xmlns:pic="http://schemas.openxmlformats.org/drawingml/2006/picture">
                   <pic:nvPicPr>
-                    <pic:cNvPr id="0" name="Picture 1"/>
-                    <pic:cNvPicPr>
-                      <a:picLocks noChangeAspect="1" noChangeArrowheads="1"/>
-                    </pic:cNvPicPr>
+                    <pic:cNvPr id="1" name=""/>
+                    <pic:cNvPicPr/>
                   </pic:nvPicPr>
                   <pic:blipFill>
-                    <a:blip r:embed="rId10">
-                      <a:extLst>
-                        <a:ext uri="{28A0092B-C50C-407E-A947-70E740481C1C}">
-                          <a14:useLocalDpi xmlns:a14="http://schemas.microsoft.com/office/drawing/2010/main" val="0"/>
-                        </a:ext>
-                      </a:extLst>
-                    </a:blip>
-                    <a:srcRect/>
+                    <a:blip r:embed="rId10"/>
                     <a:stretch>
                       <a:fillRect/>
                     </a:stretch>
                   </pic:blipFill>
-                  <pic:spPr bwMode="auto">
+                  <pic:spPr>
                     <a:xfrm>
                       <a:off x="0" y="0"/>
-                      <a:ext cx="5734050" cy="6181725"/>
+                      <a:ext cx="5732145" cy="6316980"/>
                     </a:xfrm>
                     <a:prstGeom prst="rect">
                       <a:avLst/>
                     </a:prstGeom>
-                    <a:noFill/>
-                    <a:ln>
-                      <a:noFill/>
-                    </a:ln>
                   </pic:spPr>
                 </pic:pic>
               </a:graphicData>
@@ -2607,6 +2584,8 @@
           </wp:inline>
         </w:drawing>
       </w:r>
+      <w:bookmarkStart w:id="1" w:name="_GoBack"/>
+      <w:bookmarkEnd w:id="1"/>
     </w:p>
     <w:p>
       <w:pPr>
@@ -2675,19 +2654,19 @@
           <w:lang w:val="en-US"/>
         </w:rPr>
       </w:pPr>
-      <w:bookmarkStart w:id="2" w:name="_Toc451996089"/>
-      <w:bookmarkStart w:id="3" w:name="_Toc452184222"/>
-      <w:bookmarkStart w:id="4" w:name="_Toc452186669"/>
-      <w:bookmarkStart w:id="5" w:name="_Toc452198046"/>
-      <w:bookmarkStart w:id="6" w:name="_Toc460198367"/>
-      <w:bookmarkStart w:id="7" w:name="_Toc44425162"/>
+      <w:bookmarkStart w:id="2" w:name="_Toc44425162"/>
+      <w:bookmarkStart w:id="3" w:name="_Toc451996089"/>
+      <w:bookmarkStart w:id="4" w:name="_Toc452184222"/>
+      <w:bookmarkStart w:id="5" w:name="_Toc452186669"/>
+      <w:bookmarkStart w:id="6" w:name="_Toc452198046"/>
+      <w:bookmarkStart w:id="7" w:name="_Toc460198367"/>
       <w:r>
         <w:rPr>
           <w:lang w:val="en-US"/>
         </w:rPr>
         <w:t>Danh sách các Actor</w:t>
       </w:r>
-      <w:bookmarkEnd w:id="7"/>
+      <w:bookmarkEnd w:id="2"/>
     </w:p>
     <w:tbl>
       <w:tblPr>
@@ -3004,7 +2983,14 @@
               <w:rPr>
                 <w:lang w:val="en-US"/>
               </w:rPr>
-              <w:t>Cấp bậc quản lý tại thư viện, làm những công tác quản lý hệ thống hoặc thống kê dữ liệu</w:t>
+              <w:t xml:space="preserve">Cấp bậc quản lý tại thư viện, làm những công tác quản </w:t>
+            </w:r>
+            <w:r>
+              <w:rPr>
+                <w:lang w:val="en-US"/>
+              </w:rPr>
+              <w:lastRenderedPageBreak/>
+              <w:t>lý hệ thống hoặc thống kê dữ liệu</w:t>
             </w:r>
           </w:p>
         </w:tc>
@@ -3920,11 +3906,11 @@
         </w:rPr>
         <w:t xml:space="preserve">Đặc tả </w:t>
       </w:r>
-      <w:bookmarkEnd w:id="2"/>
       <w:bookmarkEnd w:id="3"/>
       <w:bookmarkEnd w:id="4"/>
       <w:bookmarkEnd w:id="5"/>
       <w:bookmarkEnd w:id="6"/>
+      <w:bookmarkEnd w:id="7"/>
       <w:r>
         <w:rPr>
           <w:lang w:val="en-US"/>
@@ -4121,6 +4107,7 @@
         <w:rPr>
           <w:lang w:val="en-US"/>
         </w:rPr>
+        <w:lastRenderedPageBreak/>
         <w:t>ISBN</w:t>
       </w:r>
     </w:p>
@@ -4140,7 +4127,6 @@
         <w:rPr>
           <w:lang w:val="en-US"/>
         </w:rPr>
-        <w:lastRenderedPageBreak/>
         <w:t>Mã sách của thư viện</w:t>
       </w:r>
     </w:p>
@@ -4597,6 +4583,7 @@
         <w:rPr>
           <w:lang w:val="en-US"/>
         </w:rPr>
+        <w:lastRenderedPageBreak/>
         <w:t xml:space="preserve">Tạo tài khoản: </w:t>
       </w:r>
       <w:r>
@@ -4628,7 +4615,6 @@
         <w:rPr>
           <w:lang w:val="en-US"/>
         </w:rPr>
-        <w:lastRenderedPageBreak/>
         <w:t>Xem/Tìm kiếm thông tin tài kho</w:t>
       </w:r>
       <w:r>
@@ -5064,6 +5050,7 @@
         <w:rPr>
           <w:lang w:val="en-US"/>
         </w:rPr>
+        <w:lastRenderedPageBreak/>
         <w:t>Điểm mở rộng</w:t>
       </w:r>
     </w:p>
@@ -5559,7 +5546,14 @@
         <w:rPr>
           <w:lang w:val="en-US"/>
         </w:rPr>
-        <w:t>Bước A2.1: [OUT] Nếu thông tin nhập vào không hợp lệ hoặc đã tồn tại trong hệ thống thì thông báo là “Thêm thất bại”</w:t>
+        <w:t xml:space="preserve">Bước A2.1: [OUT] Nếu thông tin nhập vào không hợp lệ hoặc đã tồn tại trong hệ </w:t>
+      </w:r>
+      <w:r>
+        <w:rPr>
+          <w:lang w:val="en-US"/>
+        </w:rPr>
+        <w:lastRenderedPageBreak/>
+        <w:t>thống thì thông báo là “Thêm thất bại”</w:t>
       </w:r>
     </w:p>
     <w:p>
@@ -5573,42 +5567,395 @@
         <w:rPr>
           <w:lang w:val="en-US"/>
         </w:rPr>
-        <w:t xml:space="preserve">Bước A2.2: [OUT] Nếu thông tin nhập vào không hợp lệ hoặc không có đầu sách  nào </w:t>
-      </w:r>
+        <w:t>Bước A2.2: [OUT] Nếu thông tin nhập vào không hợp lệ hoặc không có đầu sách  nào đúng với điều kiện thì thông báo là “Không tìm thấy”</w:t>
+      </w:r>
+    </w:p>
+    <w:p>
+      <w:pPr>
+        <w:ind w:firstLine="720"/>
+        <w:rPr>
+          <w:lang w:val="en-US"/>
+        </w:rPr>
+      </w:pPr>
+      <w:r>
+        <w:rPr>
+          <w:lang w:val="en-US"/>
+        </w:rPr>
+        <w:t>Bước A2.3: [OUT] Nếu thông tin nhập vào không hợp lệ thì thông báo là “Chỉnh sửa thất bại”</w:t>
+      </w:r>
+    </w:p>
+    <w:p>
+      <w:pPr>
+        <w:ind w:firstLine="720"/>
+        <w:rPr>
+          <w:lang w:val="en-US"/>
+        </w:rPr>
+      </w:pPr>
+      <w:r>
+        <w:rPr>
+          <w:lang w:val="en-US"/>
+        </w:rPr>
+        <w:t>Bước A2.4: [OUT] Nếu thông tin nhập vào không hợp lệ thì thông báo là “Xóa thất bại”</w:t>
+      </w:r>
+    </w:p>
+    <w:p>
+      <w:pPr>
+        <w:pStyle w:val="Heading3"/>
+        <w:spacing w:line="360" w:lineRule="auto"/>
+        <w:jc w:val="both"/>
+      </w:pPr>
+      <w:r>
+        <w:t>Các yêu cầu đặc biệt</w:t>
+      </w:r>
+    </w:p>
+    <w:p>
+      <w:pPr>
+        <w:pStyle w:val="BodyText"/>
+        <w:jc w:val="both"/>
+      </w:pPr>
+      <w:r>
+        <w:t>Không có</w:t>
+      </w:r>
+    </w:p>
+    <w:p>
+      <w:pPr>
+        <w:pStyle w:val="Heading3"/>
+        <w:spacing w:line="360" w:lineRule="auto"/>
+        <w:jc w:val="both"/>
+      </w:pPr>
+      <w:r>
+        <w:t>Trạng thái hệ thống khi bắt đầu thực hiện Use-case</w:t>
+      </w:r>
+    </w:p>
+    <w:p>
+      <w:pPr>
+        <w:pStyle w:val="BodyText"/>
+        <w:jc w:val="both"/>
+        <w:rPr>
+          <w:lang w:val="en-US"/>
+        </w:rPr>
+      </w:pPr>
+      <w:r>
+        <w:rPr>
+          <w:lang w:val="en-US"/>
+        </w:rPr>
+        <w:t>Mọi tác vụ trên đều yêu cầu người đăng nhập vào hệ thống phải là các Role thuộc nhân viên thư viện</w:t>
+      </w:r>
+    </w:p>
+    <w:p>
+      <w:pPr>
+        <w:pStyle w:val="Heading3"/>
+        <w:spacing w:line="360" w:lineRule="auto"/>
+        <w:jc w:val="both"/>
+      </w:pPr>
+      <w:r>
+        <w:rPr>
+          <w:lang w:val="en-US"/>
+        </w:rPr>
+        <w:t>Trạng thái hệ thống sau khi thực hiện Use-case</w:t>
+      </w:r>
+    </w:p>
+    <w:p>
+      <w:pPr>
+        <w:pStyle w:val="BodyText"/>
+        <w:jc w:val="both"/>
+        <w:rPr>
+          <w:lang w:val="en-US"/>
+        </w:rPr>
+      </w:pPr>
+      <w:r>
+        <w:rPr>
+          <w:lang w:val="en-US"/>
+        </w:rPr>
+        <w:t xml:space="preserve">Đối với tạo, chỉnh sửa, xóa, nếu thực hiện thành công thì cơ sở dữ liệu sẽ được cập nhập; Nếu thất bại thì sẽ cơ sở dữ liệu </w:t>
+      </w:r>
+      <w:r>
+        <w:rPr>
+          <w:lang w:val="en-US"/>
+        </w:rPr>
+        <w:t>phải được</w:t>
+      </w:r>
+      <w:r>
+        <w:rPr>
+          <w:lang w:val="en-US"/>
+        </w:rPr>
+        <w:t xml:space="preserve"> giữ nguyên</w:t>
+      </w:r>
+    </w:p>
+    <w:p>
+      <w:pPr>
+        <w:pStyle w:val="Heading3"/>
+        <w:spacing w:line="360" w:lineRule="auto"/>
+        <w:jc w:val="both"/>
+        <w:rPr>
+          <w:lang w:val="en-US"/>
+        </w:rPr>
+      </w:pPr>
+      <w:r>
+        <w:rPr>
+          <w:lang w:val="en-US"/>
+        </w:rPr>
+        <w:t>Điểm mở rộng</w:t>
+      </w:r>
+    </w:p>
+    <w:p>
+      <w:pPr>
+        <w:pStyle w:val="BodyText"/>
+        <w:jc w:val="both"/>
+        <w:rPr>
+          <w:lang w:val="en-US"/>
+        </w:rPr>
+      </w:pPr>
+      <w:r>
+        <w:rPr>
+          <w:lang w:val="en-US"/>
+        </w:rPr>
+        <w:t>Không có</w:t>
+      </w:r>
+    </w:p>
+    <w:p>
+      <w:pPr>
+        <w:spacing w:line="360" w:lineRule="auto"/>
+        <w:jc w:val="both"/>
+        <w:rPr>
+          <w:i/>
+          <w:color w:val="0000FF"/>
+          <w:lang w:val="en-US"/>
+        </w:rPr>
+      </w:pPr>
+    </w:p>
+    <w:p>
+      <w:pPr>
+        <w:pStyle w:val="Heading2"/>
+        <w:spacing w:line="360" w:lineRule="auto"/>
+        <w:jc w:val="both"/>
+        <w:rPr>
+          <w:lang w:val="en-US"/>
+        </w:rPr>
+      </w:pPr>
+      <w:bookmarkStart w:id="13" w:name="_Toc44425168"/>
+      <w:r>
+        <w:rPr>
+          <w:lang w:val="en-US"/>
+        </w:rPr>
+        <w:t>Đặc tả Use-case Quản lý độc giả</w:t>
+      </w:r>
+      <w:bookmarkEnd w:id="13"/>
+    </w:p>
+    <w:p>
+      <w:pPr>
+        <w:pStyle w:val="Heading3"/>
+        <w:spacing w:line="360" w:lineRule="auto"/>
+        <w:jc w:val="both"/>
+      </w:pPr>
+      <w:r>
+        <w:t>Tóm tắt</w:t>
+      </w:r>
+    </w:p>
+    <w:p>
+      <w:pPr>
+        <w:pStyle w:val="BodyText"/>
+        <w:jc w:val="both"/>
+        <w:rPr>
+          <w:i/>
+          <w:color w:val="0000FF"/>
+        </w:rPr>
+      </w:pPr>
+      <w:r>
+        <w:rPr>
+          <w:i/>
+          <w:snapToGrid w:val="0"/>
+          <w:color w:val="0000FF"/>
+        </w:rPr>
+        <w:t>Tóm tắt ngắn gọn về Use-case (ai sử dụng use-case, dùng use-case để thực hiện chức năng gì, ý nghĩa của use-case…)</w:t>
+      </w:r>
+    </w:p>
+    <w:p>
+      <w:pPr>
+        <w:pStyle w:val="Heading3"/>
+        <w:spacing w:line="360" w:lineRule="auto"/>
+        <w:jc w:val="both"/>
+      </w:pPr>
+      <w:r>
+        <w:t>Dòng sự kiện</w:t>
+      </w:r>
+    </w:p>
+    <w:p>
+      <w:pPr>
+        <w:pStyle w:val="Heading4"/>
+        <w:spacing w:line="360" w:lineRule="auto"/>
+        <w:jc w:val="both"/>
+      </w:pPr>
+      <w:r>
+        <w:t>Dòng sự kiện chính</w:t>
+      </w:r>
+    </w:p>
+    <w:p>
+      <w:pPr>
+        <w:pStyle w:val="BodyText"/>
+        <w:jc w:val="both"/>
+        <w:rPr>
+          <w:i/>
+          <w:color w:val="0000FF"/>
+          <w:lang w:val="en-US"/>
+        </w:rPr>
+      </w:pPr>
+      <w:r>
+        <w:rPr>
+          <w:i/>
+          <w:color w:val="0000FF"/>
+        </w:rPr>
+        <w:t>Trình bày dòng sự kiện chính của Use-case, từ khi Use-case bắt đầu thực hiện đến khi chấm dứt dòng sự kiện chính</w:t>
+      </w:r>
+    </w:p>
+    <w:p>
+      <w:pPr>
+        <w:pStyle w:val="BodyText"/>
+        <w:jc w:val="both"/>
+        <w:rPr>
+          <w:i/>
+          <w:color w:val="0000FF"/>
+          <w:lang w:val="en-US"/>
+        </w:rPr>
+      </w:pPr>
+      <w:r>
+        <w:rPr>
+          <w:i/>
+          <w:color w:val="0000FF"/>
+          <w:lang w:val="en-US"/>
+        </w:rPr>
+        <w:t xml:space="preserve">Nên đánh số thứ tự các bước trong dòng sự kiện chính </w:t>
+      </w:r>
+    </w:p>
+    <w:p>
+      <w:pPr>
+        <w:pStyle w:val="Heading4"/>
+        <w:spacing w:line="360" w:lineRule="auto"/>
+        <w:jc w:val="both"/>
+        <w:rPr>
+          <w:lang w:val="en-US"/>
+        </w:rPr>
+      </w:pPr>
+      <w:r>
+        <w:t>Các dòng sự kiện khác</w:t>
+      </w:r>
+    </w:p>
+    <w:p>
+      <w:pPr>
+        <w:ind w:firstLine="720"/>
+        <w:rPr>
+          <w:i/>
+          <w:color w:val="0000FF"/>
+          <w:lang w:val="en-US"/>
+        </w:rPr>
+      </w:pPr>
+      <w:r>
+        <w:rPr>
+          <w:i/>
+          <w:color w:val="0000FF"/>
+          <w:lang w:val="en-US"/>
+        </w:rPr>
+        <w:t>Trình bày các dòng sự kiện khác. Nếu không có dòng sự kiện khác, ghi “Không có”</w:t>
+      </w:r>
+    </w:p>
+    <w:p>
+      <w:pPr>
+        <w:pStyle w:val="Heading3"/>
+        <w:spacing w:line="360" w:lineRule="auto"/>
+        <w:jc w:val="both"/>
+      </w:pPr>
+      <w:r>
+        <w:t>Các yêu cầu đặc biệt</w:t>
+      </w:r>
+    </w:p>
+    <w:p>
+      <w:pPr>
+        <w:pStyle w:val="BodyText"/>
+        <w:jc w:val="both"/>
+        <w:rPr>
+          <w:i/>
+          <w:color w:val="0000FF"/>
+        </w:rPr>
+      </w:pPr>
+      <w:r>
+        <w:rPr>
+          <w:i/>
+          <w:color w:val="0000FF"/>
+        </w:rPr>
+        <w:t>Ghi nhận các yêu cầu đặc biệt khi thực hiện Use-case. Nếu không có yêu cầu đặc biệt nào, ghi “Không có”</w:t>
+      </w:r>
+    </w:p>
+    <w:p>
+      <w:pPr>
+        <w:pStyle w:val="Heading3"/>
+        <w:spacing w:line="360" w:lineRule="auto"/>
+        <w:jc w:val="both"/>
+      </w:pPr>
+      <w:r>
+        <w:t>Trạng thái hệ thống khi bắt đầu thực hiện Use-case</w:t>
+      </w:r>
+    </w:p>
+    <w:p>
+      <w:pPr>
+        <w:pStyle w:val="BodyText"/>
+        <w:jc w:val="both"/>
+        <w:rPr>
+          <w:i/>
+          <w:color w:val="0000FF"/>
+        </w:rPr>
+      </w:pPr>
+      <w:r>
+        <w:rPr>
+          <w:i/>
+          <w:color w:val="0000FF"/>
+        </w:rPr>
+        <w:t xml:space="preserve">Mô tả rõ điều kiện trước khi bắt đầu thực hiện Use-case (ví dụ có đòi hỏi người sử dụng phải đăng nhập </w:t>
+      </w:r>
+      <w:r>
+        <w:rPr>
+          <w:i/>
+          <w:color w:val="0000FF"/>
+        </w:rPr>
+        <w:t xml:space="preserve">thành công trước </w:t>
+      </w:r>
+      <w:r>
+        <w:rPr>
+          <w:i/>
+          <w:color w:val="0000FF"/>
+        </w:rPr>
+        <w:t>đó hay không…)</w:t>
+      </w:r>
+    </w:p>
+    <w:p>
+      <w:pPr>
+        <w:pStyle w:val="Heading3"/>
+        <w:spacing w:line="360" w:lineRule="auto"/>
+        <w:jc w:val="both"/>
+      </w:pPr>
       <w:r>
         <w:rPr>
           <w:lang w:val="en-US"/>
         </w:rPr>
         <w:lastRenderedPageBreak/>
-        <w:t>đúng với điều kiện thì thông báo là “Không tìm thấy”</w:t>
-      </w:r>
-    </w:p>
-    <w:p>
-      <w:pPr>
-        <w:ind w:firstLine="720"/>
-        <w:rPr>
-          <w:lang w:val="en-US"/>
-        </w:rPr>
-      </w:pPr>
-      <w:r>
-        <w:rPr>
-          <w:lang w:val="en-US"/>
-        </w:rPr>
-        <w:t>Bước A2.3: [OUT] Nếu thông tin nhập vào không hợp lệ thì thông báo là “Chỉnh sửa thất bại”</w:t>
-      </w:r>
-    </w:p>
-    <w:p>
-      <w:pPr>
-        <w:ind w:firstLine="720"/>
-        <w:rPr>
-          <w:lang w:val="en-US"/>
-        </w:rPr>
-      </w:pPr>
-      <w:r>
-        <w:rPr>
-          <w:lang w:val="en-US"/>
-        </w:rPr>
-        <w:t>Bước A2.4: [OUT] Nếu thông tin nhập vào không hợp lệ thì thông báo là “Xóa thất bại”</w:t>
+        <w:t>Trạng thái hệ thống sau khi thực hiện Use-case</w:t>
+      </w:r>
+    </w:p>
+    <w:p>
+      <w:pPr>
+        <w:pStyle w:val="BodyText"/>
+        <w:jc w:val="both"/>
+        <w:rPr>
+          <w:i/>
+          <w:color w:val="0000FF"/>
+          <w:lang w:val="en-US"/>
+        </w:rPr>
+      </w:pPr>
+      <w:r>
+        <w:rPr>
+          <w:i/>
+          <w:color w:val="0000FF"/>
+        </w:rPr>
+        <w:t>Mô tả rõ tình trạng hệ thống sau khi thực hiện Use-case (bao gồm cả trường hợp Use-case thực hiện thành công, hoặc thất bại).</w:t>
       </w:r>
     </w:p>
     <w:p>
@@ -5616,374 +5963,14 @@
         <w:pStyle w:val="Heading3"/>
         <w:spacing w:line="360" w:lineRule="auto"/>
         <w:jc w:val="both"/>
-      </w:pPr>
-      <w:r>
-        <w:t>Các yêu cầu đặc biệt</w:t>
-      </w:r>
-    </w:p>
-    <w:p>
-      <w:pPr>
-        <w:pStyle w:val="BodyText"/>
-        <w:jc w:val="both"/>
-      </w:pPr>
-      <w:r>
-        <w:t>Không có</w:t>
-      </w:r>
-    </w:p>
-    <w:p>
-      <w:pPr>
-        <w:pStyle w:val="Heading3"/>
-        <w:spacing w:line="360" w:lineRule="auto"/>
-        <w:jc w:val="both"/>
-      </w:pPr>
-      <w:r>
-        <w:t>Trạng thái hệ thống khi bắt đầu thực hiện Use-case</w:t>
-      </w:r>
-    </w:p>
-    <w:p>
-      <w:pPr>
-        <w:pStyle w:val="BodyText"/>
-        <w:jc w:val="both"/>
-        <w:rPr>
-          <w:lang w:val="en-US"/>
-        </w:rPr>
-      </w:pPr>
-      <w:r>
-        <w:rPr>
-          <w:lang w:val="en-US"/>
-        </w:rPr>
-        <w:t>Mọi tác vụ trên đều yêu cầu người đăng nhập vào hệ thống phải là các Role thuộc nhân viên thư viện</w:t>
-      </w:r>
-    </w:p>
-    <w:p>
-      <w:pPr>
-        <w:pStyle w:val="Heading3"/>
-        <w:spacing w:line="360" w:lineRule="auto"/>
-        <w:jc w:val="both"/>
-      </w:pPr>
-      <w:r>
-        <w:rPr>
-          <w:lang w:val="en-US"/>
-        </w:rPr>
-        <w:t>Trạng thái hệ thống sau khi thực hiện Use-case</w:t>
-      </w:r>
-    </w:p>
-    <w:p>
-      <w:pPr>
-        <w:pStyle w:val="BodyText"/>
-        <w:jc w:val="both"/>
-        <w:rPr>
-          <w:lang w:val="en-US"/>
-        </w:rPr>
-      </w:pPr>
-      <w:r>
-        <w:rPr>
-          <w:lang w:val="en-US"/>
-        </w:rPr>
-        <w:t xml:space="preserve">Đối với tạo, chỉnh sửa, xóa, nếu thực hiện thành công thì cơ sở dữ liệu sẽ được cập nhập; Nếu thất bại thì sẽ cơ sở dữ liệu </w:t>
-      </w:r>
-      <w:r>
-        <w:rPr>
-          <w:lang w:val="en-US"/>
-        </w:rPr>
-        <w:t>phải được</w:t>
-      </w:r>
-      <w:r>
-        <w:rPr>
-          <w:lang w:val="en-US"/>
-        </w:rPr>
-        <w:t xml:space="preserve"> giữ nguyên</w:t>
-      </w:r>
-    </w:p>
-    <w:p>
-      <w:pPr>
-        <w:pStyle w:val="Heading3"/>
-        <w:spacing w:line="360" w:lineRule="auto"/>
-        <w:jc w:val="both"/>
-        <w:rPr>
-          <w:lang w:val="en-US"/>
-        </w:rPr>
-      </w:pPr>
-      <w:r>
-        <w:rPr>
-          <w:lang w:val="en-US"/>
-        </w:rPr>
-        <w:t>Điểm mở rộng</w:t>
-      </w:r>
-    </w:p>
-    <w:p>
-      <w:pPr>
-        <w:pStyle w:val="BodyText"/>
-        <w:jc w:val="both"/>
-        <w:rPr>
-          <w:lang w:val="en-US"/>
-        </w:rPr>
-      </w:pPr>
-      <w:r>
-        <w:rPr>
-          <w:lang w:val="en-US"/>
-        </w:rPr>
-        <w:t>Không có</w:t>
-      </w:r>
-    </w:p>
-    <w:p>
-      <w:pPr>
-        <w:spacing w:line="360" w:lineRule="auto"/>
-        <w:jc w:val="both"/>
-        <w:rPr>
-          <w:i/>
-          <w:color w:val="0000FF"/>
-          <w:lang w:val="en-US"/>
-        </w:rPr>
-      </w:pPr>
-    </w:p>
-    <w:p>
-      <w:pPr>
-        <w:pStyle w:val="Heading2"/>
-        <w:spacing w:line="360" w:lineRule="auto"/>
-        <w:jc w:val="both"/>
-        <w:rPr>
-          <w:lang w:val="en-US"/>
-        </w:rPr>
-      </w:pPr>
-      <w:bookmarkStart w:id="13" w:name="_Toc44425168"/>
-      <w:r>
-        <w:rPr>
-          <w:lang w:val="en-US"/>
-        </w:rPr>
-        <w:t>Đặc tả Use-case Quản lý độc giả</w:t>
-      </w:r>
-      <w:bookmarkEnd w:id="13"/>
-    </w:p>
-    <w:p>
-      <w:pPr>
-        <w:pStyle w:val="Heading3"/>
-        <w:spacing w:line="360" w:lineRule="auto"/>
-        <w:jc w:val="both"/>
-      </w:pPr>
-      <w:r>
-        <w:t>Tóm tắt</w:t>
-      </w:r>
-    </w:p>
-    <w:p>
-      <w:pPr>
-        <w:pStyle w:val="BodyText"/>
-        <w:jc w:val="both"/>
-        <w:rPr>
-          <w:i/>
-          <w:color w:val="0000FF"/>
-        </w:rPr>
-      </w:pPr>
-      <w:r>
-        <w:rPr>
-          <w:i/>
-          <w:snapToGrid w:val="0"/>
-          <w:color w:val="0000FF"/>
-        </w:rPr>
-        <w:t>Tóm tắt ngắn gọn về Use-case (ai sử dụng use-case, dùng use-case để thực hiện chức năng gì, ý nghĩa của use-case…)</w:t>
-      </w:r>
-    </w:p>
-    <w:p>
-      <w:pPr>
-        <w:pStyle w:val="Heading3"/>
-        <w:spacing w:line="360" w:lineRule="auto"/>
-        <w:jc w:val="both"/>
-      </w:pPr>
-      <w:r>
-        <w:t>Dòng sự kiện</w:t>
-      </w:r>
-    </w:p>
-    <w:p>
-      <w:pPr>
-        <w:pStyle w:val="Heading4"/>
-        <w:spacing w:line="360" w:lineRule="auto"/>
-        <w:jc w:val="both"/>
-      </w:pPr>
-      <w:r>
-        <w:t>Dòng sự kiện chính</w:t>
-      </w:r>
-    </w:p>
-    <w:p>
-      <w:pPr>
-        <w:pStyle w:val="BodyText"/>
-        <w:jc w:val="both"/>
-        <w:rPr>
-          <w:i/>
-          <w:color w:val="0000FF"/>
-          <w:lang w:val="en-US"/>
-        </w:rPr>
-      </w:pPr>
-      <w:r>
-        <w:rPr>
-          <w:i/>
-          <w:color w:val="0000FF"/>
-        </w:rPr>
-        <w:t>Trình bày dòng sự kiện chính của Use-case, từ khi Use-case bắt đầu thực hiện đến khi chấm dứt dòng sự kiện chính</w:t>
-      </w:r>
-    </w:p>
-    <w:p>
-      <w:pPr>
-        <w:pStyle w:val="BodyText"/>
-        <w:jc w:val="both"/>
-        <w:rPr>
-          <w:i/>
-          <w:color w:val="0000FF"/>
-          <w:lang w:val="en-US"/>
-        </w:rPr>
-      </w:pPr>
-      <w:r>
-        <w:rPr>
-          <w:i/>
-          <w:color w:val="0000FF"/>
-          <w:lang w:val="en-US"/>
-        </w:rPr>
-        <w:t xml:space="preserve">Nên đánh số thứ tự các bước trong dòng sự kiện chính </w:t>
-      </w:r>
-    </w:p>
-    <w:p>
-      <w:pPr>
-        <w:pStyle w:val="Heading4"/>
-        <w:spacing w:line="360" w:lineRule="auto"/>
-        <w:jc w:val="both"/>
-        <w:rPr>
-          <w:lang w:val="en-US"/>
-        </w:rPr>
-      </w:pPr>
-      <w:r>
-        <w:t>Các dòng sự kiện khác</w:t>
-      </w:r>
-    </w:p>
-    <w:p>
-      <w:pPr>
-        <w:ind w:firstLine="720"/>
-        <w:rPr>
-          <w:i/>
-          <w:color w:val="0000FF"/>
-          <w:lang w:val="en-US"/>
-        </w:rPr>
-      </w:pPr>
-      <w:r>
-        <w:rPr>
-          <w:i/>
-          <w:color w:val="0000FF"/>
-          <w:lang w:val="en-US"/>
-        </w:rPr>
-        <w:t>Trình bày các dòng sự kiện khác. Nếu không có dòng sự kiện khác, ghi “Không có”</w:t>
-      </w:r>
-    </w:p>
-    <w:p>
-      <w:pPr>
-        <w:pStyle w:val="Heading3"/>
-        <w:spacing w:line="360" w:lineRule="auto"/>
-        <w:jc w:val="both"/>
-      </w:pPr>
-      <w:r>
-        <w:t>Các yêu cầu đặc biệt</w:t>
-      </w:r>
-    </w:p>
-    <w:p>
-      <w:pPr>
-        <w:pStyle w:val="BodyText"/>
-        <w:jc w:val="both"/>
-        <w:rPr>
-          <w:i/>
-          <w:color w:val="0000FF"/>
-        </w:rPr>
-      </w:pPr>
-      <w:r>
-        <w:rPr>
-          <w:i/>
-          <w:color w:val="0000FF"/>
-        </w:rPr>
-        <w:t>Ghi nhận các yêu cầu đặc biệt khi thực hiện Use-case. Nếu không có yêu cầu đặc biệt nào, ghi “Không có”</w:t>
-      </w:r>
-    </w:p>
-    <w:p>
-      <w:pPr>
-        <w:pStyle w:val="Heading3"/>
-        <w:spacing w:line="360" w:lineRule="auto"/>
-        <w:jc w:val="both"/>
-      </w:pPr>
-      <w:r>
-        <w:t>Trạng thái hệ thống khi bắt đầu thực hiện Use-case</w:t>
-      </w:r>
-    </w:p>
-    <w:p>
-      <w:pPr>
-        <w:pStyle w:val="BodyText"/>
-        <w:jc w:val="both"/>
-        <w:rPr>
-          <w:i/>
-          <w:color w:val="0000FF"/>
-        </w:rPr>
-      </w:pPr>
-      <w:r>
-        <w:rPr>
-          <w:i/>
-          <w:color w:val="0000FF"/>
-        </w:rPr>
-        <w:t xml:space="preserve">Mô tả rõ điều kiện trước khi bắt đầu thực hiện Use-case (ví dụ có đòi hỏi người sử dụng phải đăng nhập </w:t>
-      </w:r>
-      <w:r>
-        <w:rPr>
-          <w:i/>
-          <w:color w:val="0000FF"/>
-        </w:rPr>
-        <w:t xml:space="preserve">thành công trước </w:t>
-      </w:r>
-      <w:r>
-        <w:rPr>
-          <w:i/>
-          <w:color w:val="0000FF"/>
-        </w:rPr>
-        <w:t>đó hay không…)</w:t>
-      </w:r>
-    </w:p>
-    <w:p>
-      <w:pPr>
-        <w:pStyle w:val="Heading3"/>
-        <w:spacing w:line="360" w:lineRule="auto"/>
-        <w:jc w:val="both"/>
-      </w:pPr>
-      <w:r>
-        <w:rPr>
-          <w:lang w:val="en-US"/>
-        </w:rPr>
-        <w:t>Trạng thái hệ thống sau khi thực hiện Use-case</w:t>
-      </w:r>
-    </w:p>
-    <w:p>
-      <w:pPr>
-        <w:pStyle w:val="BodyText"/>
-        <w:jc w:val="both"/>
-        <w:rPr>
-          <w:i/>
-          <w:color w:val="0000FF"/>
-          <w:lang w:val="en-US"/>
-        </w:rPr>
-      </w:pPr>
-      <w:r>
-        <w:rPr>
-          <w:i/>
-          <w:color w:val="0000FF"/>
-        </w:rPr>
-        <w:t>Mô tả rõ tình trạng hệ thống sau khi thực hiện Use-case (bao gồm cả trường hợp Use-case thực hiện thành công, hoặc thất bại).</w:t>
-      </w:r>
-    </w:p>
-    <w:p>
-      <w:pPr>
-        <w:pStyle w:val="Heading3"/>
-        <w:spacing w:line="360" w:lineRule="auto"/>
-        <w:jc w:val="both"/>
-        <w:rPr>
-          <w:lang w:val="en-US"/>
-        </w:rPr>
-      </w:pPr>
-      <w:r>
-        <w:rPr>
-          <w:lang w:val="en-US"/>
-        </w:rPr>
-        <w:lastRenderedPageBreak/>
+        <w:rPr>
+          <w:lang w:val="en-US"/>
+        </w:rPr>
+      </w:pPr>
+      <w:r>
+        <w:rPr>
+          <w:lang w:val="en-US"/>
+        </w:rPr>
         <w:t>Điểm mở rộng</w:t>
       </w:r>
     </w:p>
@@ -8917,7 +8904,7 @@
 </file>
 
 <file path=word/endnotes.xml><?xml version="1.0" encoding="utf-8"?>
-<w:endnotes xmlns:wpc="http://schemas.microsoft.com/office/word/2010/wordprocessingCanvas" xmlns:cx="http://schemas.microsoft.com/office/drawing/2014/chartex" xmlns:mc="http://schemas.openxmlformats.org/markup-compatibility/2006" xmlns:o="urn:schemas-microsoft-com:office:office" xmlns:r="http://schemas.openxmlformats.org/officeDocument/2006/relationships" xmlns:m="http://schemas.openxmlformats.org/officeDocument/2006/math" xmlns:v="urn:schemas-microsoft-com:vml" xmlns:wp14="http://schemas.microsoft.com/office/word/2010/wordprocessingDrawing" xmlns:wp="http://schemas.openxmlformats.org/drawingml/2006/wordprocessingDrawing" xmlns:w10="urn:schemas-microsoft-com:office:word" xmlns:w="http://schemas.openxmlformats.org/wordprocessingml/2006/main" xmlns:w14="http://schemas.microsoft.com/office/word/2010/wordml" xmlns:w15="http://schemas.microsoft.com/office/word/2012/wordml" xmlns:w16se="http://schemas.microsoft.com/office/word/2015/wordml/symex" xmlns:wpg="http://schemas.microsoft.com/office/word/2010/wordprocessingGroup" xmlns:wpi="http://schemas.microsoft.com/office/word/2010/wordprocessingInk" xmlns:wne="http://schemas.microsoft.com/office/word/2006/wordml" xmlns:wps="http://schemas.microsoft.com/office/word/2010/wordprocessingShape" mc:Ignorable="w14 w15 w16se wp14">
+<w:endnotes xmlns:wpc="http://schemas.microsoft.com/office/word/2010/wordprocessingCanvas" xmlns:cx="http://schemas.microsoft.com/office/drawing/2014/chartex" xmlns:cx1="http://schemas.microsoft.com/office/drawing/2015/9/8/chartex" xmlns:mc="http://schemas.openxmlformats.org/markup-compatibility/2006" xmlns:o="urn:schemas-microsoft-com:office:office" xmlns:r="http://schemas.openxmlformats.org/officeDocument/2006/relationships" xmlns:m="http://schemas.openxmlformats.org/officeDocument/2006/math" xmlns:v="urn:schemas-microsoft-com:vml" xmlns:wp14="http://schemas.microsoft.com/office/word/2010/wordprocessingDrawing" xmlns:wp="http://schemas.openxmlformats.org/drawingml/2006/wordprocessingDrawing" xmlns:w10="urn:schemas-microsoft-com:office:word" xmlns:w="http://schemas.openxmlformats.org/wordprocessingml/2006/main" xmlns:w14="http://schemas.microsoft.com/office/word/2010/wordml" xmlns:w15="http://schemas.microsoft.com/office/word/2012/wordml" xmlns:w16se="http://schemas.microsoft.com/office/word/2015/wordml/symex" xmlns:wpg="http://schemas.microsoft.com/office/word/2010/wordprocessingGroup" xmlns:wpi="http://schemas.microsoft.com/office/word/2010/wordprocessingInk" xmlns:wne="http://schemas.microsoft.com/office/word/2006/wordml" xmlns:wps="http://schemas.microsoft.com/office/word/2010/wordprocessingShape" mc:Ignorable="w14 w15 w16se wp14">
   <w:endnote w:type="separator" w:id="-1">
     <w:p>
       <w:r>
@@ -8936,7 +8923,7 @@
 </file>
 
 <file path=word/footer1.xml><?xml version="1.0" encoding="utf-8"?>
-<w:ftr xmlns:wpc="http://schemas.microsoft.com/office/word/2010/wordprocessingCanvas" xmlns:cx="http://schemas.microsoft.com/office/drawing/2014/chartex" xmlns:mc="http://schemas.openxmlformats.org/markup-compatibility/2006" xmlns:o="urn:schemas-microsoft-com:office:office" xmlns:r="http://schemas.openxmlformats.org/officeDocument/2006/relationships" xmlns:m="http://schemas.openxmlformats.org/officeDocument/2006/math" xmlns:v="urn:schemas-microsoft-com:vml" xmlns:wp14="http://schemas.microsoft.com/office/word/2010/wordprocessingDrawing" xmlns:wp="http://schemas.openxmlformats.org/drawingml/2006/wordprocessingDrawing" xmlns:w10="urn:schemas-microsoft-com:office:word" xmlns:w="http://schemas.openxmlformats.org/wordprocessingml/2006/main" xmlns:w14="http://schemas.microsoft.com/office/word/2010/wordml" xmlns:w15="http://schemas.microsoft.com/office/word/2012/wordml" xmlns:w16se="http://schemas.microsoft.com/office/word/2015/wordml/symex" xmlns:wpg="http://schemas.microsoft.com/office/word/2010/wordprocessingGroup" xmlns:wpi="http://schemas.microsoft.com/office/word/2010/wordprocessingInk" xmlns:wne="http://schemas.microsoft.com/office/word/2006/wordml" xmlns:wps="http://schemas.microsoft.com/office/word/2010/wordprocessingShape" mc:Ignorable="w14 w15 w16se wp14">
+<w:ftr xmlns:wpc="http://schemas.microsoft.com/office/word/2010/wordprocessingCanvas" xmlns:cx="http://schemas.microsoft.com/office/drawing/2014/chartex" xmlns:cx1="http://schemas.microsoft.com/office/drawing/2015/9/8/chartex" xmlns:mc="http://schemas.openxmlformats.org/markup-compatibility/2006" xmlns:o="urn:schemas-microsoft-com:office:office" xmlns:r="http://schemas.openxmlformats.org/officeDocument/2006/relationships" xmlns:m="http://schemas.openxmlformats.org/officeDocument/2006/math" xmlns:v="urn:schemas-microsoft-com:vml" xmlns:wp14="http://schemas.microsoft.com/office/word/2010/wordprocessingDrawing" xmlns:wp="http://schemas.openxmlformats.org/drawingml/2006/wordprocessingDrawing" xmlns:w10="urn:schemas-microsoft-com:office:word" xmlns:w="http://schemas.openxmlformats.org/wordprocessingml/2006/main" xmlns:w14="http://schemas.microsoft.com/office/word/2010/wordml" xmlns:w15="http://schemas.microsoft.com/office/word/2012/wordml" xmlns:w16se="http://schemas.microsoft.com/office/word/2015/wordml/symex" xmlns:wpg="http://schemas.microsoft.com/office/word/2010/wordprocessingGroup" xmlns:wpi="http://schemas.microsoft.com/office/word/2010/wordprocessingInk" xmlns:wne="http://schemas.microsoft.com/office/word/2006/wordml" xmlns:wps="http://schemas.microsoft.com/office/word/2010/wordprocessingShape" mc:Ignorable="w14 w15 w16se wp14">
   <w:p>
     <w:pPr>
       <w:pStyle w:val="Footer"/>
@@ -9025,7 +9012,7 @@
 </file>
 
 <file path=word/footer2.xml><?xml version="1.0" encoding="utf-8"?>
-<w:ftr xmlns:wpc="http://schemas.microsoft.com/office/word/2010/wordprocessingCanvas" xmlns:cx="http://schemas.microsoft.com/office/drawing/2014/chartex" xmlns:mc="http://schemas.openxmlformats.org/markup-compatibility/2006" xmlns:o="urn:schemas-microsoft-com:office:office" xmlns:r="http://schemas.openxmlformats.org/officeDocument/2006/relationships" xmlns:m="http://schemas.openxmlformats.org/officeDocument/2006/math" xmlns:v="urn:schemas-microsoft-com:vml" xmlns:wp14="http://schemas.microsoft.com/office/word/2010/wordprocessingDrawing" xmlns:wp="http://schemas.openxmlformats.org/drawingml/2006/wordprocessingDrawing" xmlns:w10="urn:schemas-microsoft-com:office:word" xmlns:w="http://schemas.openxmlformats.org/wordprocessingml/2006/main" xmlns:w14="http://schemas.microsoft.com/office/word/2010/wordml" xmlns:w15="http://schemas.microsoft.com/office/word/2012/wordml" xmlns:w16se="http://schemas.microsoft.com/office/word/2015/wordml/symex" xmlns:wpg="http://schemas.microsoft.com/office/word/2010/wordprocessingGroup" xmlns:wpi="http://schemas.microsoft.com/office/word/2010/wordprocessingInk" xmlns:wne="http://schemas.microsoft.com/office/word/2006/wordml" xmlns:wps="http://schemas.microsoft.com/office/word/2010/wordprocessingShape" mc:Ignorable="w14 w15 w16se wp14">
+<w:ftr xmlns:wpc="http://schemas.microsoft.com/office/word/2010/wordprocessingCanvas" xmlns:cx="http://schemas.microsoft.com/office/drawing/2014/chartex" xmlns:cx1="http://schemas.microsoft.com/office/drawing/2015/9/8/chartex" xmlns:mc="http://schemas.openxmlformats.org/markup-compatibility/2006" xmlns:o="urn:schemas-microsoft-com:office:office" xmlns:r="http://schemas.openxmlformats.org/officeDocument/2006/relationships" xmlns:m="http://schemas.openxmlformats.org/officeDocument/2006/math" xmlns:v="urn:schemas-microsoft-com:vml" xmlns:wp14="http://schemas.microsoft.com/office/word/2010/wordprocessingDrawing" xmlns:wp="http://schemas.openxmlformats.org/drawingml/2006/wordprocessingDrawing" xmlns:w10="urn:schemas-microsoft-com:office:word" xmlns:w="http://schemas.openxmlformats.org/wordprocessingml/2006/main" xmlns:w14="http://schemas.microsoft.com/office/word/2010/wordml" xmlns:w15="http://schemas.microsoft.com/office/word/2012/wordml" xmlns:w16se="http://schemas.microsoft.com/office/word/2015/wordml/symex" xmlns:wpg="http://schemas.microsoft.com/office/word/2010/wordprocessingGroup" xmlns:wpi="http://schemas.microsoft.com/office/word/2010/wordprocessingInk" xmlns:wne="http://schemas.microsoft.com/office/word/2006/wordml" xmlns:wps="http://schemas.microsoft.com/office/word/2010/wordprocessingShape" mc:Ignorable="w14 w15 w16se wp14">
   <w:tbl>
     <w:tblPr>
       <w:tblW w:w="0" w:type="auto"/>
@@ -9176,7 +9163,7 @@
               <w:rStyle w:val="PageNumber"/>
               <w:noProof/>
             </w:rPr>
-            <w:t>1</w:t>
+            <w:t>2</w:t>
           </w:r>
           <w:r>
             <w:rPr>
@@ -9197,7 +9184,7 @@
 </file>
 
 <file path=word/footnotes.xml><?xml version="1.0" encoding="utf-8"?>
-<w:footnotes xmlns:wpc="http://schemas.microsoft.com/office/word/2010/wordprocessingCanvas" xmlns:cx="http://schemas.microsoft.com/office/drawing/2014/chartex" xmlns:mc="http://schemas.openxmlformats.org/markup-compatibility/2006" xmlns:o="urn:schemas-microsoft-com:office:office" xmlns:r="http://schemas.openxmlformats.org/officeDocument/2006/relationships" xmlns:m="http://schemas.openxmlformats.org/officeDocument/2006/math" xmlns:v="urn:schemas-microsoft-com:vml" xmlns:wp14="http://schemas.microsoft.com/office/word/2010/wordprocessingDrawing" xmlns:wp="http://schemas.openxmlformats.org/drawingml/2006/wordprocessingDrawing" xmlns:w10="urn:schemas-microsoft-com:office:word" xmlns:w="http://schemas.openxmlformats.org/wordprocessingml/2006/main" xmlns:w14="http://schemas.microsoft.com/office/word/2010/wordml" xmlns:w15="http://schemas.microsoft.com/office/word/2012/wordml" xmlns:w16se="http://schemas.microsoft.com/office/word/2015/wordml/symex" xmlns:wpg="http://schemas.microsoft.com/office/word/2010/wordprocessingGroup" xmlns:wpi="http://schemas.microsoft.com/office/word/2010/wordprocessingInk" xmlns:wne="http://schemas.microsoft.com/office/word/2006/wordml" xmlns:wps="http://schemas.microsoft.com/office/word/2010/wordprocessingShape" mc:Ignorable="w14 w15 w16se wp14">
+<w:footnotes xmlns:wpc="http://schemas.microsoft.com/office/word/2010/wordprocessingCanvas" xmlns:cx="http://schemas.microsoft.com/office/drawing/2014/chartex" xmlns:cx1="http://schemas.microsoft.com/office/drawing/2015/9/8/chartex" xmlns:mc="http://schemas.openxmlformats.org/markup-compatibility/2006" xmlns:o="urn:schemas-microsoft-com:office:office" xmlns:r="http://schemas.openxmlformats.org/officeDocument/2006/relationships" xmlns:m="http://schemas.openxmlformats.org/officeDocument/2006/math" xmlns:v="urn:schemas-microsoft-com:vml" xmlns:wp14="http://schemas.microsoft.com/office/word/2010/wordprocessingDrawing" xmlns:wp="http://schemas.openxmlformats.org/drawingml/2006/wordprocessingDrawing" xmlns:w10="urn:schemas-microsoft-com:office:word" xmlns:w="http://schemas.openxmlformats.org/wordprocessingml/2006/main" xmlns:w14="http://schemas.microsoft.com/office/word/2010/wordml" xmlns:w15="http://schemas.microsoft.com/office/word/2012/wordml" xmlns:w16se="http://schemas.microsoft.com/office/word/2015/wordml/symex" xmlns:wpg="http://schemas.microsoft.com/office/word/2010/wordprocessingGroup" xmlns:wpi="http://schemas.microsoft.com/office/word/2010/wordprocessingInk" xmlns:wne="http://schemas.microsoft.com/office/word/2006/wordml" xmlns:wps="http://schemas.microsoft.com/office/word/2010/wordprocessingShape" mc:Ignorable="w14 w15 w16se wp14">
   <w:footnote w:type="separator" w:id="-1">
     <w:p>
       <w:r>
@@ -9216,7 +9203,7 @@
 </file>
 
 <file path=word/header1.xml><?xml version="1.0" encoding="utf-8"?>
-<w:hdr xmlns:wpc="http://schemas.microsoft.com/office/word/2010/wordprocessingCanvas" xmlns:cx="http://schemas.microsoft.com/office/drawing/2014/chartex" xmlns:mc="http://schemas.openxmlformats.org/markup-compatibility/2006" xmlns:o="urn:schemas-microsoft-com:office:office" xmlns:r="http://schemas.openxmlformats.org/officeDocument/2006/relationships" xmlns:m="http://schemas.openxmlformats.org/officeDocument/2006/math" xmlns:v="urn:schemas-microsoft-com:vml" xmlns:wp14="http://schemas.microsoft.com/office/word/2010/wordprocessingDrawing" xmlns:wp="http://schemas.openxmlformats.org/drawingml/2006/wordprocessingDrawing" xmlns:w10="urn:schemas-microsoft-com:office:word" xmlns:w="http://schemas.openxmlformats.org/wordprocessingml/2006/main" xmlns:w14="http://schemas.microsoft.com/office/word/2010/wordml" xmlns:w15="http://schemas.microsoft.com/office/word/2012/wordml" xmlns:w16se="http://schemas.microsoft.com/office/word/2015/wordml/symex" xmlns:wpg="http://schemas.microsoft.com/office/word/2010/wordprocessingGroup" xmlns:wpi="http://schemas.microsoft.com/office/word/2010/wordprocessingInk" xmlns:wne="http://schemas.microsoft.com/office/word/2006/wordml" xmlns:wps="http://schemas.microsoft.com/office/word/2010/wordprocessingShape" mc:Ignorable="w14 w15 w16se wp14">
+<w:hdr xmlns:wpc="http://schemas.microsoft.com/office/word/2010/wordprocessingCanvas" xmlns:cx="http://schemas.microsoft.com/office/drawing/2014/chartex" xmlns:cx1="http://schemas.microsoft.com/office/drawing/2015/9/8/chartex" xmlns:mc="http://schemas.openxmlformats.org/markup-compatibility/2006" xmlns:o="urn:schemas-microsoft-com:office:office" xmlns:r="http://schemas.openxmlformats.org/officeDocument/2006/relationships" xmlns:m="http://schemas.openxmlformats.org/officeDocument/2006/math" xmlns:v="urn:schemas-microsoft-com:vml" xmlns:wp14="http://schemas.microsoft.com/office/word/2010/wordprocessingDrawing" xmlns:wp="http://schemas.openxmlformats.org/drawingml/2006/wordprocessingDrawing" xmlns:w10="urn:schemas-microsoft-com:office:word" xmlns:w="http://schemas.openxmlformats.org/wordprocessingml/2006/main" xmlns:w14="http://schemas.microsoft.com/office/word/2010/wordml" xmlns:w15="http://schemas.microsoft.com/office/word/2012/wordml" xmlns:w16se="http://schemas.microsoft.com/office/word/2015/wordml/symex" xmlns:wpg="http://schemas.microsoft.com/office/word/2010/wordprocessingGroup" xmlns:wpi="http://schemas.microsoft.com/office/word/2010/wordprocessingInk" xmlns:wne="http://schemas.microsoft.com/office/word/2006/wordml" xmlns:wps="http://schemas.microsoft.com/office/word/2010/wordprocessingShape" mc:Ignorable="w14 w15 w16se wp14">
   <w:p>
     <w:pPr>
       <w:pStyle w:val="Header"/>
@@ -9369,7 +9356,7 @@
         </mc:Choice>
         <mc:Fallback>
           <w:pict>
-            <v:shape w14:anchorId="544068C9" id="Freeform 1" o:spid="_x0000_s1026" style="position:absolute;margin-left:0;margin-top:0;width:93.15pt;height:813pt;flip:x;z-index:251660800;visibility:visible;mso-wrap-style:square;mso-width-percent:0;mso-height-percent:0;mso-wrap-distance-left:9pt;mso-wrap-distance-top:0;mso-wrap-distance-right:9pt;mso-wrap-distance-bottom:0;mso-position-horizontal:absolute;mso-position-horizontal-relative:page;mso-position-vertical:absolute;mso-position-vertical-relative:page;mso-width-percent:0;mso-height-percent:0;mso-width-relative:page;mso-height-relative:page;v-text-anchor:top" coordsize="502,3168" o:gfxdata="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" path="m502,c93,,93,,93,,146,383,323,1900,,3168v502,,502,,502,l502,xe" fillcolor="#8db3e2" stroked="f" strokecolor="#212120">
+            <v:shape w14:anchorId="6CA9C2AF" id="Freeform 1" o:spid="_x0000_s1026" style="position:absolute;margin-left:0;margin-top:0;width:93.15pt;height:813pt;flip:x;z-index:251660800;visibility:visible;mso-wrap-style:square;mso-width-percent:0;mso-height-percent:0;mso-wrap-distance-left:9pt;mso-wrap-distance-top:0;mso-wrap-distance-right:9pt;mso-wrap-distance-bottom:0;mso-position-horizontal:absolute;mso-position-horizontal-relative:page;mso-position-vertical:absolute;mso-position-vertical-relative:page;mso-width-percent:0;mso-height-percent:0;mso-width-relative:page;mso-height-relative:page;v-text-anchor:top" coordsize="502,3168" o:gfxdata="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" path="m502,c93,,93,,93,,146,383,323,1900,,3168v502,,502,,502,l502,xe" fillcolor="#8db3e2" stroked="f" strokecolor="#212120">
               <v:fill color2="#1f497d" rotate="t" focus="100%" type="gradient"/>
               <v:shadow color="#8c8682"/>
               <v:path arrowok="t" o:connecttype="custom" o:connectlocs="1183005,0;219162,0;0,10325100;1183005,10325100;1183005,0" o:connectangles="0,0,0,0,0"/>
@@ -9530,7 +9517,7 @@
 </file>
 
 <file path=word/header2.xml><?xml version="1.0" encoding="utf-8"?>
-<w:hdr xmlns:wpc="http://schemas.microsoft.com/office/word/2010/wordprocessingCanvas" xmlns:cx="http://schemas.microsoft.com/office/drawing/2014/chartex" xmlns:mc="http://schemas.openxmlformats.org/markup-compatibility/2006" xmlns:o="urn:schemas-microsoft-com:office:office" xmlns:r="http://schemas.openxmlformats.org/officeDocument/2006/relationships" xmlns:m="http://schemas.openxmlformats.org/officeDocument/2006/math" xmlns:v="urn:schemas-microsoft-com:vml" xmlns:wp14="http://schemas.microsoft.com/office/word/2010/wordprocessingDrawing" xmlns:wp="http://schemas.openxmlformats.org/drawingml/2006/wordprocessingDrawing" xmlns:w10="urn:schemas-microsoft-com:office:word" xmlns:w="http://schemas.openxmlformats.org/wordprocessingml/2006/main" xmlns:w14="http://schemas.microsoft.com/office/word/2010/wordml" xmlns:w15="http://schemas.microsoft.com/office/word/2012/wordml" xmlns:w16se="http://schemas.microsoft.com/office/word/2015/wordml/symex" xmlns:wpg="http://schemas.microsoft.com/office/word/2010/wordprocessingGroup" xmlns:wpi="http://schemas.microsoft.com/office/word/2010/wordprocessingInk" xmlns:wne="http://schemas.microsoft.com/office/word/2006/wordml" xmlns:wps="http://schemas.microsoft.com/office/word/2010/wordprocessingShape" mc:Ignorable="w14 w15 w16se wp14">
+<w:hdr xmlns:wpc="http://schemas.microsoft.com/office/word/2010/wordprocessingCanvas" xmlns:cx="http://schemas.microsoft.com/office/drawing/2014/chartex" xmlns:cx1="http://schemas.microsoft.com/office/drawing/2015/9/8/chartex" xmlns:mc="http://schemas.openxmlformats.org/markup-compatibility/2006" xmlns:o="urn:schemas-microsoft-com:office:office" xmlns:r="http://schemas.openxmlformats.org/officeDocument/2006/relationships" xmlns:m="http://schemas.openxmlformats.org/officeDocument/2006/math" xmlns:v="urn:schemas-microsoft-com:vml" xmlns:wp14="http://schemas.microsoft.com/office/word/2010/wordprocessingDrawing" xmlns:wp="http://schemas.openxmlformats.org/drawingml/2006/wordprocessingDrawing" xmlns:w10="urn:schemas-microsoft-com:office:word" xmlns:w="http://schemas.openxmlformats.org/wordprocessingml/2006/main" xmlns:w14="http://schemas.microsoft.com/office/word/2010/wordml" xmlns:w15="http://schemas.microsoft.com/office/word/2012/wordml" xmlns:w16se="http://schemas.microsoft.com/office/word/2015/wordml/symex" xmlns:wpg="http://schemas.microsoft.com/office/word/2010/wordprocessingGroup" xmlns:wpi="http://schemas.microsoft.com/office/word/2010/wordprocessingInk" xmlns:wne="http://schemas.microsoft.com/office/word/2006/wordml" xmlns:wps="http://schemas.microsoft.com/office/word/2010/wordprocessingShape" mc:Ignorable="w14 w15 w16se wp14">
   <w:p>
     <w:r>
       <w:rPr>
@@ -9725,7 +9712,7 @@
 </file>
 
 <file path=word/numbering.xml><?xml version="1.0" encoding="utf-8"?>
-<w:numbering xmlns:wpc="http://schemas.microsoft.com/office/word/2010/wordprocessingCanvas" xmlns:cx="http://schemas.microsoft.com/office/drawing/2014/chartex" xmlns:mc="http://schemas.openxmlformats.org/markup-compatibility/2006" xmlns:o="urn:schemas-microsoft-com:office:office" xmlns:r="http://schemas.openxmlformats.org/officeDocument/2006/relationships" xmlns:m="http://schemas.openxmlformats.org/officeDocument/2006/math" xmlns:v="urn:schemas-microsoft-com:vml" xmlns:wp14="http://schemas.microsoft.com/office/word/2010/wordprocessingDrawing" xmlns:wp="http://schemas.openxmlformats.org/drawingml/2006/wordprocessingDrawing" xmlns:w10="urn:schemas-microsoft-com:office:word" xmlns:w="http://schemas.openxmlformats.org/wordprocessingml/2006/main" xmlns:w14="http://schemas.microsoft.com/office/word/2010/wordml" xmlns:w15="http://schemas.microsoft.com/office/word/2012/wordml" xmlns:w16se="http://schemas.microsoft.com/office/word/2015/wordml/symex" xmlns:wpg="http://schemas.microsoft.com/office/word/2010/wordprocessingGroup" xmlns:wpi="http://schemas.microsoft.com/office/word/2010/wordprocessingInk" xmlns:wne="http://schemas.microsoft.com/office/word/2006/wordml" xmlns:wps="http://schemas.microsoft.com/office/word/2010/wordprocessingShape" mc:Ignorable="w14 w15 w16se wp14">
+<w:numbering xmlns:wpc="http://schemas.microsoft.com/office/word/2010/wordprocessingCanvas" xmlns:cx="http://schemas.microsoft.com/office/drawing/2014/chartex" xmlns:cx1="http://schemas.microsoft.com/office/drawing/2015/9/8/chartex" xmlns:mc="http://schemas.openxmlformats.org/markup-compatibility/2006" xmlns:o="urn:schemas-microsoft-com:office:office" xmlns:r="http://schemas.openxmlformats.org/officeDocument/2006/relationships" xmlns:m="http://schemas.openxmlformats.org/officeDocument/2006/math" xmlns:v="urn:schemas-microsoft-com:vml" xmlns:wp14="http://schemas.microsoft.com/office/word/2010/wordprocessingDrawing" xmlns:wp="http://schemas.openxmlformats.org/drawingml/2006/wordprocessingDrawing" xmlns:w10="urn:schemas-microsoft-com:office:word" xmlns:w="http://schemas.openxmlformats.org/wordprocessingml/2006/main" xmlns:w14="http://schemas.microsoft.com/office/word/2010/wordml" xmlns:w15="http://schemas.microsoft.com/office/word/2012/wordml" xmlns:w16se="http://schemas.microsoft.com/office/word/2015/wordml/symex" xmlns:wpg="http://schemas.microsoft.com/office/word/2010/wordprocessingGroup" xmlns:wpi="http://schemas.microsoft.com/office/word/2010/wordprocessingInk" xmlns:wne="http://schemas.microsoft.com/office/word/2006/wordml" xmlns:wps="http://schemas.microsoft.com/office/word/2010/wordprocessingShape" mc:Ignorable="w14 w15 w16se wp14">
   <w:abstractNum w:abstractNumId="0" w15:restartNumberingAfterBreak="0">
     <w:nsid w:val="FFFFFFFB"/>
     <w:multiLevelType w:val="multilevel"/>
@@ -12441,7 +12428,7 @@
 </file>
 
 <file path=customXml/itemProps1.xml><?xml version="1.0" encoding="utf-8"?>
-<ds:datastoreItem xmlns:ds="http://schemas.openxmlformats.org/officeDocument/2006/customXml" ds:itemID="{9348B020-35D5-4709-8632-6574F807503C}">
+<ds:datastoreItem xmlns:ds="http://schemas.openxmlformats.org/officeDocument/2006/customXml" ds:itemID="{92A63CE7-9247-40DD-92D3-09FB80BA5E78}">
   <ds:schemaRefs>
     <ds:schemaRef ds:uri="http://schemas.openxmlformats.org/officeDocument/2006/bibliography"/>
   </ds:schemaRefs>

</xml_diff>

<commit_message>
cập nhật lại chức năng của hệ thống
</commit_message>
<xml_diff>
--- a/Requirement/3-MoHinhUseCase.docx
+++ b/Requirement/3-MoHinhUseCase.docx
@@ -2584,8 +2584,6 @@
           </wp:inline>
         </w:drawing>
       </w:r>
-      <w:bookmarkStart w:id="1" w:name="_GoBack"/>
-      <w:bookmarkEnd w:id="1"/>
     </w:p>
     <w:p>
       <w:pPr>
@@ -2654,19 +2652,19 @@
           <w:lang w:val="en-US"/>
         </w:rPr>
       </w:pPr>
-      <w:bookmarkStart w:id="2" w:name="_Toc44425162"/>
-      <w:bookmarkStart w:id="3" w:name="_Toc451996089"/>
-      <w:bookmarkStart w:id="4" w:name="_Toc452184222"/>
-      <w:bookmarkStart w:id="5" w:name="_Toc452186669"/>
-      <w:bookmarkStart w:id="6" w:name="_Toc452198046"/>
-      <w:bookmarkStart w:id="7" w:name="_Toc460198367"/>
+      <w:bookmarkStart w:id="1" w:name="_Toc44425162"/>
+      <w:bookmarkStart w:id="2" w:name="_Toc451996089"/>
+      <w:bookmarkStart w:id="3" w:name="_Toc452184222"/>
+      <w:bookmarkStart w:id="4" w:name="_Toc452186669"/>
+      <w:bookmarkStart w:id="5" w:name="_Toc452198046"/>
+      <w:bookmarkStart w:id="6" w:name="_Toc460198367"/>
       <w:r>
         <w:rPr>
           <w:lang w:val="en-US"/>
         </w:rPr>
         <w:t>Danh sách các Actor</w:t>
       </w:r>
-      <w:bookmarkEnd w:id="2"/>
+      <w:bookmarkEnd w:id="1"/>
     </w:p>
     <w:tbl>
       <w:tblPr>
@@ -3013,14 +3011,14 @@
           <w:lang w:val="en-US"/>
         </w:rPr>
       </w:pPr>
-      <w:bookmarkStart w:id="8" w:name="_Toc44425163"/>
+      <w:bookmarkStart w:id="7" w:name="_Toc44425163"/>
       <w:r>
         <w:rPr>
           <w:lang w:val="en-US"/>
         </w:rPr>
         <w:t>Danh sách các Use-case</w:t>
       </w:r>
-      <w:bookmarkEnd w:id="8"/>
+      <w:bookmarkEnd w:id="7"/>
     </w:p>
     <w:tbl>
       <w:tblPr>
@@ -3315,6 +3313,9 @@
               </w:rPr>
             </w:pPr>
             <w:r>
+              <w:t>&lt;&lt;CRUD&gt;&gt;</w:t>
+            </w:r>
+            <w:r>
               <w:rPr>
                 <w:lang w:val="en-US"/>
               </w:rPr>
@@ -3369,16 +3370,14 @@
             <w:shd w:val="clear" w:color="auto" w:fill="auto"/>
           </w:tcPr>
           <w:p>
-            <w:pPr>
-              <w:rPr>
-                <w:lang w:val="en-US"/>
-              </w:rPr>
-            </w:pPr>
             <w:r>
               <w:rPr>
                 <w:lang w:val="en-US"/>
               </w:rPr>
               <w:t>Tra cứu sách</w:t>
+            </w:r>
+            <w:r>
+              <w:t xml:space="preserve"> ở trang quản lý</w:t>
             </w:r>
           </w:p>
         </w:tc>
@@ -3411,15 +3410,61 @@
           <w:p>
             <w:pPr>
               <w:jc w:val="center"/>
-              <w:rPr>
-                <w:lang w:val="en-US"/>
-              </w:rPr>
             </w:pPr>
             <w:r>
-              <w:rPr>
-                <w:lang w:val="en-US"/>
-              </w:rPr>
               <w:t>6</w:t>
+            </w:r>
+          </w:p>
+        </w:tc>
+        <w:tc>
+          <w:tcPr>
+            <w:tcW w:w="3192" w:type="dxa"/>
+            <w:shd w:val="clear" w:color="auto" w:fill="auto"/>
+          </w:tcPr>
+          <w:p>
+            <w:r>
+              <w:t>Tra cứu sách ở trang chủ</w:t>
+            </w:r>
+          </w:p>
+        </w:tc>
+        <w:tc>
+          <w:tcPr>
+            <w:tcW w:w="5651" w:type="dxa"/>
+            <w:shd w:val="clear" w:color="auto" w:fill="auto"/>
+          </w:tcPr>
+          <w:p>
+            <w:pPr>
+              <w:rPr>
+                <w:lang w:val="en-US"/>
+              </w:rPr>
+            </w:pPr>
+            <w:r>
+              <w:rPr>
+                <w:lang w:val="en-US"/>
+              </w:rPr>
+              <w:t>Tìm kiếm sách dựa trên các điều kiện được cung cấp</w:t>
+            </w:r>
+          </w:p>
+        </w:tc>
+      </w:tr>
+      <w:tr>
+        <w:tc>
+          <w:tcPr>
+            <w:tcW w:w="763" w:type="dxa"/>
+            <w:shd w:val="clear" w:color="auto" w:fill="auto"/>
+          </w:tcPr>
+          <w:p>
+            <w:pPr>
+              <w:jc w:val="center"/>
+              <w:rPr>
+                <w:lang w:val="en-US"/>
+              </w:rPr>
+            </w:pPr>
+            <w:r>
+              <w:rPr>
+                <w:lang w:val="en-US"/>
+              </w:rPr>
+              <w:t>7</w:t>
             </w:r>
           </w:p>
         </w:tc>
@@ -3479,7 +3524,7 @@
               <w:rPr>
                 <w:lang w:val="en-US"/>
               </w:rPr>
-              <w:t>7</w:t>
+              <w:t>8</w:t>
             </w:r>
           </w:p>
         </w:tc>
@@ -3539,7 +3584,7 @@
               <w:rPr>
                 <w:lang w:val="en-US"/>
               </w:rPr>
-              <w:t>8</w:t>
+              <w:t>9</w:t>
             </w:r>
           </w:p>
         </w:tc>
@@ -3599,7 +3644,7 @@
               <w:rPr>
                 <w:lang w:val="en-US"/>
               </w:rPr>
-              <w:t>9</w:t>
+              <w:t>10</w:t>
             </w:r>
           </w:p>
         </w:tc>
@@ -3659,7 +3704,13 @@
               <w:rPr>
                 <w:lang w:val="en-US"/>
               </w:rPr>
-              <w:t>10</w:t>
+              <w:t>1</w:t>
+            </w:r>
+            <w:r>
+              <w:rPr>
+                <w:lang w:val="en-US"/>
+              </w:rPr>
+              <w:t>1</w:t>
             </w:r>
           </w:p>
         </w:tc>
@@ -3719,7 +3770,13 @@
               <w:rPr>
                 <w:lang w:val="en-US"/>
               </w:rPr>
-              <w:t>11</w:t>
+              <w:t>1</w:t>
+            </w:r>
+            <w:r>
+              <w:rPr>
+                <w:lang w:val="en-US"/>
+              </w:rPr>
+              <w:t>2</w:t>
             </w:r>
           </w:p>
         </w:tc>
@@ -3779,7 +3836,13 @@
               <w:rPr>
                 <w:lang w:val="en-US"/>
               </w:rPr>
-              <w:t>12</w:t>
+              <w:t>1</w:t>
+            </w:r>
+            <w:r>
+              <w:rPr>
+                <w:lang w:val="en-US"/>
+              </w:rPr>
+              <w:t>3</w:t>
             </w:r>
           </w:p>
         </w:tc>
@@ -3839,7 +3902,13 @@
               <w:rPr>
                 <w:lang w:val="en-US"/>
               </w:rPr>
-              <w:t>13</w:t>
+              <w:t>1</w:t>
+            </w:r>
+            <w:r>
+              <w:rPr>
+                <w:lang w:val="en-US"/>
+              </w:rPr>
+              <w:t>4</w:t>
             </w:r>
           </w:p>
         </w:tc>
@@ -3899,55 +3968,55 @@
           <w:lang w:val="en-US"/>
         </w:rPr>
       </w:pPr>
-      <w:bookmarkStart w:id="9" w:name="_Toc44425164"/>
+      <w:bookmarkStart w:id="8" w:name="_Toc44425164"/>
       <w:r>
         <w:rPr>
           <w:lang w:val="en-US"/>
         </w:rPr>
         <w:t xml:space="preserve">Đặc tả </w:t>
       </w:r>
+      <w:bookmarkEnd w:id="2"/>
       <w:bookmarkEnd w:id="3"/>
       <w:bookmarkEnd w:id="4"/>
       <w:bookmarkEnd w:id="5"/>
       <w:bookmarkEnd w:id="6"/>
-      <w:bookmarkEnd w:id="7"/>
       <w:r>
         <w:rPr>
           <w:lang w:val="en-US"/>
         </w:rPr>
         <w:t>Use-case</w:t>
       </w:r>
+      <w:bookmarkEnd w:id="8"/>
+      <w:r>
+        <w:rPr>
+          <w:lang w:val="en-US"/>
+        </w:rPr>
+        <w:t xml:space="preserve"> </w:t>
+      </w:r>
+    </w:p>
+    <w:p>
+      <w:pPr>
+        <w:pStyle w:val="Heading2"/>
+        <w:spacing w:line="360" w:lineRule="auto"/>
+        <w:jc w:val="both"/>
+        <w:rPr>
+          <w:lang w:val="en-US"/>
+        </w:rPr>
+      </w:pPr>
+      <w:bookmarkStart w:id="9" w:name="_Toc44425165"/>
+      <w:r>
+        <w:rPr>
+          <w:lang w:val="en-US"/>
+        </w:rPr>
+        <w:t xml:space="preserve">Đặc tả Use-case </w:t>
+      </w:r>
+      <w:r>
+        <w:rPr>
+          <w:lang w:val="en-US"/>
+        </w:rPr>
+        <w:t>Quản lý độc giả</w:t>
+      </w:r>
       <w:bookmarkEnd w:id="9"/>
-      <w:r>
-        <w:rPr>
-          <w:lang w:val="en-US"/>
-        </w:rPr>
-        <w:t xml:space="preserve"> </w:t>
-      </w:r>
-    </w:p>
-    <w:p>
-      <w:pPr>
-        <w:pStyle w:val="Heading2"/>
-        <w:spacing w:line="360" w:lineRule="auto"/>
-        <w:jc w:val="both"/>
-        <w:rPr>
-          <w:lang w:val="en-US"/>
-        </w:rPr>
-      </w:pPr>
-      <w:bookmarkStart w:id="10" w:name="_Toc44425165"/>
-      <w:r>
-        <w:rPr>
-          <w:lang w:val="en-US"/>
-        </w:rPr>
-        <w:t xml:space="preserve">Đặc tả Use-case </w:t>
-      </w:r>
-      <w:r>
-        <w:rPr>
-          <w:lang w:val="en-US"/>
-        </w:rPr>
-        <w:t>Quản lý độc giả</w:t>
-      </w:r>
-      <w:bookmarkEnd w:id="10"/>
     </w:p>
     <w:p>
       <w:pPr>
@@ -4417,7 +4486,7 @@
           <w:lang w:val="en-US"/>
         </w:rPr>
       </w:pPr>
-      <w:bookmarkStart w:id="11" w:name="_Toc44425166"/>
+      <w:bookmarkStart w:id="10" w:name="_Toc44425166"/>
       <w:r>
         <w:rPr>
           <w:lang w:val="en-US"/>
@@ -4430,7 +4499,7 @@
         </w:rPr>
         <w:t>&lt;CRUD&gt; Quản lý tài khoản</w:t>
       </w:r>
-      <w:bookmarkEnd w:id="11"/>
+      <w:bookmarkEnd w:id="10"/>
     </w:p>
     <w:p>
       <w:pPr>
@@ -5090,7 +5159,7 @@
           <w:lang w:val="en-US"/>
         </w:rPr>
       </w:pPr>
-      <w:bookmarkStart w:id="12" w:name="_Toc44425167"/>
+      <w:bookmarkStart w:id="11" w:name="_Toc44425167"/>
       <w:r>
         <w:rPr>
           <w:lang w:val="en-US"/>
@@ -5103,7 +5172,7 @@
         </w:rPr>
         <w:t>thông tin đầu sách</w:t>
       </w:r>
-      <w:bookmarkEnd w:id="12"/>
+      <w:bookmarkEnd w:id="11"/>
     </w:p>
     <w:p>
       <w:pPr>
@@ -5733,14 +5802,14 @@
           <w:lang w:val="en-US"/>
         </w:rPr>
       </w:pPr>
-      <w:bookmarkStart w:id="13" w:name="_Toc44425168"/>
+      <w:bookmarkStart w:id="12" w:name="_Toc44425168"/>
       <w:r>
         <w:rPr>
           <w:lang w:val="en-US"/>
         </w:rPr>
         <w:t>Đặc tả Use-case Quản lý độc giả</w:t>
       </w:r>
-      <w:bookmarkEnd w:id="13"/>
+      <w:bookmarkEnd w:id="12"/>
     </w:p>
     <w:p>
       <w:pPr>
@@ -6050,330 +6119,330 @@
           <w:lang w:val="en-US"/>
         </w:rPr>
       </w:pPr>
-      <w:bookmarkStart w:id="14" w:name="_Toc44425169"/>
+      <w:bookmarkStart w:id="13" w:name="_Toc44425169"/>
       <w:r>
         <w:rPr>
           <w:lang w:val="en-US"/>
         </w:rPr>
         <w:t>Đặc tả Use-case Quản lý độc giả</w:t>
       </w:r>
+      <w:bookmarkEnd w:id="13"/>
+    </w:p>
+    <w:p>
+      <w:pPr>
+        <w:pStyle w:val="Heading3"/>
+        <w:spacing w:line="360" w:lineRule="auto"/>
+        <w:jc w:val="both"/>
+      </w:pPr>
+      <w:r>
+        <w:t>Tóm tắt</w:t>
+      </w:r>
+    </w:p>
+    <w:p>
+      <w:pPr>
+        <w:pStyle w:val="BodyText"/>
+        <w:jc w:val="both"/>
+        <w:rPr>
+          <w:i/>
+          <w:color w:val="0000FF"/>
+        </w:rPr>
+      </w:pPr>
+      <w:r>
+        <w:rPr>
+          <w:i/>
+          <w:snapToGrid w:val="0"/>
+          <w:color w:val="0000FF"/>
+        </w:rPr>
+        <w:t>Tóm tắt ngắn gọn về Use-case (ai sử dụng use-case, dùng use-case để thực hiện chức năng gì, ý nghĩa của use-case…)</w:t>
+      </w:r>
+    </w:p>
+    <w:p>
+      <w:pPr>
+        <w:pStyle w:val="Heading3"/>
+        <w:spacing w:line="360" w:lineRule="auto"/>
+        <w:jc w:val="both"/>
+      </w:pPr>
+      <w:r>
+        <w:t>Dòng sự kiện</w:t>
+      </w:r>
+    </w:p>
+    <w:p>
+      <w:pPr>
+        <w:pStyle w:val="Heading4"/>
+        <w:spacing w:line="360" w:lineRule="auto"/>
+        <w:jc w:val="both"/>
+      </w:pPr>
+      <w:r>
+        <w:t>Dòng sự kiện chính</w:t>
+      </w:r>
+    </w:p>
+    <w:p>
+      <w:pPr>
+        <w:pStyle w:val="BodyText"/>
+        <w:jc w:val="both"/>
+        <w:rPr>
+          <w:i/>
+          <w:color w:val="0000FF"/>
+          <w:lang w:val="en-US"/>
+        </w:rPr>
+      </w:pPr>
+      <w:r>
+        <w:rPr>
+          <w:i/>
+          <w:color w:val="0000FF"/>
+        </w:rPr>
+        <w:t>Trình bày dòng sự kiện chính của Use-case, từ khi Use-case bắt đầu thực hiện đến khi chấm dứt dòng sự kiện chính</w:t>
+      </w:r>
+    </w:p>
+    <w:p>
+      <w:pPr>
+        <w:pStyle w:val="BodyText"/>
+        <w:jc w:val="both"/>
+        <w:rPr>
+          <w:i/>
+          <w:color w:val="0000FF"/>
+          <w:lang w:val="en-US"/>
+        </w:rPr>
+      </w:pPr>
+      <w:r>
+        <w:rPr>
+          <w:i/>
+          <w:color w:val="0000FF"/>
+          <w:lang w:val="en-US"/>
+        </w:rPr>
+        <w:t xml:space="preserve">Nên đánh số thứ tự các bước trong dòng sự kiện chính </w:t>
+      </w:r>
+    </w:p>
+    <w:p>
+      <w:pPr>
+        <w:pStyle w:val="Heading4"/>
+        <w:spacing w:line="360" w:lineRule="auto"/>
+        <w:jc w:val="both"/>
+        <w:rPr>
+          <w:lang w:val="en-US"/>
+        </w:rPr>
+      </w:pPr>
+      <w:r>
+        <w:t>Các dòng sự kiện khác</w:t>
+      </w:r>
+    </w:p>
+    <w:p>
+      <w:pPr>
+        <w:ind w:firstLine="720"/>
+        <w:rPr>
+          <w:i/>
+          <w:color w:val="0000FF"/>
+          <w:lang w:val="en-US"/>
+        </w:rPr>
+      </w:pPr>
+      <w:r>
+        <w:rPr>
+          <w:i/>
+          <w:color w:val="0000FF"/>
+          <w:lang w:val="en-US"/>
+        </w:rPr>
+        <w:t>Trình bày các dòng sự kiện khác. Nếu không có dòng sự kiện khác, ghi “Không có”</w:t>
+      </w:r>
+    </w:p>
+    <w:p>
+      <w:pPr>
+        <w:pStyle w:val="Heading3"/>
+        <w:spacing w:line="360" w:lineRule="auto"/>
+        <w:jc w:val="both"/>
+      </w:pPr>
+      <w:r>
+        <w:t>Các yêu cầu đặc biệt</w:t>
+      </w:r>
+    </w:p>
+    <w:p>
+      <w:pPr>
+        <w:pStyle w:val="BodyText"/>
+        <w:jc w:val="both"/>
+        <w:rPr>
+          <w:i/>
+          <w:color w:val="0000FF"/>
+        </w:rPr>
+      </w:pPr>
+      <w:r>
+        <w:rPr>
+          <w:i/>
+          <w:color w:val="0000FF"/>
+        </w:rPr>
+        <w:t>Ghi nhận các yêu cầu đặc biệt khi thực hiện Use-case. Nếu không có yêu cầu đặc biệt nào, ghi “Không có”</w:t>
+      </w:r>
+    </w:p>
+    <w:p>
+      <w:pPr>
+        <w:pStyle w:val="Heading3"/>
+        <w:spacing w:line="360" w:lineRule="auto"/>
+        <w:jc w:val="both"/>
+      </w:pPr>
+      <w:r>
+        <w:t>Trạng thái hệ thống khi bắt đầu thực hiện Use-case</w:t>
+      </w:r>
+    </w:p>
+    <w:p>
+      <w:pPr>
+        <w:pStyle w:val="BodyText"/>
+        <w:jc w:val="both"/>
+        <w:rPr>
+          <w:i/>
+          <w:color w:val="0000FF"/>
+        </w:rPr>
+      </w:pPr>
+      <w:r>
+        <w:rPr>
+          <w:i/>
+          <w:color w:val="0000FF"/>
+        </w:rPr>
+        <w:t xml:space="preserve">Mô tả rõ điều kiện trước khi bắt đầu thực hiện Use-case (ví dụ có đòi hỏi người sử dụng phải đăng nhập </w:t>
+      </w:r>
+      <w:r>
+        <w:rPr>
+          <w:i/>
+          <w:color w:val="0000FF"/>
+        </w:rPr>
+        <w:t xml:space="preserve">thành công trước </w:t>
+      </w:r>
+      <w:r>
+        <w:rPr>
+          <w:i/>
+          <w:color w:val="0000FF"/>
+        </w:rPr>
+        <w:t>đó hay không…)</w:t>
+      </w:r>
+    </w:p>
+    <w:p>
+      <w:pPr>
+        <w:pStyle w:val="Heading3"/>
+        <w:spacing w:line="360" w:lineRule="auto"/>
+        <w:jc w:val="both"/>
+      </w:pPr>
+      <w:r>
+        <w:rPr>
+          <w:lang w:val="en-US"/>
+        </w:rPr>
+        <w:t>Trạng thái hệ thống sau khi thực hiện Use-case</w:t>
+      </w:r>
+    </w:p>
+    <w:p>
+      <w:pPr>
+        <w:pStyle w:val="BodyText"/>
+        <w:jc w:val="both"/>
+        <w:rPr>
+          <w:i/>
+          <w:color w:val="0000FF"/>
+          <w:lang w:val="en-US"/>
+        </w:rPr>
+      </w:pPr>
+      <w:r>
+        <w:rPr>
+          <w:i/>
+          <w:color w:val="0000FF"/>
+        </w:rPr>
+        <w:t>Mô tả rõ tình trạng hệ thống sau khi thực hiện Use-case (bao gồm cả trường hợp Use-case thực hiện thành công, hoặc thất bại).</w:t>
+      </w:r>
+    </w:p>
+    <w:p>
+      <w:pPr>
+        <w:pStyle w:val="Heading3"/>
+        <w:spacing w:line="360" w:lineRule="auto"/>
+        <w:jc w:val="both"/>
+        <w:rPr>
+          <w:lang w:val="en-US"/>
+        </w:rPr>
+      </w:pPr>
+      <w:r>
+        <w:rPr>
+          <w:lang w:val="en-US"/>
+        </w:rPr>
+        <w:t>Điểm mở rộng</w:t>
+      </w:r>
+    </w:p>
+    <w:p>
+      <w:pPr>
+        <w:pStyle w:val="BodyText"/>
+        <w:jc w:val="both"/>
+        <w:rPr>
+          <w:i/>
+          <w:color w:val="0000FF"/>
+          <w:lang w:val="en-US"/>
+        </w:rPr>
+      </w:pPr>
+      <w:r>
+        <w:rPr>
+          <w:i/>
+          <w:color w:val="0000FF"/>
+        </w:rPr>
+        <w:t xml:space="preserve">Mô tả những tình huống </w:t>
+      </w:r>
+      <w:r>
+        <w:rPr>
+          <w:i/>
+          <w:color w:val="0000FF"/>
+          <w:lang w:val="en-US"/>
+        </w:rPr>
+        <w:t xml:space="preserve">xuất hiện </w:t>
+      </w:r>
+      <w:r>
+        <w:rPr>
+          <w:i/>
+          <w:color w:val="0000FF"/>
+        </w:rPr>
+        <w:t xml:space="preserve">các Use-case khác </w:t>
+      </w:r>
+      <w:r>
+        <w:rPr>
+          <w:i/>
+          <w:color w:val="0000FF"/>
+          <w:lang w:val="en-US"/>
+        </w:rPr>
+        <w:t>có quan hệ &lt;&lt;</w:t>
+      </w:r>
+      <w:r>
+        <w:rPr>
+          <w:i/>
+          <w:color w:val="0000FF"/>
+        </w:rPr>
+        <w:t>extend</w:t>
+      </w:r>
+      <w:r>
+        <w:rPr>
+          <w:i/>
+          <w:color w:val="0000FF"/>
+          <w:lang w:val="en-US"/>
+        </w:rPr>
+        <w:t>&gt;&gt; với Use-case đang xét.</w:t>
+      </w:r>
+    </w:p>
+    <w:p>
+      <w:pPr>
+        <w:spacing w:line="360" w:lineRule="auto"/>
+        <w:jc w:val="both"/>
+        <w:rPr>
+          <w:i/>
+          <w:color w:val="0000FF"/>
+          <w:lang w:val="en-US"/>
+        </w:rPr>
+      </w:pPr>
+    </w:p>
+    <w:p>
+      <w:pPr>
+        <w:pStyle w:val="Heading2"/>
+        <w:spacing w:line="360" w:lineRule="auto"/>
+        <w:jc w:val="both"/>
+        <w:rPr>
+          <w:lang w:val="en-US"/>
+        </w:rPr>
+      </w:pPr>
+      <w:bookmarkStart w:id="14" w:name="_Toc44425170"/>
+      <w:r>
+        <w:rPr>
+          <w:lang w:val="en-US"/>
+        </w:rPr>
+        <w:t>Đặc tả Use-case Quản lý độc giả</w:t>
+      </w:r>
       <w:bookmarkEnd w:id="14"/>
-    </w:p>
-    <w:p>
-      <w:pPr>
-        <w:pStyle w:val="Heading3"/>
-        <w:spacing w:line="360" w:lineRule="auto"/>
-        <w:jc w:val="both"/>
-      </w:pPr>
-      <w:r>
-        <w:t>Tóm tắt</w:t>
-      </w:r>
-    </w:p>
-    <w:p>
-      <w:pPr>
-        <w:pStyle w:val="BodyText"/>
-        <w:jc w:val="both"/>
-        <w:rPr>
-          <w:i/>
-          <w:color w:val="0000FF"/>
-        </w:rPr>
-      </w:pPr>
-      <w:r>
-        <w:rPr>
-          <w:i/>
-          <w:snapToGrid w:val="0"/>
-          <w:color w:val="0000FF"/>
-        </w:rPr>
-        <w:t>Tóm tắt ngắn gọn về Use-case (ai sử dụng use-case, dùng use-case để thực hiện chức năng gì, ý nghĩa của use-case…)</w:t>
-      </w:r>
-    </w:p>
-    <w:p>
-      <w:pPr>
-        <w:pStyle w:val="Heading3"/>
-        <w:spacing w:line="360" w:lineRule="auto"/>
-        <w:jc w:val="both"/>
-      </w:pPr>
-      <w:r>
-        <w:t>Dòng sự kiện</w:t>
-      </w:r>
-    </w:p>
-    <w:p>
-      <w:pPr>
-        <w:pStyle w:val="Heading4"/>
-        <w:spacing w:line="360" w:lineRule="auto"/>
-        <w:jc w:val="both"/>
-      </w:pPr>
-      <w:r>
-        <w:t>Dòng sự kiện chính</w:t>
-      </w:r>
-    </w:p>
-    <w:p>
-      <w:pPr>
-        <w:pStyle w:val="BodyText"/>
-        <w:jc w:val="both"/>
-        <w:rPr>
-          <w:i/>
-          <w:color w:val="0000FF"/>
-          <w:lang w:val="en-US"/>
-        </w:rPr>
-      </w:pPr>
-      <w:r>
-        <w:rPr>
-          <w:i/>
-          <w:color w:val="0000FF"/>
-        </w:rPr>
-        <w:t>Trình bày dòng sự kiện chính của Use-case, từ khi Use-case bắt đầu thực hiện đến khi chấm dứt dòng sự kiện chính</w:t>
-      </w:r>
-    </w:p>
-    <w:p>
-      <w:pPr>
-        <w:pStyle w:val="BodyText"/>
-        <w:jc w:val="both"/>
-        <w:rPr>
-          <w:i/>
-          <w:color w:val="0000FF"/>
-          <w:lang w:val="en-US"/>
-        </w:rPr>
-      </w:pPr>
-      <w:r>
-        <w:rPr>
-          <w:i/>
-          <w:color w:val="0000FF"/>
-          <w:lang w:val="en-US"/>
-        </w:rPr>
-        <w:t xml:space="preserve">Nên đánh số thứ tự các bước trong dòng sự kiện chính </w:t>
-      </w:r>
-    </w:p>
-    <w:p>
-      <w:pPr>
-        <w:pStyle w:val="Heading4"/>
-        <w:spacing w:line="360" w:lineRule="auto"/>
-        <w:jc w:val="both"/>
-        <w:rPr>
-          <w:lang w:val="en-US"/>
-        </w:rPr>
-      </w:pPr>
-      <w:r>
-        <w:t>Các dòng sự kiện khác</w:t>
-      </w:r>
-    </w:p>
-    <w:p>
-      <w:pPr>
-        <w:ind w:firstLine="720"/>
-        <w:rPr>
-          <w:i/>
-          <w:color w:val="0000FF"/>
-          <w:lang w:val="en-US"/>
-        </w:rPr>
-      </w:pPr>
-      <w:r>
-        <w:rPr>
-          <w:i/>
-          <w:color w:val="0000FF"/>
-          <w:lang w:val="en-US"/>
-        </w:rPr>
-        <w:t>Trình bày các dòng sự kiện khác. Nếu không có dòng sự kiện khác, ghi “Không có”</w:t>
-      </w:r>
-    </w:p>
-    <w:p>
-      <w:pPr>
-        <w:pStyle w:val="Heading3"/>
-        <w:spacing w:line="360" w:lineRule="auto"/>
-        <w:jc w:val="both"/>
-      </w:pPr>
-      <w:r>
-        <w:t>Các yêu cầu đặc biệt</w:t>
-      </w:r>
-    </w:p>
-    <w:p>
-      <w:pPr>
-        <w:pStyle w:val="BodyText"/>
-        <w:jc w:val="both"/>
-        <w:rPr>
-          <w:i/>
-          <w:color w:val="0000FF"/>
-        </w:rPr>
-      </w:pPr>
-      <w:r>
-        <w:rPr>
-          <w:i/>
-          <w:color w:val="0000FF"/>
-        </w:rPr>
-        <w:t>Ghi nhận các yêu cầu đặc biệt khi thực hiện Use-case. Nếu không có yêu cầu đặc biệt nào, ghi “Không có”</w:t>
-      </w:r>
-    </w:p>
-    <w:p>
-      <w:pPr>
-        <w:pStyle w:val="Heading3"/>
-        <w:spacing w:line="360" w:lineRule="auto"/>
-        <w:jc w:val="both"/>
-      </w:pPr>
-      <w:r>
-        <w:t>Trạng thái hệ thống khi bắt đầu thực hiện Use-case</w:t>
-      </w:r>
-    </w:p>
-    <w:p>
-      <w:pPr>
-        <w:pStyle w:val="BodyText"/>
-        <w:jc w:val="both"/>
-        <w:rPr>
-          <w:i/>
-          <w:color w:val="0000FF"/>
-        </w:rPr>
-      </w:pPr>
-      <w:r>
-        <w:rPr>
-          <w:i/>
-          <w:color w:val="0000FF"/>
-        </w:rPr>
-        <w:t xml:space="preserve">Mô tả rõ điều kiện trước khi bắt đầu thực hiện Use-case (ví dụ có đòi hỏi người sử dụng phải đăng nhập </w:t>
-      </w:r>
-      <w:r>
-        <w:rPr>
-          <w:i/>
-          <w:color w:val="0000FF"/>
-        </w:rPr>
-        <w:t xml:space="preserve">thành công trước </w:t>
-      </w:r>
-      <w:r>
-        <w:rPr>
-          <w:i/>
-          <w:color w:val="0000FF"/>
-        </w:rPr>
-        <w:t>đó hay không…)</w:t>
-      </w:r>
-    </w:p>
-    <w:p>
-      <w:pPr>
-        <w:pStyle w:val="Heading3"/>
-        <w:spacing w:line="360" w:lineRule="auto"/>
-        <w:jc w:val="both"/>
-      </w:pPr>
-      <w:r>
-        <w:rPr>
-          <w:lang w:val="en-US"/>
-        </w:rPr>
-        <w:t>Trạng thái hệ thống sau khi thực hiện Use-case</w:t>
-      </w:r>
-    </w:p>
-    <w:p>
-      <w:pPr>
-        <w:pStyle w:val="BodyText"/>
-        <w:jc w:val="both"/>
-        <w:rPr>
-          <w:i/>
-          <w:color w:val="0000FF"/>
-          <w:lang w:val="en-US"/>
-        </w:rPr>
-      </w:pPr>
-      <w:r>
-        <w:rPr>
-          <w:i/>
-          <w:color w:val="0000FF"/>
-        </w:rPr>
-        <w:t>Mô tả rõ tình trạng hệ thống sau khi thực hiện Use-case (bao gồm cả trường hợp Use-case thực hiện thành công, hoặc thất bại).</w:t>
-      </w:r>
-    </w:p>
-    <w:p>
-      <w:pPr>
-        <w:pStyle w:val="Heading3"/>
-        <w:spacing w:line="360" w:lineRule="auto"/>
-        <w:jc w:val="both"/>
-        <w:rPr>
-          <w:lang w:val="en-US"/>
-        </w:rPr>
-      </w:pPr>
-      <w:r>
-        <w:rPr>
-          <w:lang w:val="en-US"/>
-        </w:rPr>
-        <w:t>Điểm mở rộng</w:t>
-      </w:r>
-    </w:p>
-    <w:p>
-      <w:pPr>
-        <w:pStyle w:val="BodyText"/>
-        <w:jc w:val="both"/>
-        <w:rPr>
-          <w:i/>
-          <w:color w:val="0000FF"/>
-          <w:lang w:val="en-US"/>
-        </w:rPr>
-      </w:pPr>
-      <w:r>
-        <w:rPr>
-          <w:i/>
-          <w:color w:val="0000FF"/>
-        </w:rPr>
-        <w:t xml:space="preserve">Mô tả những tình huống </w:t>
-      </w:r>
-      <w:r>
-        <w:rPr>
-          <w:i/>
-          <w:color w:val="0000FF"/>
-          <w:lang w:val="en-US"/>
-        </w:rPr>
-        <w:t xml:space="preserve">xuất hiện </w:t>
-      </w:r>
-      <w:r>
-        <w:rPr>
-          <w:i/>
-          <w:color w:val="0000FF"/>
-        </w:rPr>
-        <w:t xml:space="preserve">các Use-case khác </w:t>
-      </w:r>
-      <w:r>
-        <w:rPr>
-          <w:i/>
-          <w:color w:val="0000FF"/>
-          <w:lang w:val="en-US"/>
-        </w:rPr>
-        <w:t>có quan hệ &lt;&lt;</w:t>
-      </w:r>
-      <w:r>
-        <w:rPr>
-          <w:i/>
-          <w:color w:val="0000FF"/>
-        </w:rPr>
-        <w:t>extend</w:t>
-      </w:r>
-      <w:r>
-        <w:rPr>
-          <w:i/>
-          <w:color w:val="0000FF"/>
-          <w:lang w:val="en-US"/>
-        </w:rPr>
-        <w:t>&gt;&gt; với Use-case đang xét.</w:t>
-      </w:r>
-    </w:p>
-    <w:p>
-      <w:pPr>
-        <w:spacing w:line="360" w:lineRule="auto"/>
-        <w:jc w:val="both"/>
-        <w:rPr>
-          <w:i/>
-          <w:color w:val="0000FF"/>
-          <w:lang w:val="en-US"/>
-        </w:rPr>
-      </w:pPr>
-    </w:p>
-    <w:p>
-      <w:pPr>
-        <w:pStyle w:val="Heading2"/>
-        <w:spacing w:line="360" w:lineRule="auto"/>
-        <w:jc w:val="both"/>
-        <w:rPr>
-          <w:lang w:val="en-US"/>
-        </w:rPr>
-      </w:pPr>
-      <w:bookmarkStart w:id="15" w:name="_Toc44425170"/>
-      <w:r>
-        <w:rPr>
-          <w:lang w:val="en-US"/>
-        </w:rPr>
-        <w:t>Đặc tả Use-case Quản lý độc giả</w:t>
-      </w:r>
-      <w:bookmarkEnd w:id="15"/>
     </w:p>
     <w:p>
       <w:pPr>
@@ -6683,14 +6752,14 @@
           <w:lang w:val="en-US"/>
         </w:rPr>
       </w:pPr>
-      <w:bookmarkStart w:id="16" w:name="_Toc44425171"/>
+      <w:bookmarkStart w:id="15" w:name="_Toc44425171"/>
       <w:r>
         <w:rPr>
           <w:lang w:val="en-US"/>
         </w:rPr>
         <w:t>Đặc tả Use-case Quản lý độc giả</w:t>
       </w:r>
-      <w:bookmarkEnd w:id="16"/>
+      <w:bookmarkEnd w:id="15"/>
     </w:p>
     <w:p>
       <w:pPr>
@@ -7000,14 +7069,14 @@
           <w:lang w:val="en-US"/>
         </w:rPr>
       </w:pPr>
-      <w:bookmarkStart w:id="17" w:name="_Toc44425172"/>
+      <w:bookmarkStart w:id="16" w:name="_Toc44425172"/>
       <w:r>
         <w:rPr>
           <w:lang w:val="en-US"/>
         </w:rPr>
         <w:t>Đặc tả Use-case Quản lý độc giả</w:t>
       </w:r>
-      <w:bookmarkEnd w:id="17"/>
+      <w:bookmarkEnd w:id="16"/>
     </w:p>
     <w:p>
       <w:pPr>
@@ -7316,7 +7385,7 @@
           <w:lang w:val="en-US"/>
         </w:rPr>
       </w:pPr>
-      <w:bookmarkStart w:id="18" w:name="_Toc44425173"/>
+      <w:bookmarkStart w:id="17" w:name="_Toc44425173"/>
       <w:r>
         <w:rPr>
           <w:lang w:val="en-US"/>
@@ -7324,323 +7393,323 @@
         <w:lastRenderedPageBreak/>
         <w:t>Đặc tả Use-case Quản lý độc giả</w:t>
       </w:r>
+      <w:bookmarkEnd w:id="17"/>
+    </w:p>
+    <w:p>
+      <w:pPr>
+        <w:pStyle w:val="Heading3"/>
+        <w:spacing w:line="360" w:lineRule="auto"/>
+        <w:jc w:val="both"/>
+      </w:pPr>
+      <w:r>
+        <w:t>Tóm tắt</w:t>
+      </w:r>
+    </w:p>
+    <w:p>
+      <w:pPr>
+        <w:pStyle w:val="BodyText"/>
+        <w:jc w:val="both"/>
+        <w:rPr>
+          <w:i/>
+          <w:color w:val="0000FF"/>
+        </w:rPr>
+      </w:pPr>
+      <w:r>
+        <w:rPr>
+          <w:i/>
+          <w:snapToGrid w:val="0"/>
+          <w:color w:val="0000FF"/>
+        </w:rPr>
+        <w:t>Tóm tắt ngắn gọn về Use-case (ai sử dụng use-case, dùng use-case để thực hiện chức năng gì, ý nghĩa của use-case…)</w:t>
+      </w:r>
+    </w:p>
+    <w:p>
+      <w:pPr>
+        <w:pStyle w:val="Heading3"/>
+        <w:spacing w:line="360" w:lineRule="auto"/>
+        <w:jc w:val="both"/>
+      </w:pPr>
+      <w:r>
+        <w:t>Dòng sự kiện</w:t>
+      </w:r>
+    </w:p>
+    <w:p>
+      <w:pPr>
+        <w:pStyle w:val="Heading4"/>
+        <w:spacing w:line="360" w:lineRule="auto"/>
+        <w:jc w:val="both"/>
+      </w:pPr>
+      <w:r>
+        <w:t>Dòng sự kiện chính</w:t>
+      </w:r>
+    </w:p>
+    <w:p>
+      <w:pPr>
+        <w:pStyle w:val="BodyText"/>
+        <w:jc w:val="both"/>
+        <w:rPr>
+          <w:i/>
+          <w:color w:val="0000FF"/>
+          <w:lang w:val="en-US"/>
+        </w:rPr>
+      </w:pPr>
+      <w:r>
+        <w:rPr>
+          <w:i/>
+          <w:color w:val="0000FF"/>
+        </w:rPr>
+        <w:t>Trình bày dòng sự kiện chính của Use-case, từ khi Use-case bắt đầu thực hiện đến khi chấm dứt dòng sự kiện chính</w:t>
+      </w:r>
+    </w:p>
+    <w:p>
+      <w:pPr>
+        <w:pStyle w:val="BodyText"/>
+        <w:jc w:val="both"/>
+        <w:rPr>
+          <w:i/>
+          <w:color w:val="0000FF"/>
+          <w:lang w:val="en-US"/>
+        </w:rPr>
+      </w:pPr>
+      <w:r>
+        <w:rPr>
+          <w:i/>
+          <w:color w:val="0000FF"/>
+          <w:lang w:val="en-US"/>
+        </w:rPr>
+        <w:t xml:space="preserve">Nên đánh số thứ tự các bước trong dòng sự kiện chính </w:t>
+      </w:r>
+    </w:p>
+    <w:p>
+      <w:pPr>
+        <w:pStyle w:val="Heading4"/>
+        <w:spacing w:line="360" w:lineRule="auto"/>
+        <w:jc w:val="both"/>
+        <w:rPr>
+          <w:lang w:val="en-US"/>
+        </w:rPr>
+      </w:pPr>
+      <w:r>
+        <w:t>Các dòng sự kiện khác</w:t>
+      </w:r>
+    </w:p>
+    <w:p>
+      <w:pPr>
+        <w:ind w:firstLine="720"/>
+        <w:rPr>
+          <w:i/>
+          <w:color w:val="0000FF"/>
+          <w:lang w:val="en-US"/>
+        </w:rPr>
+      </w:pPr>
+      <w:r>
+        <w:rPr>
+          <w:i/>
+          <w:color w:val="0000FF"/>
+          <w:lang w:val="en-US"/>
+        </w:rPr>
+        <w:t>Trình bày các dòng sự kiện khác. Nếu không có dòng sự kiện khác, ghi “Không có”</w:t>
+      </w:r>
+    </w:p>
+    <w:p>
+      <w:pPr>
+        <w:pStyle w:val="Heading3"/>
+        <w:spacing w:line="360" w:lineRule="auto"/>
+        <w:jc w:val="both"/>
+      </w:pPr>
+      <w:r>
+        <w:t>Các yêu cầu đặc biệt</w:t>
+      </w:r>
+    </w:p>
+    <w:p>
+      <w:pPr>
+        <w:pStyle w:val="BodyText"/>
+        <w:jc w:val="both"/>
+        <w:rPr>
+          <w:i/>
+          <w:color w:val="0000FF"/>
+        </w:rPr>
+      </w:pPr>
+      <w:r>
+        <w:rPr>
+          <w:i/>
+          <w:color w:val="0000FF"/>
+        </w:rPr>
+        <w:t>Ghi nhận các yêu cầu đặc biệt khi thực hiện Use-case. Nếu không có yêu cầu đặc biệt nào, ghi “Không có”</w:t>
+      </w:r>
+    </w:p>
+    <w:p>
+      <w:pPr>
+        <w:pStyle w:val="Heading3"/>
+        <w:spacing w:line="360" w:lineRule="auto"/>
+        <w:jc w:val="both"/>
+      </w:pPr>
+      <w:r>
+        <w:t>Trạng thái hệ thống khi bắt đầu thực hiện Use-case</w:t>
+      </w:r>
+    </w:p>
+    <w:p>
+      <w:pPr>
+        <w:pStyle w:val="BodyText"/>
+        <w:jc w:val="both"/>
+        <w:rPr>
+          <w:i/>
+          <w:color w:val="0000FF"/>
+        </w:rPr>
+      </w:pPr>
+      <w:r>
+        <w:rPr>
+          <w:i/>
+          <w:color w:val="0000FF"/>
+        </w:rPr>
+        <w:t xml:space="preserve">Mô tả rõ điều kiện trước khi bắt đầu thực hiện Use-case (ví dụ có đòi hỏi người sử dụng phải đăng nhập </w:t>
+      </w:r>
+      <w:r>
+        <w:rPr>
+          <w:i/>
+          <w:color w:val="0000FF"/>
+        </w:rPr>
+        <w:t xml:space="preserve">thành công trước </w:t>
+      </w:r>
+      <w:r>
+        <w:rPr>
+          <w:i/>
+          <w:color w:val="0000FF"/>
+        </w:rPr>
+        <w:t>đó hay không…)</w:t>
+      </w:r>
+    </w:p>
+    <w:p>
+      <w:pPr>
+        <w:pStyle w:val="Heading3"/>
+        <w:spacing w:line="360" w:lineRule="auto"/>
+        <w:jc w:val="both"/>
+      </w:pPr>
+      <w:r>
+        <w:rPr>
+          <w:lang w:val="en-US"/>
+        </w:rPr>
+        <w:t>Trạng thái hệ thống sau khi thực hiện Use-case</w:t>
+      </w:r>
+    </w:p>
+    <w:p>
+      <w:pPr>
+        <w:pStyle w:val="BodyText"/>
+        <w:jc w:val="both"/>
+        <w:rPr>
+          <w:i/>
+          <w:color w:val="0000FF"/>
+          <w:lang w:val="en-US"/>
+        </w:rPr>
+      </w:pPr>
+      <w:r>
+        <w:rPr>
+          <w:i/>
+          <w:color w:val="0000FF"/>
+        </w:rPr>
+        <w:t>Mô tả rõ tình trạng hệ thống sau khi thực hiện Use-case (bao gồm cả trường hợp Use-case thực hiện thành công, hoặc thất bại).</w:t>
+      </w:r>
+    </w:p>
+    <w:p>
+      <w:pPr>
+        <w:pStyle w:val="Heading3"/>
+        <w:spacing w:line="360" w:lineRule="auto"/>
+        <w:jc w:val="both"/>
+        <w:rPr>
+          <w:lang w:val="en-US"/>
+        </w:rPr>
+      </w:pPr>
+      <w:r>
+        <w:rPr>
+          <w:lang w:val="en-US"/>
+        </w:rPr>
+        <w:t>Điểm mở rộng</w:t>
+      </w:r>
+    </w:p>
+    <w:p>
+      <w:pPr>
+        <w:pStyle w:val="BodyText"/>
+        <w:jc w:val="both"/>
+        <w:rPr>
+          <w:i/>
+          <w:color w:val="0000FF"/>
+          <w:lang w:val="en-US"/>
+        </w:rPr>
+      </w:pPr>
+      <w:r>
+        <w:rPr>
+          <w:i/>
+          <w:color w:val="0000FF"/>
+        </w:rPr>
+        <w:t xml:space="preserve">Mô tả những tình huống </w:t>
+      </w:r>
+      <w:r>
+        <w:rPr>
+          <w:i/>
+          <w:color w:val="0000FF"/>
+          <w:lang w:val="en-US"/>
+        </w:rPr>
+        <w:t xml:space="preserve">xuất hiện </w:t>
+      </w:r>
+      <w:r>
+        <w:rPr>
+          <w:i/>
+          <w:color w:val="0000FF"/>
+        </w:rPr>
+        <w:t xml:space="preserve">các Use-case khác </w:t>
+      </w:r>
+      <w:r>
+        <w:rPr>
+          <w:i/>
+          <w:color w:val="0000FF"/>
+          <w:lang w:val="en-US"/>
+        </w:rPr>
+        <w:t>có quan hệ &lt;&lt;</w:t>
+      </w:r>
+      <w:r>
+        <w:rPr>
+          <w:i/>
+          <w:color w:val="0000FF"/>
+        </w:rPr>
+        <w:t>extend</w:t>
+      </w:r>
+      <w:r>
+        <w:rPr>
+          <w:i/>
+          <w:color w:val="0000FF"/>
+          <w:lang w:val="en-US"/>
+        </w:rPr>
+        <w:t>&gt;&gt; với Use-case đang xét.</w:t>
+      </w:r>
+    </w:p>
+    <w:p>
+      <w:pPr>
+        <w:spacing w:line="360" w:lineRule="auto"/>
+        <w:jc w:val="both"/>
+        <w:rPr>
+          <w:i/>
+          <w:color w:val="0000FF"/>
+          <w:lang w:val="en-US"/>
+        </w:rPr>
+      </w:pPr>
+    </w:p>
+    <w:p>
+      <w:pPr>
+        <w:pStyle w:val="Heading2"/>
+        <w:spacing w:line="360" w:lineRule="auto"/>
+        <w:jc w:val="both"/>
+        <w:rPr>
+          <w:lang w:val="en-US"/>
+        </w:rPr>
+      </w:pPr>
+      <w:bookmarkStart w:id="18" w:name="_Toc44425174"/>
+      <w:r>
+        <w:rPr>
+          <w:lang w:val="en-US"/>
+        </w:rPr>
+        <w:t>Đặc tả Use-case Quản lý độc giả</w:t>
+      </w:r>
       <w:bookmarkEnd w:id="18"/>
-    </w:p>
-    <w:p>
-      <w:pPr>
-        <w:pStyle w:val="Heading3"/>
-        <w:spacing w:line="360" w:lineRule="auto"/>
-        <w:jc w:val="both"/>
-      </w:pPr>
-      <w:r>
-        <w:t>Tóm tắt</w:t>
-      </w:r>
-    </w:p>
-    <w:p>
-      <w:pPr>
-        <w:pStyle w:val="BodyText"/>
-        <w:jc w:val="both"/>
-        <w:rPr>
-          <w:i/>
-          <w:color w:val="0000FF"/>
-        </w:rPr>
-      </w:pPr>
-      <w:r>
-        <w:rPr>
-          <w:i/>
-          <w:snapToGrid w:val="0"/>
-          <w:color w:val="0000FF"/>
-        </w:rPr>
-        <w:t>Tóm tắt ngắn gọn về Use-case (ai sử dụng use-case, dùng use-case để thực hiện chức năng gì, ý nghĩa của use-case…)</w:t>
-      </w:r>
-    </w:p>
-    <w:p>
-      <w:pPr>
-        <w:pStyle w:val="Heading3"/>
-        <w:spacing w:line="360" w:lineRule="auto"/>
-        <w:jc w:val="both"/>
-      </w:pPr>
-      <w:r>
-        <w:t>Dòng sự kiện</w:t>
-      </w:r>
-    </w:p>
-    <w:p>
-      <w:pPr>
-        <w:pStyle w:val="Heading4"/>
-        <w:spacing w:line="360" w:lineRule="auto"/>
-        <w:jc w:val="both"/>
-      </w:pPr>
-      <w:r>
-        <w:t>Dòng sự kiện chính</w:t>
-      </w:r>
-    </w:p>
-    <w:p>
-      <w:pPr>
-        <w:pStyle w:val="BodyText"/>
-        <w:jc w:val="both"/>
-        <w:rPr>
-          <w:i/>
-          <w:color w:val="0000FF"/>
-          <w:lang w:val="en-US"/>
-        </w:rPr>
-      </w:pPr>
-      <w:r>
-        <w:rPr>
-          <w:i/>
-          <w:color w:val="0000FF"/>
-        </w:rPr>
-        <w:t>Trình bày dòng sự kiện chính của Use-case, từ khi Use-case bắt đầu thực hiện đến khi chấm dứt dòng sự kiện chính</w:t>
-      </w:r>
-    </w:p>
-    <w:p>
-      <w:pPr>
-        <w:pStyle w:val="BodyText"/>
-        <w:jc w:val="both"/>
-        <w:rPr>
-          <w:i/>
-          <w:color w:val="0000FF"/>
-          <w:lang w:val="en-US"/>
-        </w:rPr>
-      </w:pPr>
-      <w:r>
-        <w:rPr>
-          <w:i/>
-          <w:color w:val="0000FF"/>
-          <w:lang w:val="en-US"/>
-        </w:rPr>
-        <w:t xml:space="preserve">Nên đánh số thứ tự các bước trong dòng sự kiện chính </w:t>
-      </w:r>
-    </w:p>
-    <w:p>
-      <w:pPr>
-        <w:pStyle w:val="Heading4"/>
-        <w:spacing w:line="360" w:lineRule="auto"/>
-        <w:jc w:val="both"/>
-        <w:rPr>
-          <w:lang w:val="en-US"/>
-        </w:rPr>
-      </w:pPr>
-      <w:r>
-        <w:t>Các dòng sự kiện khác</w:t>
-      </w:r>
-    </w:p>
-    <w:p>
-      <w:pPr>
-        <w:ind w:firstLine="720"/>
-        <w:rPr>
-          <w:i/>
-          <w:color w:val="0000FF"/>
-          <w:lang w:val="en-US"/>
-        </w:rPr>
-      </w:pPr>
-      <w:r>
-        <w:rPr>
-          <w:i/>
-          <w:color w:val="0000FF"/>
-          <w:lang w:val="en-US"/>
-        </w:rPr>
-        <w:t>Trình bày các dòng sự kiện khác. Nếu không có dòng sự kiện khác, ghi “Không có”</w:t>
-      </w:r>
-    </w:p>
-    <w:p>
-      <w:pPr>
-        <w:pStyle w:val="Heading3"/>
-        <w:spacing w:line="360" w:lineRule="auto"/>
-        <w:jc w:val="both"/>
-      </w:pPr>
-      <w:r>
-        <w:t>Các yêu cầu đặc biệt</w:t>
-      </w:r>
-    </w:p>
-    <w:p>
-      <w:pPr>
-        <w:pStyle w:val="BodyText"/>
-        <w:jc w:val="both"/>
-        <w:rPr>
-          <w:i/>
-          <w:color w:val="0000FF"/>
-        </w:rPr>
-      </w:pPr>
-      <w:r>
-        <w:rPr>
-          <w:i/>
-          <w:color w:val="0000FF"/>
-        </w:rPr>
-        <w:t>Ghi nhận các yêu cầu đặc biệt khi thực hiện Use-case. Nếu không có yêu cầu đặc biệt nào, ghi “Không có”</w:t>
-      </w:r>
-    </w:p>
-    <w:p>
-      <w:pPr>
-        <w:pStyle w:val="Heading3"/>
-        <w:spacing w:line="360" w:lineRule="auto"/>
-        <w:jc w:val="both"/>
-      </w:pPr>
-      <w:r>
-        <w:t>Trạng thái hệ thống khi bắt đầu thực hiện Use-case</w:t>
-      </w:r>
-    </w:p>
-    <w:p>
-      <w:pPr>
-        <w:pStyle w:val="BodyText"/>
-        <w:jc w:val="both"/>
-        <w:rPr>
-          <w:i/>
-          <w:color w:val="0000FF"/>
-        </w:rPr>
-      </w:pPr>
-      <w:r>
-        <w:rPr>
-          <w:i/>
-          <w:color w:val="0000FF"/>
-        </w:rPr>
-        <w:t xml:space="preserve">Mô tả rõ điều kiện trước khi bắt đầu thực hiện Use-case (ví dụ có đòi hỏi người sử dụng phải đăng nhập </w:t>
-      </w:r>
-      <w:r>
-        <w:rPr>
-          <w:i/>
-          <w:color w:val="0000FF"/>
-        </w:rPr>
-        <w:t xml:space="preserve">thành công trước </w:t>
-      </w:r>
-      <w:r>
-        <w:rPr>
-          <w:i/>
-          <w:color w:val="0000FF"/>
-        </w:rPr>
-        <w:t>đó hay không…)</w:t>
-      </w:r>
-    </w:p>
-    <w:p>
-      <w:pPr>
-        <w:pStyle w:val="Heading3"/>
-        <w:spacing w:line="360" w:lineRule="auto"/>
-        <w:jc w:val="both"/>
-      </w:pPr>
-      <w:r>
-        <w:rPr>
-          <w:lang w:val="en-US"/>
-        </w:rPr>
-        <w:t>Trạng thái hệ thống sau khi thực hiện Use-case</w:t>
-      </w:r>
-    </w:p>
-    <w:p>
-      <w:pPr>
-        <w:pStyle w:val="BodyText"/>
-        <w:jc w:val="both"/>
-        <w:rPr>
-          <w:i/>
-          <w:color w:val="0000FF"/>
-          <w:lang w:val="en-US"/>
-        </w:rPr>
-      </w:pPr>
-      <w:r>
-        <w:rPr>
-          <w:i/>
-          <w:color w:val="0000FF"/>
-        </w:rPr>
-        <w:t>Mô tả rõ tình trạng hệ thống sau khi thực hiện Use-case (bao gồm cả trường hợp Use-case thực hiện thành công, hoặc thất bại).</w:t>
-      </w:r>
-    </w:p>
-    <w:p>
-      <w:pPr>
-        <w:pStyle w:val="Heading3"/>
-        <w:spacing w:line="360" w:lineRule="auto"/>
-        <w:jc w:val="both"/>
-        <w:rPr>
-          <w:lang w:val="en-US"/>
-        </w:rPr>
-      </w:pPr>
-      <w:r>
-        <w:rPr>
-          <w:lang w:val="en-US"/>
-        </w:rPr>
-        <w:t>Điểm mở rộng</w:t>
-      </w:r>
-    </w:p>
-    <w:p>
-      <w:pPr>
-        <w:pStyle w:val="BodyText"/>
-        <w:jc w:val="both"/>
-        <w:rPr>
-          <w:i/>
-          <w:color w:val="0000FF"/>
-          <w:lang w:val="en-US"/>
-        </w:rPr>
-      </w:pPr>
-      <w:r>
-        <w:rPr>
-          <w:i/>
-          <w:color w:val="0000FF"/>
-        </w:rPr>
-        <w:t xml:space="preserve">Mô tả những tình huống </w:t>
-      </w:r>
-      <w:r>
-        <w:rPr>
-          <w:i/>
-          <w:color w:val="0000FF"/>
-          <w:lang w:val="en-US"/>
-        </w:rPr>
-        <w:t xml:space="preserve">xuất hiện </w:t>
-      </w:r>
-      <w:r>
-        <w:rPr>
-          <w:i/>
-          <w:color w:val="0000FF"/>
-        </w:rPr>
-        <w:t xml:space="preserve">các Use-case khác </w:t>
-      </w:r>
-      <w:r>
-        <w:rPr>
-          <w:i/>
-          <w:color w:val="0000FF"/>
-          <w:lang w:val="en-US"/>
-        </w:rPr>
-        <w:t>có quan hệ &lt;&lt;</w:t>
-      </w:r>
-      <w:r>
-        <w:rPr>
-          <w:i/>
-          <w:color w:val="0000FF"/>
-        </w:rPr>
-        <w:t>extend</w:t>
-      </w:r>
-      <w:r>
-        <w:rPr>
-          <w:i/>
-          <w:color w:val="0000FF"/>
-          <w:lang w:val="en-US"/>
-        </w:rPr>
-        <w:t>&gt;&gt; với Use-case đang xét.</w:t>
-      </w:r>
-    </w:p>
-    <w:p>
-      <w:pPr>
-        <w:spacing w:line="360" w:lineRule="auto"/>
-        <w:jc w:val="both"/>
-        <w:rPr>
-          <w:i/>
-          <w:color w:val="0000FF"/>
-          <w:lang w:val="en-US"/>
-        </w:rPr>
-      </w:pPr>
-    </w:p>
-    <w:p>
-      <w:pPr>
-        <w:pStyle w:val="Heading2"/>
-        <w:spacing w:line="360" w:lineRule="auto"/>
-        <w:jc w:val="both"/>
-        <w:rPr>
-          <w:lang w:val="en-US"/>
-        </w:rPr>
-      </w:pPr>
-      <w:bookmarkStart w:id="19" w:name="_Toc44425174"/>
-      <w:r>
-        <w:rPr>
-          <w:lang w:val="en-US"/>
-        </w:rPr>
-        <w:t>Đặc tả Use-case Quản lý độc giả</w:t>
-      </w:r>
-      <w:bookmarkEnd w:id="19"/>
     </w:p>
     <w:p>
       <w:pPr>
@@ -7950,13 +8019,329 @@
           <w:lang w:val="en-US"/>
         </w:rPr>
       </w:pPr>
-      <w:bookmarkStart w:id="20" w:name="_Toc44425175"/>
+      <w:bookmarkStart w:id="19" w:name="_Toc44425175"/>
       <w:r>
         <w:rPr>
           <w:lang w:val="en-US"/>
         </w:rPr>
         <w:t>Đặc tả Use-case Quản lý độc giả</w:t>
       </w:r>
+      <w:bookmarkEnd w:id="19"/>
+    </w:p>
+    <w:p>
+      <w:pPr>
+        <w:pStyle w:val="Heading3"/>
+        <w:spacing w:line="360" w:lineRule="auto"/>
+        <w:jc w:val="both"/>
+      </w:pPr>
+      <w:r>
+        <w:t>Tóm tắt</w:t>
+      </w:r>
+    </w:p>
+    <w:p>
+      <w:pPr>
+        <w:pStyle w:val="BodyText"/>
+        <w:jc w:val="both"/>
+        <w:rPr>
+          <w:i/>
+          <w:color w:val="0000FF"/>
+        </w:rPr>
+      </w:pPr>
+      <w:r>
+        <w:rPr>
+          <w:i/>
+          <w:snapToGrid w:val="0"/>
+          <w:color w:val="0000FF"/>
+        </w:rPr>
+        <w:t>Tóm tắt ngắn gọn về Use-case (ai sử dụng use-case, dùng use-case để thực hiện chức năng gì, ý nghĩa của use-case…)</w:t>
+      </w:r>
+    </w:p>
+    <w:p>
+      <w:pPr>
+        <w:pStyle w:val="Heading3"/>
+        <w:spacing w:line="360" w:lineRule="auto"/>
+        <w:jc w:val="both"/>
+      </w:pPr>
+      <w:r>
+        <w:t>Dòng sự kiện</w:t>
+      </w:r>
+    </w:p>
+    <w:p>
+      <w:pPr>
+        <w:pStyle w:val="Heading4"/>
+        <w:spacing w:line="360" w:lineRule="auto"/>
+        <w:jc w:val="both"/>
+      </w:pPr>
+      <w:r>
+        <w:t>Dòng sự kiện chính</w:t>
+      </w:r>
+    </w:p>
+    <w:p>
+      <w:pPr>
+        <w:pStyle w:val="BodyText"/>
+        <w:jc w:val="both"/>
+        <w:rPr>
+          <w:i/>
+          <w:color w:val="0000FF"/>
+          <w:lang w:val="en-US"/>
+        </w:rPr>
+      </w:pPr>
+      <w:r>
+        <w:rPr>
+          <w:i/>
+          <w:color w:val="0000FF"/>
+        </w:rPr>
+        <w:t>Trình bày dòng sự kiện chính của Use-case, từ khi Use-case bắt đầu thực hiện đến khi chấm dứt dòng sự kiện chính</w:t>
+      </w:r>
+    </w:p>
+    <w:p>
+      <w:pPr>
+        <w:pStyle w:val="BodyText"/>
+        <w:jc w:val="both"/>
+        <w:rPr>
+          <w:i/>
+          <w:color w:val="0000FF"/>
+          <w:lang w:val="en-US"/>
+        </w:rPr>
+      </w:pPr>
+      <w:r>
+        <w:rPr>
+          <w:i/>
+          <w:color w:val="0000FF"/>
+          <w:lang w:val="en-US"/>
+        </w:rPr>
+        <w:t xml:space="preserve">Nên đánh số thứ tự các bước trong dòng sự kiện chính </w:t>
+      </w:r>
+    </w:p>
+    <w:p>
+      <w:pPr>
+        <w:pStyle w:val="Heading4"/>
+        <w:spacing w:line="360" w:lineRule="auto"/>
+        <w:jc w:val="both"/>
+        <w:rPr>
+          <w:lang w:val="en-US"/>
+        </w:rPr>
+      </w:pPr>
+      <w:r>
+        <w:t>Các dòng sự kiện khác</w:t>
+      </w:r>
+    </w:p>
+    <w:p>
+      <w:pPr>
+        <w:ind w:firstLine="720"/>
+        <w:rPr>
+          <w:i/>
+          <w:color w:val="0000FF"/>
+          <w:lang w:val="en-US"/>
+        </w:rPr>
+      </w:pPr>
+      <w:r>
+        <w:rPr>
+          <w:i/>
+          <w:color w:val="0000FF"/>
+          <w:lang w:val="en-US"/>
+        </w:rPr>
+        <w:t>Trình bày các dòng sự kiện khác. Nếu không có dòng sự kiện khác, ghi “Không có”</w:t>
+      </w:r>
+    </w:p>
+    <w:p>
+      <w:pPr>
+        <w:pStyle w:val="Heading3"/>
+        <w:spacing w:line="360" w:lineRule="auto"/>
+        <w:jc w:val="both"/>
+      </w:pPr>
+      <w:r>
+        <w:t>Các yêu cầu đặc biệt</w:t>
+      </w:r>
+    </w:p>
+    <w:p>
+      <w:pPr>
+        <w:pStyle w:val="BodyText"/>
+        <w:jc w:val="both"/>
+        <w:rPr>
+          <w:i/>
+          <w:color w:val="0000FF"/>
+        </w:rPr>
+      </w:pPr>
+      <w:r>
+        <w:rPr>
+          <w:i/>
+          <w:color w:val="0000FF"/>
+        </w:rPr>
+        <w:t>Ghi nhận các yêu cầu đặc biệt khi thực hiện Use-case. Nếu không có yêu cầu đặc biệt nào, ghi “Không có”</w:t>
+      </w:r>
+    </w:p>
+    <w:p>
+      <w:pPr>
+        <w:pStyle w:val="Heading3"/>
+        <w:spacing w:line="360" w:lineRule="auto"/>
+        <w:jc w:val="both"/>
+      </w:pPr>
+      <w:r>
+        <w:t>Trạng thái hệ thống khi bắt đầu thực hiện Use-case</w:t>
+      </w:r>
+    </w:p>
+    <w:p>
+      <w:pPr>
+        <w:pStyle w:val="BodyText"/>
+        <w:jc w:val="both"/>
+        <w:rPr>
+          <w:i/>
+          <w:color w:val="0000FF"/>
+        </w:rPr>
+      </w:pPr>
+      <w:r>
+        <w:rPr>
+          <w:i/>
+          <w:color w:val="0000FF"/>
+        </w:rPr>
+        <w:t xml:space="preserve">Mô tả rõ điều kiện trước khi bắt đầu thực hiện Use-case (ví dụ có đòi hỏi người sử dụng phải đăng nhập </w:t>
+      </w:r>
+      <w:r>
+        <w:rPr>
+          <w:i/>
+          <w:color w:val="0000FF"/>
+        </w:rPr>
+        <w:t xml:space="preserve">thành công trước </w:t>
+      </w:r>
+      <w:r>
+        <w:rPr>
+          <w:i/>
+          <w:color w:val="0000FF"/>
+        </w:rPr>
+        <w:t>đó hay không…)</w:t>
+      </w:r>
+    </w:p>
+    <w:p>
+      <w:pPr>
+        <w:pStyle w:val="Heading3"/>
+        <w:spacing w:line="360" w:lineRule="auto"/>
+        <w:jc w:val="both"/>
+      </w:pPr>
+      <w:r>
+        <w:rPr>
+          <w:lang w:val="en-US"/>
+        </w:rPr>
+        <w:t>Trạng thái hệ thống sau khi thực hiện Use-case</w:t>
+      </w:r>
+    </w:p>
+    <w:p>
+      <w:pPr>
+        <w:pStyle w:val="BodyText"/>
+        <w:jc w:val="both"/>
+        <w:rPr>
+          <w:i/>
+          <w:color w:val="0000FF"/>
+          <w:lang w:val="en-US"/>
+        </w:rPr>
+      </w:pPr>
+      <w:r>
+        <w:rPr>
+          <w:i/>
+          <w:color w:val="0000FF"/>
+        </w:rPr>
+        <w:t>Mô tả rõ tình trạng hệ thống sau khi thực hiện Use-case (bao gồm cả trường hợp Use-case thực hiện thành công, hoặc thất bại).</w:t>
+      </w:r>
+    </w:p>
+    <w:p>
+      <w:pPr>
+        <w:pStyle w:val="Heading3"/>
+        <w:spacing w:line="360" w:lineRule="auto"/>
+        <w:jc w:val="both"/>
+        <w:rPr>
+          <w:lang w:val="en-US"/>
+        </w:rPr>
+      </w:pPr>
+      <w:r>
+        <w:rPr>
+          <w:lang w:val="en-US"/>
+        </w:rPr>
+        <w:t>Điểm mở rộng</w:t>
+      </w:r>
+    </w:p>
+    <w:p>
+      <w:pPr>
+        <w:pStyle w:val="BodyText"/>
+        <w:jc w:val="both"/>
+        <w:rPr>
+          <w:i/>
+          <w:color w:val="0000FF"/>
+          <w:lang w:val="en-US"/>
+        </w:rPr>
+      </w:pPr>
+      <w:r>
+        <w:rPr>
+          <w:i/>
+          <w:color w:val="0000FF"/>
+        </w:rPr>
+        <w:t xml:space="preserve">Mô tả những tình huống </w:t>
+      </w:r>
+      <w:r>
+        <w:rPr>
+          <w:i/>
+          <w:color w:val="0000FF"/>
+          <w:lang w:val="en-US"/>
+        </w:rPr>
+        <w:t xml:space="preserve">xuất hiện </w:t>
+      </w:r>
+      <w:r>
+        <w:rPr>
+          <w:i/>
+          <w:color w:val="0000FF"/>
+        </w:rPr>
+        <w:t xml:space="preserve">các Use-case khác </w:t>
+      </w:r>
+      <w:r>
+        <w:rPr>
+          <w:i/>
+          <w:color w:val="0000FF"/>
+          <w:lang w:val="en-US"/>
+        </w:rPr>
+        <w:t>có quan hệ &lt;&lt;</w:t>
+      </w:r>
+      <w:r>
+        <w:rPr>
+          <w:i/>
+          <w:color w:val="0000FF"/>
+        </w:rPr>
+        <w:t>extend</w:t>
+      </w:r>
+      <w:r>
+        <w:rPr>
+          <w:i/>
+          <w:color w:val="0000FF"/>
+          <w:lang w:val="en-US"/>
+        </w:rPr>
+        <w:t>&gt;&gt; với Use-case đang xét.</w:t>
+      </w:r>
+    </w:p>
+    <w:p>
+      <w:pPr>
+        <w:spacing w:line="360" w:lineRule="auto"/>
+        <w:jc w:val="both"/>
+        <w:rPr>
+          <w:i/>
+          <w:color w:val="0000FF"/>
+          <w:lang w:val="en-US"/>
+        </w:rPr>
+      </w:pPr>
+    </w:p>
+    <w:p>
+      <w:pPr>
+        <w:pStyle w:val="Heading2"/>
+        <w:spacing w:line="360" w:lineRule="auto"/>
+        <w:jc w:val="both"/>
+        <w:rPr>
+          <w:lang w:val="en-US"/>
+        </w:rPr>
+      </w:pPr>
+      <w:bookmarkStart w:id="20" w:name="_Toc44425176"/>
+      <w:r>
+        <w:rPr>
+          <w:lang w:val="en-US"/>
+        </w:rPr>
+        <w:t>Đặc tả Use-case Quản lý độc giả</w:t>
+      </w:r>
       <w:bookmarkEnd w:id="20"/>
     </w:p>
     <w:p>
@@ -8266,7 +8651,7 @@
           <w:lang w:val="en-US"/>
         </w:rPr>
       </w:pPr>
-      <w:bookmarkStart w:id="21" w:name="_Toc44425176"/>
+      <w:bookmarkStart w:id="21" w:name="_Toc44425177"/>
       <w:r>
         <w:rPr>
           <w:lang w:val="en-US"/>
@@ -8274,322 +8659,6 @@
         <w:t>Đặc tả Use-case Quản lý độc giả</w:t>
       </w:r>
       <w:bookmarkEnd w:id="21"/>
-    </w:p>
-    <w:p>
-      <w:pPr>
-        <w:pStyle w:val="Heading3"/>
-        <w:spacing w:line="360" w:lineRule="auto"/>
-        <w:jc w:val="both"/>
-      </w:pPr>
-      <w:r>
-        <w:t>Tóm tắt</w:t>
-      </w:r>
-    </w:p>
-    <w:p>
-      <w:pPr>
-        <w:pStyle w:val="BodyText"/>
-        <w:jc w:val="both"/>
-        <w:rPr>
-          <w:i/>
-          <w:color w:val="0000FF"/>
-        </w:rPr>
-      </w:pPr>
-      <w:r>
-        <w:rPr>
-          <w:i/>
-          <w:snapToGrid w:val="0"/>
-          <w:color w:val="0000FF"/>
-        </w:rPr>
-        <w:t>Tóm tắt ngắn gọn về Use-case (ai sử dụng use-case, dùng use-case để thực hiện chức năng gì, ý nghĩa của use-case…)</w:t>
-      </w:r>
-    </w:p>
-    <w:p>
-      <w:pPr>
-        <w:pStyle w:val="Heading3"/>
-        <w:spacing w:line="360" w:lineRule="auto"/>
-        <w:jc w:val="both"/>
-      </w:pPr>
-      <w:r>
-        <w:t>Dòng sự kiện</w:t>
-      </w:r>
-    </w:p>
-    <w:p>
-      <w:pPr>
-        <w:pStyle w:val="Heading4"/>
-        <w:spacing w:line="360" w:lineRule="auto"/>
-        <w:jc w:val="both"/>
-      </w:pPr>
-      <w:r>
-        <w:t>Dòng sự kiện chính</w:t>
-      </w:r>
-    </w:p>
-    <w:p>
-      <w:pPr>
-        <w:pStyle w:val="BodyText"/>
-        <w:jc w:val="both"/>
-        <w:rPr>
-          <w:i/>
-          <w:color w:val="0000FF"/>
-          <w:lang w:val="en-US"/>
-        </w:rPr>
-      </w:pPr>
-      <w:r>
-        <w:rPr>
-          <w:i/>
-          <w:color w:val="0000FF"/>
-        </w:rPr>
-        <w:t>Trình bày dòng sự kiện chính của Use-case, từ khi Use-case bắt đầu thực hiện đến khi chấm dứt dòng sự kiện chính</w:t>
-      </w:r>
-    </w:p>
-    <w:p>
-      <w:pPr>
-        <w:pStyle w:val="BodyText"/>
-        <w:jc w:val="both"/>
-        <w:rPr>
-          <w:i/>
-          <w:color w:val="0000FF"/>
-          <w:lang w:val="en-US"/>
-        </w:rPr>
-      </w:pPr>
-      <w:r>
-        <w:rPr>
-          <w:i/>
-          <w:color w:val="0000FF"/>
-          <w:lang w:val="en-US"/>
-        </w:rPr>
-        <w:t xml:space="preserve">Nên đánh số thứ tự các bước trong dòng sự kiện chính </w:t>
-      </w:r>
-    </w:p>
-    <w:p>
-      <w:pPr>
-        <w:pStyle w:val="Heading4"/>
-        <w:spacing w:line="360" w:lineRule="auto"/>
-        <w:jc w:val="both"/>
-        <w:rPr>
-          <w:lang w:val="en-US"/>
-        </w:rPr>
-      </w:pPr>
-      <w:r>
-        <w:t>Các dòng sự kiện khác</w:t>
-      </w:r>
-    </w:p>
-    <w:p>
-      <w:pPr>
-        <w:ind w:firstLine="720"/>
-        <w:rPr>
-          <w:i/>
-          <w:color w:val="0000FF"/>
-          <w:lang w:val="en-US"/>
-        </w:rPr>
-      </w:pPr>
-      <w:r>
-        <w:rPr>
-          <w:i/>
-          <w:color w:val="0000FF"/>
-          <w:lang w:val="en-US"/>
-        </w:rPr>
-        <w:t>Trình bày các dòng sự kiện khác. Nếu không có dòng sự kiện khác, ghi “Không có”</w:t>
-      </w:r>
-    </w:p>
-    <w:p>
-      <w:pPr>
-        <w:pStyle w:val="Heading3"/>
-        <w:spacing w:line="360" w:lineRule="auto"/>
-        <w:jc w:val="both"/>
-      </w:pPr>
-      <w:r>
-        <w:t>Các yêu cầu đặc biệt</w:t>
-      </w:r>
-    </w:p>
-    <w:p>
-      <w:pPr>
-        <w:pStyle w:val="BodyText"/>
-        <w:jc w:val="both"/>
-        <w:rPr>
-          <w:i/>
-          <w:color w:val="0000FF"/>
-        </w:rPr>
-      </w:pPr>
-      <w:r>
-        <w:rPr>
-          <w:i/>
-          <w:color w:val="0000FF"/>
-        </w:rPr>
-        <w:t>Ghi nhận các yêu cầu đặc biệt khi thực hiện Use-case. Nếu không có yêu cầu đặc biệt nào, ghi “Không có”</w:t>
-      </w:r>
-    </w:p>
-    <w:p>
-      <w:pPr>
-        <w:pStyle w:val="Heading3"/>
-        <w:spacing w:line="360" w:lineRule="auto"/>
-        <w:jc w:val="both"/>
-      </w:pPr>
-      <w:r>
-        <w:t>Trạng thái hệ thống khi bắt đầu thực hiện Use-case</w:t>
-      </w:r>
-    </w:p>
-    <w:p>
-      <w:pPr>
-        <w:pStyle w:val="BodyText"/>
-        <w:jc w:val="both"/>
-        <w:rPr>
-          <w:i/>
-          <w:color w:val="0000FF"/>
-        </w:rPr>
-      </w:pPr>
-      <w:r>
-        <w:rPr>
-          <w:i/>
-          <w:color w:val="0000FF"/>
-        </w:rPr>
-        <w:t xml:space="preserve">Mô tả rõ điều kiện trước khi bắt đầu thực hiện Use-case (ví dụ có đòi hỏi người sử dụng phải đăng nhập </w:t>
-      </w:r>
-      <w:r>
-        <w:rPr>
-          <w:i/>
-          <w:color w:val="0000FF"/>
-        </w:rPr>
-        <w:t xml:space="preserve">thành công trước </w:t>
-      </w:r>
-      <w:r>
-        <w:rPr>
-          <w:i/>
-          <w:color w:val="0000FF"/>
-        </w:rPr>
-        <w:t>đó hay không…)</w:t>
-      </w:r>
-    </w:p>
-    <w:p>
-      <w:pPr>
-        <w:pStyle w:val="Heading3"/>
-        <w:spacing w:line="360" w:lineRule="auto"/>
-        <w:jc w:val="both"/>
-      </w:pPr>
-      <w:r>
-        <w:rPr>
-          <w:lang w:val="en-US"/>
-        </w:rPr>
-        <w:t>Trạng thái hệ thống sau khi thực hiện Use-case</w:t>
-      </w:r>
-    </w:p>
-    <w:p>
-      <w:pPr>
-        <w:pStyle w:val="BodyText"/>
-        <w:jc w:val="both"/>
-        <w:rPr>
-          <w:i/>
-          <w:color w:val="0000FF"/>
-          <w:lang w:val="en-US"/>
-        </w:rPr>
-      </w:pPr>
-      <w:r>
-        <w:rPr>
-          <w:i/>
-          <w:color w:val="0000FF"/>
-        </w:rPr>
-        <w:t>Mô tả rõ tình trạng hệ thống sau khi thực hiện Use-case (bao gồm cả trường hợp Use-case thực hiện thành công, hoặc thất bại).</w:t>
-      </w:r>
-    </w:p>
-    <w:p>
-      <w:pPr>
-        <w:pStyle w:val="Heading3"/>
-        <w:spacing w:line="360" w:lineRule="auto"/>
-        <w:jc w:val="both"/>
-        <w:rPr>
-          <w:lang w:val="en-US"/>
-        </w:rPr>
-      </w:pPr>
-      <w:r>
-        <w:rPr>
-          <w:lang w:val="en-US"/>
-        </w:rPr>
-        <w:t>Điểm mở rộng</w:t>
-      </w:r>
-    </w:p>
-    <w:p>
-      <w:pPr>
-        <w:pStyle w:val="BodyText"/>
-        <w:jc w:val="both"/>
-        <w:rPr>
-          <w:i/>
-          <w:color w:val="0000FF"/>
-          <w:lang w:val="en-US"/>
-        </w:rPr>
-      </w:pPr>
-      <w:r>
-        <w:rPr>
-          <w:i/>
-          <w:color w:val="0000FF"/>
-        </w:rPr>
-        <w:t xml:space="preserve">Mô tả những tình huống </w:t>
-      </w:r>
-      <w:r>
-        <w:rPr>
-          <w:i/>
-          <w:color w:val="0000FF"/>
-          <w:lang w:val="en-US"/>
-        </w:rPr>
-        <w:t xml:space="preserve">xuất hiện </w:t>
-      </w:r>
-      <w:r>
-        <w:rPr>
-          <w:i/>
-          <w:color w:val="0000FF"/>
-        </w:rPr>
-        <w:t xml:space="preserve">các Use-case khác </w:t>
-      </w:r>
-      <w:r>
-        <w:rPr>
-          <w:i/>
-          <w:color w:val="0000FF"/>
-          <w:lang w:val="en-US"/>
-        </w:rPr>
-        <w:t>có quan hệ &lt;&lt;</w:t>
-      </w:r>
-      <w:r>
-        <w:rPr>
-          <w:i/>
-          <w:color w:val="0000FF"/>
-        </w:rPr>
-        <w:t>extend</w:t>
-      </w:r>
-      <w:r>
-        <w:rPr>
-          <w:i/>
-          <w:color w:val="0000FF"/>
-          <w:lang w:val="en-US"/>
-        </w:rPr>
-        <w:t>&gt;&gt; với Use-case đang xét.</w:t>
-      </w:r>
-    </w:p>
-    <w:p>
-      <w:pPr>
-        <w:spacing w:line="360" w:lineRule="auto"/>
-        <w:jc w:val="both"/>
-        <w:rPr>
-          <w:i/>
-          <w:color w:val="0000FF"/>
-          <w:lang w:val="en-US"/>
-        </w:rPr>
-      </w:pPr>
-    </w:p>
-    <w:p>
-      <w:pPr>
-        <w:pStyle w:val="Heading2"/>
-        <w:spacing w:line="360" w:lineRule="auto"/>
-        <w:jc w:val="both"/>
-        <w:rPr>
-          <w:lang w:val="en-US"/>
-        </w:rPr>
-      </w:pPr>
-      <w:bookmarkStart w:id="22" w:name="_Toc44425177"/>
-      <w:r>
-        <w:rPr>
-          <w:lang w:val="en-US"/>
-        </w:rPr>
-        <w:t>Đặc tả Use-case Quản lý độc giả</w:t>
-      </w:r>
-      <w:bookmarkEnd w:id="22"/>
     </w:p>
     <w:p>
       <w:pPr>
@@ -8878,6 +8947,323 @@
         </w:rPr>
         <w:t>&gt;&gt; với Use-case đang xét.</w:t>
       </w:r>
+    </w:p>
+    <w:p>
+      <w:pPr>
+        <w:pStyle w:val="Heading2"/>
+        <w:spacing w:line="360" w:lineRule="auto"/>
+        <w:jc w:val="both"/>
+        <w:rPr>
+          <w:lang w:val="en-US"/>
+        </w:rPr>
+      </w:pPr>
+      <w:r>
+        <w:rPr>
+          <w:lang w:val="en-US"/>
+        </w:rPr>
+        <w:t>Đặc tả Use-case Quản lý độc giả</w:t>
+      </w:r>
+    </w:p>
+    <w:p>
+      <w:pPr>
+        <w:pStyle w:val="Heading3"/>
+        <w:spacing w:line="360" w:lineRule="auto"/>
+        <w:jc w:val="both"/>
+      </w:pPr>
+      <w:r>
+        <w:t>Tóm tắt</w:t>
+      </w:r>
+    </w:p>
+    <w:p>
+      <w:pPr>
+        <w:pStyle w:val="BodyText"/>
+        <w:jc w:val="both"/>
+        <w:rPr>
+          <w:i/>
+          <w:color w:val="0000FF"/>
+        </w:rPr>
+      </w:pPr>
+      <w:r>
+        <w:rPr>
+          <w:i/>
+          <w:snapToGrid w:val="0"/>
+          <w:color w:val="0000FF"/>
+        </w:rPr>
+        <w:t>Tóm tắt ngắn gọn về Use-case (ai sử dụng use-case, dùng use-case để thực hiện chức năng gì, ý nghĩa của use-case…)</w:t>
+      </w:r>
+    </w:p>
+    <w:p>
+      <w:pPr>
+        <w:pStyle w:val="Heading3"/>
+        <w:spacing w:line="360" w:lineRule="auto"/>
+        <w:jc w:val="both"/>
+      </w:pPr>
+      <w:r>
+        <w:t>Dòng sự kiện</w:t>
+      </w:r>
+    </w:p>
+    <w:p>
+      <w:pPr>
+        <w:pStyle w:val="Heading4"/>
+        <w:spacing w:line="360" w:lineRule="auto"/>
+        <w:jc w:val="both"/>
+      </w:pPr>
+      <w:r>
+        <w:t>Dòng sự kiện chính</w:t>
+      </w:r>
+    </w:p>
+    <w:p>
+      <w:pPr>
+        <w:pStyle w:val="BodyText"/>
+        <w:jc w:val="both"/>
+        <w:rPr>
+          <w:i/>
+          <w:color w:val="0000FF"/>
+          <w:lang w:val="en-US"/>
+        </w:rPr>
+      </w:pPr>
+      <w:r>
+        <w:rPr>
+          <w:i/>
+          <w:color w:val="0000FF"/>
+        </w:rPr>
+        <w:t>Trình bày dòng sự kiện chính của Use-case, từ khi Use-case bắt đầu thực hiện đến khi chấm dứt dòng sự kiện chính</w:t>
+      </w:r>
+    </w:p>
+    <w:p>
+      <w:pPr>
+        <w:pStyle w:val="BodyText"/>
+        <w:jc w:val="both"/>
+        <w:rPr>
+          <w:i/>
+          <w:color w:val="0000FF"/>
+          <w:lang w:val="en-US"/>
+        </w:rPr>
+      </w:pPr>
+      <w:r>
+        <w:rPr>
+          <w:i/>
+          <w:color w:val="0000FF"/>
+          <w:lang w:val="en-US"/>
+        </w:rPr>
+        <w:t xml:space="preserve">Nên đánh số thứ tự các bước trong dòng sự kiện chính </w:t>
+      </w:r>
+    </w:p>
+    <w:p>
+      <w:pPr>
+        <w:pStyle w:val="Heading4"/>
+        <w:spacing w:line="360" w:lineRule="auto"/>
+        <w:jc w:val="both"/>
+        <w:rPr>
+          <w:lang w:val="en-US"/>
+        </w:rPr>
+      </w:pPr>
+      <w:r>
+        <w:t>Các dòng sự kiện khác</w:t>
+      </w:r>
+    </w:p>
+    <w:p>
+      <w:pPr>
+        <w:ind w:firstLine="720"/>
+        <w:rPr>
+          <w:i/>
+          <w:color w:val="0000FF"/>
+          <w:lang w:val="en-US"/>
+        </w:rPr>
+      </w:pPr>
+      <w:r>
+        <w:rPr>
+          <w:i/>
+          <w:color w:val="0000FF"/>
+          <w:lang w:val="en-US"/>
+        </w:rPr>
+        <w:t>Trình bày các dòng sự kiện khác. Nếu không có dòng sự kiện khác, ghi “Không có”</w:t>
+      </w:r>
+    </w:p>
+    <w:p>
+      <w:pPr>
+        <w:pStyle w:val="Heading3"/>
+        <w:spacing w:line="360" w:lineRule="auto"/>
+        <w:jc w:val="both"/>
+      </w:pPr>
+      <w:r>
+        <w:t>Các yêu cầu đặc biệt</w:t>
+      </w:r>
+    </w:p>
+    <w:p>
+      <w:pPr>
+        <w:pStyle w:val="BodyText"/>
+        <w:jc w:val="both"/>
+        <w:rPr>
+          <w:i/>
+          <w:color w:val="0000FF"/>
+        </w:rPr>
+      </w:pPr>
+      <w:r>
+        <w:rPr>
+          <w:i/>
+          <w:color w:val="0000FF"/>
+        </w:rPr>
+        <w:t>Ghi nhận các yêu cầu đặc biệt khi thực hiện Use-case. Nếu không có yêu cầu đặc biệt nào, ghi “Không có”</w:t>
+      </w:r>
+    </w:p>
+    <w:p>
+      <w:pPr>
+        <w:pStyle w:val="Heading3"/>
+        <w:spacing w:line="360" w:lineRule="auto"/>
+        <w:jc w:val="both"/>
+      </w:pPr>
+      <w:r>
+        <w:t>Trạng thái hệ thống khi bắt đầu thực hiện Use-case</w:t>
+      </w:r>
+    </w:p>
+    <w:p>
+      <w:pPr>
+        <w:pStyle w:val="BodyText"/>
+        <w:jc w:val="both"/>
+        <w:rPr>
+          <w:i/>
+          <w:color w:val="0000FF"/>
+        </w:rPr>
+      </w:pPr>
+      <w:r>
+        <w:rPr>
+          <w:i/>
+          <w:color w:val="0000FF"/>
+        </w:rPr>
+        <w:t xml:space="preserve">Mô tả rõ điều kiện trước khi bắt đầu thực hiện Use-case (ví dụ có đòi hỏi người sử dụng phải đăng nhập </w:t>
+      </w:r>
+      <w:r>
+        <w:rPr>
+          <w:i/>
+          <w:color w:val="0000FF"/>
+        </w:rPr>
+        <w:t xml:space="preserve">thành công trước </w:t>
+      </w:r>
+      <w:r>
+        <w:rPr>
+          <w:i/>
+          <w:color w:val="0000FF"/>
+        </w:rPr>
+        <w:t>đó hay không…)</w:t>
+      </w:r>
+    </w:p>
+    <w:p>
+      <w:pPr>
+        <w:pStyle w:val="Heading3"/>
+        <w:spacing w:line="360" w:lineRule="auto"/>
+        <w:jc w:val="both"/>
+      </w:pPr>
+      <w:r>
+        <w:rPr>
+          <w:lang w:val="en-US"/>
+        </w:rPr>
+        <w:t>Trạng thái hệ thống sau khi thực hiện Use-case</w:t>
+      </w:r>
+    </w:p>
+    <w:p>
+      <w:pPr>
+        <w:pStyle w:val="BodyText"/>
+        <w:jc w:val="both"/>
+        <w:rPr>
+          <w:i/>
+          <w:color w:val="0000FF"/>
+          <w:lang w:val="en-US"/>
+        </w:rPr>
+      </w:pPr>
+      <w:r>
+        <w:rPr>
+          <w:i/>
+          <w:color w:val="0000FF"/>
+        </w:rPr>
+        <w:t>Mô tả rõ tình trạng hệ thống sau khi thực hiện Use-case (bao gồm cả trường hợp Use-case thực hiện thành công, hoặc thất bại).</w:t>
+      </w:r>
+    </w:p>
+    <w:p>
+      <w:pPr>
+        <w:pStyle w:val="Heading3"/>
+        <w:spacing w:line="360" w:lineRule="auto"/>
+        <w:jc w:val="both"/>
+        <w:rPr>
+          <w:lang w:val="en-US"/>
+        </w:rPr>
+      </w:pPr>
+      <w:r>
+        <w:rPr>
+          <w:lang w:val="en-US"/>
+        </w:rPr>
+        <w:lastRenderedPageBreak/>
+        <w:t>Điểm mở rộng</w:t>
+      </w:r>
+    </w:p>
+    <w:p>
+      <w:pPr>
+        <w:pStyle w:val="BodyText"/>
+        <w:jc w:val="both"/>
+        <w:rPr>
+          <w:i/>
+          <w:color w:val="0000FF"/>
+          <w:lang w:val="en-US"/>
+        </w:rPr>
+      </w:pPr>
+      <w:r>
+        <w:rPr>
+          <w:i/>
+          <w:color w:val="0000FF"/>
+        </w:rPr>
+        <w:t xml:space="preserve">Mô tả những tình huống </w:t>
+      </w:r>
+      <w:r>
+        <w:rPr>
+          <w:i/>
+          <w:color w:val="0000FF"/>
+          <w:lang w:val="en-US"/>
+        </w:rPr>
+        <w:t xml:space="preserve">xuất hiện </w:t>
+      </w:r>
+      <w:r>
+        <w:rPr>
+          <w:i/>
+          <w:color w:val="0000FF"/>
+        </w:rPr>
+        <w:t xml:space="preserve">các Use-case khác </w:t>
+      </w:r>
+      <w:r>
+        <w:rPr>
+          <w:i/>
+          <w:color w:val="0000FF"/>
+          <w:lang w:val="en-US"/>
+        </w:rPr>
+        <w:t>có quan hệ &lt;&lt;</w:t>
+      </w:r>
+      <w:r>
+        <w:rPr>
+          <w:i/>
+          <w:color w:val="0000FF"/>
+        </w:rPr>
+        <w:t>extend</w:t>
+      </w:r>
+      <w:r>
+        <w:rPr>
+          <w:i/>
+          <w:color w:val="0000FF"/>
+          <w:lang w:val="en-US"/>
+        </w:rPr>
+        <w:t>&gt;&gt; với Use-case đang xét.</w:t>
+      </w:r>
+    </w:p>
+    <w:p>
+      <w:pPr>
+        <w:pStyle w:val="BodyText"/>
+        <w:jc w:val="both"/>
+        <w:rPr>
+          <w:i/>
+          <w:color w:val="0000FF"/>
+          <w:lang w:val="en-US"/>
+        </w:rPr>
+      </w:pPr>
+      <w:bookmarkStart w:id="22" w:name="_GoBack"/>
+      <w:bookmarkEnd w:id="22"/>
     </w:p>
     <w:p>
       <w:pPr>
@@ -9163,7 +9549,7 @@
               <w:rStyle w:val="PageNumber"/>
               <w:noProof/>
             </w:rPr>
-            <w:t>2</w:t>
+            <w:t>14</w:t>
           </w:r>
           <w:r>
             <w:rPr>
@@ -9356,7 +9742,7 @@
         </mc:Choice>
         <mc:Fallback>
           <w:pict>
-            <v:shape w14:anchorId="6CA9C2AF" id="Freeform 1" o:spid="_x0000_s1026" style="position:absolute;margin-left:0;margin-top:0;width:93.15pt;height:813pt;flip:x;z-index:251660800;visibility:visible;mso-wrap-style:square;mso-width-percent:0;mso-height-percent:0;mso-wrap-distance-left:9pt;mso-wrap-distance-top:0;mso-wrap-distance-right:9pt;mso-wrap-distance-bottom:0;mso-position-horizontal:absolute;mso-position-horizontal-relative:page;mso-position-vertical:absolute;mso-position-vertical-relative:page;mso-width-percent:0;mso-height-percent:0;mso-width-relative:page;mso-height-relative:page;v-text-anchor:top" coordsize="502,3168" o:gfxdata="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" path="m502,c93,,93,,93,,146,383,323,1900,,3168v502,,502,,502,l502,xe" fillcolor="#8db3e2" stroked="f" strokecolor="#212120">
+            <v:shape w14:anchorId="191BFFF7" id="Freeform 1" o:spid="_x0000_s1026" style="position:absolute;margin-left:0;margin-top:0;width:93.15pt;height:813pt;flip:x;z-index:251660800;visibility:visible;mso-wrap-style:square;mso-width-percent:0;mso-height-percent:0;mso-wrap-distance-left:9pt;mso-wrap-distance-top:0;mso-wrap-distance-right:9pt;mso-wrap-distance-bottom:0;mso-position-horizontal:absolute;mso-position-horizontal-relative:page;mso-position-vertical:absolute;mso-position-vertical-relative:page;mso-width-percent:0;mso-height-percent:0;mso-width-relative:page;mso-height-relative:page;v-text-anchor:top" coordsize="502,3168" o:gfxdata="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" path="m502,c93,,93,,93,,146,383,323,1900,,3168v502,,502,,502,l502,xe" fillcolor="#8db3e2" stroked="f" strokecolor="#212120">
               <v:fill color2="#1f497d" rotate="t" focus="100%" type="gradient"/>
               <v:shadow color="#8c8682"/>
               <v:path arrowok="t" o:connecttype="custom" o:connectlocs="1183005,0;219162,0;0,10325100;1183005,10325100;1183005,0" o:connectangles="0,0,0,0,0"/>
@@ -12428,7 +12814,7 @@
 </file>
 
 <file path=customXml/itemProps1.xml><?xml version="1.0" encoding="utf-8"?>
-<ds:datastoreItem xmlns:ds="http://schemas.openxmlformats.org/officeDocument/2006/customXml" ds:itemID="{92A63CE7-9247-40DD-92D3-09FB80BA5E78}">
+<ds:datastoreItem xmlns:ds="http://schemas.openxmlformats.org/officeDocument/2006/customXml" ds:itemID="{F9F2E5BF-6694-4D1E-8E15-57DDC206F015}">
   <ds:schemaRefs>
     <ds:schemaRef ds:uri="http://schemas.openxmlformats.org/officeDocument/2006/bibliography"/>
   </ds:schemaRefs>

</xml_diff>